<commit_message>
Creare clase in domain_module + inceput repository
</commit_message>
<xml_diff>
--- a/Documentație.docx
+++ b/Documentație.docx
@@ -6,16 +6,586 @@
       <w:pPr>
         <w:pStyle w:val="Title"/>
         <w:jc w:val="center"/>
+        <w:rPr>
+          <w:lang w:val="ro-RO"/>
+        </w:rPr>
       </w:pPr>
       <w:r>
-        <w:t>Documenta</w:t>
+        <w:rPr>
+          <w:lang w:val="ro-RO"/>
+        </w:rPr>
+        <w:t>Documentație</w:t>
+      </w:r>
+    </w:p>
+    <w:p>
+      <w:pPr>
+        <w:rPr>
+          <w:lang w:val="ro-RO"/>
+        </w:rPr>
+      </w:pPr>
+    </w:p>
+    <w:p>
+      <w:pPr>
+        <w:rPr>
+          <w:lang w:val="ro-RO"/>
+        </w:rPr>
+      </w:pPr>
+    </w:p>
+    <w:p>
+      <w:pPr>
+        <w:rPr>
+          <w:sz w:val="28"/>
+          <w:szCs w:val="28"/>
+          <w:lang w:val="ro-RO"/>
+        </w:rPr>
+      </w:pPr>
+      <w:r>
+        <w:rPr>
+          <w:sz w:val="28"/>
+          <w:szCs w:val="28"/>
+          <w:lang w:val="ro-RO"/>
+        </w:rPr>
+        <w:t>Scrieți o aplicație pentru o firmă de închiriere de filme.</w:t>
+      </w:r>
+    </w:p>
+    <w:p>
+      <w:pPr>
+        <w:jc w:val="center"/>
+        <w:rPr>
+          <w:b/>
+          <w:bCs/>
+          <w:sz w:val="28"/>
+          <w:szCs w:val="28"/>
+          <w:lang w:val="ro-RO"/>
+        </w:rPr>
+      </w:pPr>
+      <w:r>
+        <w:rPr>
+          <w:b/>
+          <w:bCs/>
+          <w:sz w:val="28"/>
+          <w:szCs w:val="28"/>
+          <w:lang w:val="ro-RO"/>
+        </w:rPr>
+        <w:t>Lista de functionalitati</w:t>
+      </w:r>
+    </w:p>
+    <w:tbl>
+      <w:tblPr>
+        <w:tblStyle w:val="TableGrid"/>
+        <w:tblW w:w="0" w:type="auto"/>
+        <w:tblLook w:val="04A0" w:firstRow="1" w:lastRow="0" w:firstColumn="1" w:lastColumn="0" w:noHBand="0" w:noVBand="1"/>
+      </w:tblPr>
+      <w:tblGrid>
+        <w:gridCol w:w="715"/>
+        <w:gridCol w:w="8635"/>
+      </w:tblGrid>
+      <w:tr>
+        <w:tc>
+          <w:tcPr>
+            <w:tcW w:w="715" w:type="dxa"/>
+          </w:tcPr>
+          <w:p>
+            <w:pPr>
+              <w:rPr>
+                <w:sz w:val="28"/>
+                <w:szCs w:val="28"/>
+                <w:lang w:val="ro-RO"/>
+              </w:rPr>
+            </w:pPr>
+            <w:r>
+              <w:rPr>
+                <w:sz w:val="28"/>
+                <w:szCs w:val="28"/>
+                <w:lang w:val="ro-RO"/>
+              </w:rPr>
+              <w:t>F1</w:t>
+            </w:r>
+          </w:p>
+        </w:tc>
+        <w:tc>
+          <w:tcPr>
+            <w:tcW w:w="8635" w:type="dxa"/>
+          </w:tcPr>
+          <w:p>
+            <w:pPr>
+              <w:rPr>
+                <w:sz w:val="28"/>
+                <w:szCs w:val="28"/>
+                <w:lang w:val="ro-RO"/>
+              </w:rPr>
+            </w:pPr>
+            <w:r>
+              <w:rPr>
+                <w:sz w:val="28"/>
+                <w:szCs w:val="28"/>
+                <w:lang w:val="ro-RO"/>
+              </w:rPr>
+              <w:t>Adaugare in lista de filme/clienti</w:t>
+            </w:r>
+          </w:p>
+        </w:tc>
+      </w:tr>
+      <w:tr>
+        <w:tc>
+          <w:tcPr>
+            <w:tcW w:w="715" w:type="dxa"/>
+          </w:tcPr>
+          <w:p>
+            <w:pPr>
+              <w:rPr>
+                <w:sz w:val="28"/>
+                <w:szCs w:val="28"/>
+                <w:lang w:val="ro-RO"/>
+              </w:rPr>
+            </w:pPr>
+            <w:r>
+              <w:rPr>
+                <w:sz w:val="28"/>
+                <w:szCs w:val="28"/>
+                <w:lang w:val="ro-RO"/>
+              </w:rPr>
+              <w:t>F2</w:t>
+            </w:r>
+          </w:p>
+        </w:tc>
+        <w:tc>
+          <w:tcPr>
+            <w:tcW w:w="8635" w:type="dxa"/>
+          </w:tcPr>
+          <w:p>
+            <w:pPr>
+              <w:rPr>
+                <w:sz w:val="28"/>
+                <w:szCs w:val="28"/>
+                <w:lang w:val="ro-RO"/>
+              </w:rPr>
+            </w:pPr>
+            <w:r>
+              <w:rPr>
+                <w:sz w:val="28"/>
+                <w:szCs w:val="28"/>
+                <w:lang w:val="ro-RO"/>
+              </w:rPr>
+              <w:t>Stergere in lista de filme/clienti</w:t>
+            </w:r>
+          </w:p>
+        </w:tc>
+      </w:tr>
+      <w:tr>
+        <w:tc>
+          <w:tcPr>
+            <w:tcW w:w="715" w:type="dxa"/>
+          </w:tcPr>
+          <w:p>
+            <w:pPr>
+              <w:rPr>
+                <w:sz w:val="28"/>
+                <w:szCs w:val="28"/>
+                <w:lang w:val="ro-RO"/>
+              </w:rPr>
+            </w:pPr>
+            <w:r>
+              <w:rPr>
+                <w:sz w:val="28"/>
+                <w:szCs w:val="28"/>
+                <w:lang w:val="ro-RO"/>
+              </w:rPr>
+              <w:t>F3</w:t>
+            </w:r>
+          </w:p>
+        </w:tc>
+        <w:tc>
+          <w:tcPr>
+            <w:tcW w:w="8635" w:type="dxa"/>
+          </w:tcPr>
+          <w:p>
+            <w:pPr>
+              <w:rPr>
+                <w:sz w:val="28"/>
+                <w:szCs w:val="28"/>
+                <w:lang w:val="ro-RO"/>
+              </w:rPr>
+            </w:pPr>
+            <w:r>
+              <w:rPr>
+                <w:sz w:val="28"/>
+                <w:szCs w:val="28"/>
+                <w:lang w:val="ro-RO"/>
+              </w:rPr>
+              <w:t>Modificare in lista de filme/clienti</w:t>
+            </w:r>
+          </w:p>
+        </w:tc>
+      </w:tr>
+      <w:tr>
+        <w:tc>
+          <w:tcPr>
+            <w:tcW w:w="715" w:type="dxa"/>
+          </w:tcPr>
+          <w:p>
+            <w:pPr>
+              <w:rPr>
+                <w:sz w:val="28"/>
+                <w:szCs w:val="28"/>
+                <w:lang w:val="ro-RO"/>
+              </w:rPr>
+            </w:pPr>
+            <w:r>
+              <w:rPr>
+                <w:sz w:val="28"/>
+                <w:szCs w:val="28"/>
+                <w:lang w:val="ro-RO"/>
+              </w:rPr>
+              <w:t>F4</w:t>
+            </w:r>
+          </w:p>
+        </w:tc>
+        <w:tc>
+          <w:tcPr>
+            <w:tcW w:w="8635" w:type="dxa"/>
+          </w:tcPr>
+          <w:p>
+            <w:pPr>
+              <w:rPr>
+                <w:sz w:val="28"/>
+                <w:szCs w:val="28"/>
+                <w:lang w:val="ro-RO"/>
+              </w:rPr>
+            </w:pPr>
+            <w:r>
+              <w:rPr>
+                <w:sz w:val="28"/>
+                <w:szCs w:val="28"/>
+                <w:lang w:val="ro-RO"/>
+              </w:rPr>
+              <w:t>Cautare in lista de filme/clienti</w:t>
+            </w:r>
+          </w:p>
+        </w:tc>
+      </w:tr>
+      <w:tr>
+        <w:tc>
+          <w:tcPr>
+            <w:tcW w:w="715" w:type="dxa"/>
+          </w:tcPr>
+          <w:p>
+            <w:pPr>
+              <w:rPr>
+                <w:sz w:val="28"/>
+                <w:szCs w:val="28"/>
+                <w:lang w:val="ro-RO"/>
+              </w:rPr>
+            </w:pPr>
+            <w:r>
+              <w:rPr>
+                <w:sz w:val="28"/>
+                <w:szCs w:val="28"/>
+                <w:lang w:val="ro-RO"/>
+              </w:rPr>
+              <w:t>F5</w:t>
+            </w:r>
+          </w:p>
+        </w:tc>
+        <w:tc>
+          <w:tcPr>
+            <w:tcW w:w="8635" w:type="dxa"/>
+          </w:tcPr>
+          <w:p>
+            <w:pPr>
+              <w:rPr>
+                <w:sz w:val="28"/>
+                <w:szCs w:val="28"/>
+                <w:lang w:val="ro-RO"/>
+              </w:rPr>
+            </w:pPr>
+            <w:r>
+              <w:rPr>
+                <w:sz w:val="28"/>
+                <w:szCs w:val="28"/>
+                <w:lang w:val="ro-RO"/>
+              </w:rPr>
+              <w:t>Inchiriere/returnare film</w:t>
+            </w:r>
+          </w:p>
+        </w:tc>
+      </w:tr>
+      <w:tr>
+        <w:tc>
+          <w:tcPr>
+            <w:tcW w:w="715" w:type="dxa"/>
+          </w:tcPr>
+          <w:p>
+            <w:pPr>
+              <w:rPr>
+                <w:sz w:val="28"/>
+                <w:szCs w:val="28"/>
+                <w:lang w:val="ro-RO"/>
+              </w:rPr>
+            </w:pPr>
+            <w:r>
+              <w:rPr>
+                <w:sz w:val="28"/>
+                <w:szCs w:val="28"/>
+                <w:lang w:val="ro-RO"/>
+              </w:rPr>
+              <w:t>F6</w:t>
+            </w:r>
+          </w:p>
+        </w:tc>
+        <w:tc>
+          <w:tcPr>
+            <w:tcW w:w="8635" w:type="dxa"/>
+          </w:tcPr>
+          <w:p>
+            <w:pPr>
+              <w:rPr>
+                <w:sz w:val="28"/>
+                <w:szCs w:val="28"/>
+                <w:lang w:val="ro-RO"/>
+              </w:rPr>
+            </w:pPr>
+            <w:r>
+              <w:rPr>
+                <w:sz w:val="28"/>
+                <w:szCs w:val="28"/>
+                <w:lang w:val="ro-RO"/>
+              </w:rPr>
+              <w:t>Clienți cu filme închiriate ordonat dupa: nume, după numărul de filme închiriate</w:t>
+            </w:r>
+          </w:p>
+        </w:tc>
+      </w:tr>
+      <w:tr>
+        <w:tc>
+          <w:tcPr>
+            <w:tcW w:w="715" w:type="dxa"/>
+          </w:tcPr>
+          <w:p>
+            <w:pPr>
+              <w:rPr>
+                <w:sz w:val="28"/>
+                <w:szCs w:val="28"/>
+                <w:lang w:val="ro-RO"/>
+              </w:rPr>
+            </w:pPr>
+            <w:r>
+              <w:rPr>
+                <w:sz w:val="28"/>
+                <w:szCs w:val="28"/>
+                <w:lang w:val="ro-RO"/>
+              </w:rPr>
+              <w:t>F7</w:t>
+            </w:r>
+          </w:p>
+        </w:tc>
+        <w:tc>
+          <w:tcPr>
+            <w:tcW w:w="8635" w:type="dxa"/>
+          </w:tcPr>
+          <w:p>
+            <w:pPr>
+              <w:rPr>
+                <w:sz w:val="28"/>
+                <w:szCs w:val="28"/>
+                <w:lang w:val="ro-RO"/>
+              </w:rPr>
+            </w:pPr>
+            <w:r>
+              <w:rPr>
+                <w:sz w:val="28"/>
+                <w:szCs w:val="28"/>
+                <w:lang w:val="ro-RO"/>
+              </w:rPr>
+              <w:t>Cele mai inchiriate filme.</w:t>
+            </w:r>
+          </w:p>
+        </w:tc>
+      </w:tr>
+      <w:tr>
+        <w:tc>
+          <w:tcPr>
+            <w:tcW w:w="715" w:type="dxa"/>
+          </w:tcPr>
+          <w:p>
+            <w:pPr>
+              <w:rPr>
+                <w:sz w:val="28"/>
+                <w:szCs w:val="28"/>
+                <w:lang w:val="ro-RO"/>
+              </w:rPr>
+            </w:pPr>
+            <w:r>
+              <w:rPr>
+                <w:sz w:val="28"/>
+                <w:szCs w:val="28"/>
+                <w:lang w:val="ro-RO"/>
+              </w:rPr>
+              <w:t>F8</w:t>
+            </w:r>
+          </w:p>
+        </w:tc>
+        <w:tc>
+          <w:tcPr>
+            <w:tcW w:w="8635" w:type="dxa"/>
+          </w:tcPr>
+          <w:p>
+            <w:pPr>
+              <w:rPr>
+                <w:sz w:val="28"/>
+                <w:szCs w:val="28"/>
+                <w:lang w:val="ro-RO"/>
+              </w:rPr>
+            </w:pPr>
+            <w:r>
+              <w:rPr>
+                <w:sz w:val="28"/>
+                <w:szCs w:val="28"/>
+                <w:lang w:val="ro-RO"/>
+              </w:rPr>
+              <w:t>Primi 30% clienti cu cele mai multe filme (nume client și numărul de filme închiriate)</w:t>
+            </w:r>
+          </w:p>
+        </w:tc>
+      </w:tr>
+    </w:tbl>
+    <w:p>
+      <w:pPr>
+        <w:rPr>
+          <w:sz w:val="28"/>
+          <w:szCs w:val="28"/>
+          <w:lang w:val="ro-RO"/>
+        </w:rPr>
+      </w:pPr>
+    </w:p>
+    <w:p>
+      <w:pPr>
+        <w:rPr>
+          <w:sz w:val="28"/>
+          <w:szCs w:val="28"/>
+          <w:lang w:val="ro-RO"/>
+        </w:rPr>
+      </w:pPr>
+      <w:r>
+        <w:rPr>
+          <w:sz w:val="28"/>
+          <w:szCs w:val="28"/>
+          <w:lang w:val="ro-RO"/>
+        </w:rPr>
+        <w:t>Plan iterații</w:t>
       </w:r>
       <w:r>
         <w:rPr>
-          <w:lang w:val="ro-RO"/>
-        </w:rPr>
-        <w:t>ție</w:t>
+          <w:sz w:val="28"/>
+          <w:szCs w:val="28"/>
+        </w:rPr>
+        <w:t>:</w:t>
       </w:r>
+    </w:p>
+    <w:p>
+      <w:pPr>
+        <w:rPr>
+          <w:sz w:val="28"/>
+          <w:szCs w:val="28"/>
+          <w:lang w:val="ro-RO"/>
+        </w:rPr>
+      </w:pPr>
+      <w:r>
+        <w:rPr>
+          <w:sz w:val="28"/>
+          <w:szCs w:val="28"/>
+          <w:lang w:val="ro-RO"/>
+        </w:rPr>
+        <w:t>I1</w:t>
+      </w:r>
+      <w:r>
+        <w:rPr>
+          <w:sz w:val="28"/>
+          <w:szCs w:val="28"/>
+        </w:rPr>
+        <w:t xml:space="preserve">: </w:t>
+      </w:r>
+      <w:r>
+        <w:rPr>
+          <w:sz w:val="28"/>
+          <w:szCs w:val="28"/>
+          <w:lang w:val="ro-RO"/>
+        </w:rPr>
+        <w:t>Creare aplicatie pe arhitectura stratificata + F1, F2, F3</w:t>
+      </w:r>
+    </w:p>
+    <w:p>
+      <w:pPr>
+        <w:rPr>
+          <w:sz w:val="28"/>
+          <w:szCs w:val="28"/>
+          <w:lang w:val="ro-RO"/>
+        </w:rPr>
+      </w:pPr>
+      <w:r>
+        <w:rPr>
+          <w:sz w:val="28"/>
+          <w:szCs w:val="28"/>
+          <w:lang w:val="ro-RO"/>
+        </w:rPr>
+        <w:t>I2</w:t>
+      </w:r>
+      <w:r>
+        <w:rPr>
+          <w:sz w:val="28"/>
+          <w:szCs w:val="28"/>
+        </w:rPr>
+        <w:t>:</w:t>
+      </w:r>
+      <w:r>
+        <w:rPr>
+          <w:sz w:val="28"/>
+          <w:szCs w:val="28"/>
+          <w:lang w:val="ro-RO"/>
+        </w:rPr>
+        <w:t xml:space="preserve"> F4, F5</w:t>
+      </w:r>
+    </w:p>
+    <w:p>
+      <w:pPr>
+        <w:rPr>
+          <w:sz w:val="28"/>
+          <w:szCs w:val="28"/>
+          <w:lang w:val="ro-RO"/>
+        </w:rPr>
+      </w:pPr>
+      <w:r>
+        <w:rPr>
+          <w:sz w:val="28"/>
+          <w:szCs w:val="28"/>
+          <w:lang w:val="ro-RO"/>
+        </w:rPr>
+        <w:t xml:space="preserve">I3: </w:t>
+      </w:r>
+      <w:r>
+        <w:rPr>
+          <w:sz w:val="28"/>
+          <w:szCs w:val="28"/>
+          <w:lang w:val="ro-RO"/>
+        </w:rPr>
+        <w:t>F6, F7, F8</w:t>
+      </w:r>
+    </w:p>
+    <w:p>
+      <w:pPr>
+        <w:rPr>
+          <w:sz w:val="28"/>
+          <w:szCs w:val="28"/>
+          <w:lang w:val="ro-RO"/>
+        </w:rPr>
+      </w:pPr>
+    </w:p>
+    <w:p>
+      <w:pPr>
+        <w:rPr>
+          <w:lang w:val="ro-RO"/>
+        </w:rPr>
+      </w:pPr>
     </w:p>
     <w:sectPr>
       <w:pgSz w:w="12240" w:h="15840"/>
@@ -489,6 +1059,118 @@
       <w:szCs w:val="56"/>
     </w:rPr>
   </w:style>
+  <w:style w:type="table" w:styleId="TableGrid">
+    <w:name w:val="Table Grid"/>
+    <w:basedOn w:val="TableNormal"/>
+    <w:uiPriority w:val="39"/>
+    <w:rsid w:val="000C126D"/>
+    <w:pPr>
+      <w:spacing w:after="0" w:line="240" w:lineRule="auto"/>
+    </w:pPr>
+    <w:tblPr>
+      <w:tblBorders>
+        <w:top w:val="single" w:sz="4" w:space="0" w:color="auto"/>
+        <w:left w:val="single" w:sz="4" w:space="0" w:color="auto"/>
+        <w:bottom w:val="single" w:sz="4" w:space="0" w:color="auto"/>
+        <w:right w:val="single" w:sz="4" w:space="0" w:color="auto"/>
+        <w:insideH w:val="single" w:sz="4" w:space="0" w:color="auto"/>
+        <w:insideV w:val="single" w:sz="4" w:space="0" w:color="auto"/>
+      </w:tblBorders>
+    </w:tblPr>
+  </w:style>
+  <w:style w:type="table" w:styleId="PlainTable3">
+    <w:name w:val="Plain Table 3"/>
+    <w:basedOn w:val="TableNormal"/>
+    <w:uiPriority w:val="43"/>
+    <w:rsid w:val="000C126D"/>
+    <w:pPr>
+      <w:spacing w:after="0" w:line="240" w:lineRule="auto"/>
+    </w:pPr>
+    <w:tblPr>
+      <w:tblStyleRowBandSize w:val="1"/>
+      <w:tblStyleColBandSize w:val="1"/>
+    </w:tblPr>
+    <w:tblStylePr w:type="firstRow">
+      <w:rPr>
+        <w:b/>
+        <w:bCs/>
+        <w:caps/>
+      </w:rPr>
+      <w:tblPr/>
+      <w:tcPr>
+        <w:tcBorders>
+          <w:bottom w:val="single" w:sz="4" w:space="0" w:color="7F7F7F" w:themeColor="text1" w:themeTint="80"/>
+        </w:tcBorders>
+      </w:tcPr>
+    </w:tblStylePr>
+    <w:tblStylePr w:type="lastRow">
+      <w:rPr>
+        <w:b/>
+        <w:bCs/>
+        <w:caps/>
+      </w:rPr>
+      <w:tblPr/>
+      <w:tcPr>
+        <w:tcBorders>
+          <w:top w:val="nil"/>
+        </w:tcBorders>
+      </w:tcPr>
+    </w:tblStylePr>
+    <w:tblStylePr w:type="firstCol">
+      <w:rPr>
+        <w:b/>
+        <w:bCs/>
+        <w:caps/>
+      </w:rPr>
+      <w:tblPr/>
+      <w:tcPr>
+        <w:tcBorders>
+          <w:right w:val="single" w:sz="4" w:space="0" w:color="7F7F7F" w:themeColor="text1" w:themeTint="80"/>
+        </w:tcBorders>
+      </w:tcPr>
+    </w:tblStylePr>
+    <w:tblStylePr w:type="lastCol">
+      <w:rPr>
+        <w:b/>
+        <w:bCs/>
+        <w:caps/>
+      </w:rPr>
+      <w:tblPr/>
+      <w:tcPr>
+        <w:tcBorders>
+          <w:left w:val="nil"/>
+        </w:tcBorders>
+      </w:tcPr>
+    </w:tblStylePr>
+    <w:tblStylePr w:type="band1Vert">
+      <w:tblPr/>
+      <w:tcPr>
+        <w:shd w:val="clear" w:color="auto" w:fill="F2F2F2" w:themeFill="background1" w:themeFillShade="F2"/>
+      </w:tcPr>
+    </w:tblStylePr>
+    <w:tblStylePr w:type="band1Horz">
+      <w:tblPr/>
+      <w:tcPr>
+        <w:shd w:val="clear" w:color="auto" w:fill="F2F2F2" w:themeFill="background1" w:themeFillShade="F2"/>
+      </w:tcPr>
+    </w:tblStylePr>
+    <w:tblStylePr w:type="neCell">
+      <w:tblPr/>
+      <w:tcPr>
+        <w:tcBorders>
+          <w:left w:val="nil"/>
+        </w:tcBorders>
+      </w:tcPr>
+    </w:tblStylePr>
+    <w:tblStylePr w:type="nwCell">
+      <w:tblPr/>
+      <w:tcPr>
+        <w:tcBorders>
+          <w:right w:val="nil"/>
+        </w:tcBorders>
+      </w:tcPr>
+    </w:tblStylePr>
+  </w:style>
 </w:styles>
 </file>
 

</xml_diff>

<commit_message>
Specificatii adaugate, documentatie pentru lab7-8 gata, mai trebuie ultima functionalitate de la rapoarte + documentatie lab 9
</commit_message>
<xml_diff>
--- a/Documentație.docx
+++ b/Documentație.docx
@@ -583,6 +583,3185 @@
     <w:p>
       <w:pPr>
         <w:rPr>
+          <w:b/>
+          <w:bCs/>
+          <w:sz w:val="28"/>
+          <w:szCs w:val="28"/>
+          <w:lang w:val="ro-RO"/>
+        </w:rPr>
+      </w:pPr>
+      <w:r>
+        <w:rPr>
+          <w:b/>
+          <w:bCs/>
+          <w:sz w:val="28"/>
+          <w:szCs w:val="28"/>
+          <w:lang w:val="ro-RO"/>
+        </w:rPr>
+        <w:t>Scenariu de rulare pentru adaugarea unui client</w:t>
+      </w:r>
+    </w:p>
+    <w:tbl>
+      <w:tblPr>
+        <w:tblStyle w:val="TableGrid"/>
+        <w:tblW w:w="0" w:type="auto"/>
+        <w:tblLook w:val="04A0" w:firstRow="1" w:lastRow="0" w:firstColumn="1" w:lastColumn="0" w:noHBand="0" w:noVBand="1"/>
+      </w:tblPr>
+      <w:tblGrid>
+        <w:gridCol w:w="9350"/>
+      </w:tblGrid>
+      <w:tr>
+        <w:tc>
+          <w:tcPr>
+            <w:tcW w:w="9350" w:type="dxa"/>
+          </w:tcPr>
+          <w:p>
+            <w:pPr>
+              <w:rPr>
+                <w:sz w:val="28"/>
+                <w:szCs w:val="28"/>
+                <w:lang w:val="ro-RO"/>
+              </w:rPr>
+            </w:pPr>
+            <w:bookmarkStart w:id="0" w:name="_Hlk151116260"/>
+            <w:r>
+              <w:rPr>
+                <w:sz w:val="28"/>
+                <w:szCs w:val="28"/>
+                <w:lang w:val="ro-RO"/>
+              </w:rPr>
+              <w:t>Se incarca datele din fisiere in repository_client si repository_film</w:t>
+            </w:r>
+          </w:p>
+        </w:tc>
+      </w:tr>
+      <w:tr>
+        <w:tc>
+          <w:tcPr>
+            <w:tcW w:w="9350" w:type="dxa"/>
+          </w:tcPr>
+          <w:p>
+            <w:pPr>
+              <w:rPr>
+                <w:sz w:val="28"/>
+                <w:szCs w:val="28"/>
+                <w:lang w:val="ro-RO"/>
+              </w:rPr>
+            </w:pPr>
+            <w:r>
+              <w:rPr>
+                <w:sz w:val="28"/>
+                <w:szCs w:val="28"/>
+                <w:lang w:val="ro-RO"/>
+              </w:rPr>
+              <w:t>Se porneste UI</w:t>
+            </w:r>
+          </w:p>
+        </w:tc>
+      </w:tr>
+      <w:tr>
+        <w:tc>
+          <w:tcPr>
+            <w:tcW w:w="9350" w:type="dxa"/>
+          </w:tcPr>
+          <w:p>
+            <w:pPr>
+              <w:rPr>
+                <w:sz w:val="28"/>
+                <w:szCs w:val="28"/>
+                <w:lang w:val="ro-RO"/>
+              </w:rPr>
+            </w:pPr>
+            <w:r>
+              <w:rPr>
+                <w:sz w:val="28"/>
+                <w:szCs w:val="28"/>
+                <w:lang w:val="ro-RO"/>
+              </w:rPr>
+              <w:t>p = 1 din metoda alegere_optiune() al obiectului UI</w:t>
+            </w:r>
+          </w:p>
+        </w:tc>
+      </w:tr>
+      <w:tr>
+        <w:tc>
+          <w:tcPr>
+            <w:tcW w:w="9350" w:type="dxa"/>
+          </w:tcPr>
+          <w:p>
+            <w:pPr>
+              <w:rPr>
+                <w:sz w:val="28"/>
+                <w:szCs w:val="28"/>
+                <w:lang w:val="ro-RO"/>
+              </w:rPr>
+            </w:pPr>
+            <w:r>
+              <w:rPr>
+                <w:sz w:val="28"/>
+                <w:szCs w:val="28"/>
+                <w:lang w:val="ro-RO"/>
+              </w:rPr>
+              <w:t>p = 1 din metoda alegere_optiune() al obiectului UI</w:t>
+            </w:r>
+          </w:p>
+        </w:tc>
+      </w:tr>
+      <w:tr>
+        <w:tc>
+          <w:tcPr>
+            <w:tcW w:w="9350" w:type="dxa"/>
+          </w:tcPr>
+          <w:p>
+            <w:pPr>
+              <w:rPr>
+                <w:sz w:val="28"/>
+                <w:szCs w:val="28"/>
+                <w:lang w:val="ro-RO"/>
+              </w:rPr>
+            </w:pPr>
+            <w:r>
+              <w:rPr>
+                <w:sz w:val="28"/>
+                <w:szCs w:val="28"/>
+                <w:lang w:val="ro-RO"/>
+              </w:rPr>
+              <w:t>Se vor da ca date de intrare id, nume si prenume</w:t>
+            </w:r>
+          </w:p>
+        </w:tc>
+      </w:tr>
+      <w:tr>
+        <w:tc>
+          <w:tcPr>
+            <w:tcW w:w="9350" w:type="dxa"/>
+          </w:tcPr>
+          <w:p>
+            <w:pPr>
+              <w:rPr>
+                <w:sz w:val="28"/>
+                <w:szCs w:val="28"/>
+                <w:lang w:val="ro-RO"/>
+              </w:rPr>
+            </w:pPr>
+            <w:r>
+              <w:rPr>
+                <w:sz w:val="28"/>
+                <w:szCs w:val="28"/>
+                <w:lang w:val="ro-RO"/>
+              </w:rPr>
+              <w:t>Se apeleaza metoda add_client al obiectului sv_client</w:t>
+            </w:r>
+          </w:p>
+        </w:tc>
+      </w:tr>
+      <w:tr>
+        <w:tc>
+          <w:tcPr>
+            <w:tcW w:w="9350" w:type="dxa"/>
+          </w:tcPr>
+          <w:p>
+            <w:pPr>
+              <w:rPr>
+                <w:sz w:val="28"/>
+                <w:szCs w:val="28"/>
+                <w:lang w:val="ro-RO"/>
+              </w:rPr>
+            </w:pPr>
+            <w:r>
+              <w:rPr>
+                <w:sz w:val="28"/>
+                <w:szCs w:val="28"/>
+                <w:lang w:val="ro-RO"/>
+              </w:rPr>
+              <w:t>Se creaza un obiect de tipul Client() cu datele de intrare</w:t>
+            </w:r>
+          </w:p>
+        </w:tc>
+      </w:tr>
+      <w:tr>
+        <w:tc>
+          <w:tcPr>
+            <w:tcW w:w="9350" w:type="dxa"/>
+          </w:tcPr>
+          <w:p>
+            <w:pPr>
+              <w:rPr>
+                <w:sz w:val="28"/>
+                <w:szCs w:val="28"/>
+                <w:lang w:val="ro-RO"/>
+              </w:rPr>
+            </w:pPr>
+            <w:r>
+              <w:rPr>
+                <w:sz w:val="28"/>
+                <w:szCs w:val="28"/>
+                <w:lang w:val="ro-RO"/>
+              </w:rPr>
+              <w:lastRenderedPageBreak/>
+              <w:t>Obiectul dat este validat prin metoda validare_client al obiectului de tip ValidatorClient()</w:t>
+            </w:r>
+          </w:p>
+        </w:tc>
+      </w:tr>
+      <w:tr>
+        <w:tc>
+          <w:tcPr>
+            <w:tcW w:w="9350" w:type="dxa"/>
+          </w:tcPr>
+          <w:p>
+            <w:pPr>
+              <w:rPr>
+                <w:sz w:val="28"/>
+                <w:szCs w:val="28"/>
+                <w:lang w:val="ro-RO"/>
+              </w:rPr>
+            </w:pPr>
+            <w:r>
+              <w:rPr>
+                <w:sz w:val="28"/>
+                <w:szCs w:val="28"/>
+                <w:lang w:val="ro-RO"/>
+              </w:rPr>
+              <w:t xml:space="preserve">Se stocheaza clientul creat in repository prin metoda store_client al obiectului de tip </w:t>
+            </w:r>
+            <w:r>
+              <w:rPr>
+                <w:sz w:val="28"/>
+                <w:szCs w:val="28"/>
+                <w:lang w:val="ro-RO"/>
+              </w:rPr>
+              <w:t>RepositoryClient()</w:t>
+            </w:r>
+          </w:p>
+        </w:tc>
+      </w:tr>
+      <w:bookmarkEnd w:id="0"/>
+    </w:tbl>
+    <w:p>
+      <w:pPr>
+        <w:rPr>
+          <w:sz w:val="28"/>
+          <w:szCs w:val="28"/>
+          <w:lang w:val="ro-RO"/>
+        </w:rPr>
+      </w:pPr>
+    </w:p>
+    <w:p>
+      <w:pPr>
+        <w:rPr>
+          <w:b/>
+          <w:bCs/>
+          <w:sz w:val="28"/>
+          <w:szCs w:val="28"/>
+          <w:lang w:val="ro-RO"/>
+        </w:rPr>
+      </w:pPr>
+      <w:r>
+        <w:rPr>
+          <w:b/>
+          <w:bCs/>
+          <w:sz w:val="28"/>
+          <w:szCs w:val="28"/>
+          <w:lang w:val="ro-RO"/>
+        </w:rPr>
+        <w:t>Scenariu de rulare pentru adaugarea unui film</w:t>
+      </w:r>
+    </w:p>
+    <w:tbl>
+      <w:tblPr>
+        <w:tblStyle w:val="TableGrid"/>
+        <w:tblW w:w="0" w:type="auto"/>
+        <w:tblLook w:val="04A0" w:firstRow="1" w:lastRow="0" w:firstColumn="1" w:lastColumn="0" w:noHBand="0" w:noVBand="1"/>
+      </w:tblPr>
+      <w:tblGrid>
+        <w:gridCol w:w="9350"/>
+      </w:tblGrid>
+      <w:tr>
+        <w:tc>
+          <w:tcPr>
+            <w:tcW w:w="9350" w:type="dxa"/>
+          </w:tcPr>
+          <w:p>
+            <w:pPr>
+              <w:rPr>
+                <w:sz w:val="28"/>
+                <w:szCs w:val="28"/>
+                <w:lang w:val="ro-RO"/>
+              </w:rPr>
+            </w:pPr>
+            <w:r>
+              <w:rPr>
+                <w:sz w:val="28"/>
+                <w:szCs w:val="28"/>
+                <w:lang w:val="ro-RO"/>
+              </w:rPr>
+              <w:t>Se incarca datele din fisiere in repository_client si repository_film</w:t>
+            </w:r>
+          </w:p>
+        </w:tc>
+      </w:tr>
+      <w:tr>
+        <w:tc>
+          <w:tcPr>
+            <w:tcW w:w="9350" w:type="dxa"/>
+          </w:tcPr>
+          <w:p>
+            <w:pPr>
+              <w:rPr>
+                <w:sz w:val="28"/>
+                <w:szCs w:val="28"/>
+                <w:lang w:val="ro-RO"/>
+              </w:rPr>
+            </w:pPr>
+            <w:r>
+              <w:rPr>
+                <w:sz w:val="28"/>
+                <w:szCs w:val="28"/>
+                <w:lang w:val="ro-RO"/>
+              </w:rPr>
+              <w:t>Se porneste UI</w:t>
+            </w:r>
+          </w:p>
+        </w:tc>
+      </w:tr>
+      <w:tr>
+        <w:tc>
+          <w:tcPr>
+            <w:tcW w:w="9350" w:type="dxa"/>
+          </w:tcPr>
+          <w:p>
+            <w:pPr>
+              <w:rPr>
+                <w:sz w:val="28"/>
+                <w:szCs w:val="28"/>
+                <w:lang w:val="ro-RO"/>
+              </w:rPr>
+            </w:pPr>
+            <w:r>
+              <w:rPr>
+                <w:sz w:val="28"/>
+                <w:szCs w:val="28"/>
+                <w:lang w:val="ro-RO"/>
+              </w:rPr>
+              <w:t>p = 1 din metoda alegere_optiune() al obiectului UI</w:t>
+            </w:r>
+          </w:p>
+        </w:tc>
+      </w:tr>
+      <w:tr>
+        <w:tc>
+          <w:tcPr>
+            <w:tcW w:w="9350" w:type="dxa"/>
+          </w:tcPr>
+          <w:p>
+            <w:pPr>
+              <w:rPr>
+                <w:sz w:val="28"/>
+                <w:szCs w:val="28"/>
+                <w:lang w:val="ro-RO"/>
+              </w:rPr>
+            </w:pPr>
+            <w:r>
+              <w:rPr>
+                <w:sz w:val="28"/>
+                <w:szCs w:val="28"/>
+                <w:lang w:val="ro-RO"/>
+              </w:rPr>
+              <w:t xml:space="preserve">p = </w:t>
+            </w:r>
+            <w:r>
+              <w:rPr>
+                <w:sz w:val="28"/>
+                <w:szCs w:val="28"/>
+                <w:lang w:val="ro-RO"/>
+              </w:rPr>
+              <w:t>2</w:t>
+            </w:r>
+            <w:r>
+              <w:rPr>
+                <w:sz w:val="28"/>
+                <w:szCs w:val="28"/>
+                <w:lang w:val="ro-RO"/>
+              </w:rPr>
+              <w:t xml:space="preserve"> din metoda alegere_optiune() al obiectului UI</w:t>
+            </w:r>
+          </w:p>
+        </w:tc>
+      </w:tr>
+      <w:tr>
+        <w:tc>
+          <w:tcPr>
+            <w:tcW w:w="9350" w:type="dxa"/>
+          </w:tcPr>
+          <w:p>
+            <w:pPr>
+              <w:rPr>
+                <w:sz w:val="28"/>
+                <w:szCs w:val="28"/>
+                <w:lang w:val="ro-RO"/>
+              </w:rPr>
+            </w:pPr>
+            <w:r>
+              <w:rPr>
+                <w:sz w:val="28"/>
+                <w:szCs w:val="28"/>
+                <w:lang w:val="ro-RO"/>
+              </w:rPr>
+              <w:t xml:space="preserve">Se vor da ca date de intrare id, </w:t>
+            </w:r>
+            <w:r>
+              <w:rPr>
+                <w:sz w:val="28"/>
+                <w:szCs w:val="28"/>
+                <w:lang w:val="ro-RO"/>
+              </w:rPr>
+              <w:t>titlu</w:t>
+            </w:r>
+            <w:r>
+              <w:rPr>
+                <w:sz w:val="28"/>
+                <w:szCs w:val="28"/>
+                <w:lang w:val="ro-RO"/>
+              </w:rPr>
+              <w:t xml:space="preserve"> si </w:t>
+            </w:r>
+            <w:r>
+              <w:rPr>
+                <w:sz w:val="28"/>
+                <w:szCs w:val="28"/>
+                <w:lang w:val="ro-RO"/>
+              </w:rPr>
+              <w:t>gen</w:t>
+            </w:r>
+          </w:p>
+        </w:tc>
+      </w:tr>
+      <w:tr>
+        <w:tc>
+          <w:tcPr>
+            <w:tcW w:w="9350" w:type="dxa"/>
+          </w:tcPr>
+          <w:p>
+            <w:pPr>
+              <w:rPr>
+                <w:sz w:val="28"/>
+                <w:szCs w:val="28"/>
+                <w:lang w:val="ro-RO"/>
+              </w:rPr>
+            </w:pPr>
+            <w:r>
+              <w:rPr>
+                <w:sz w:val="28"/>
+                <w:szCs w:val="28"/>
+                <w:lang w:val="ro-RO"/>
+              </w:rPr>
+              <w:t>Se apeleaza metoda add_</w:t>
+            </w:r>
+            <w:r>
+              <w:rPr>
+                <w:sz w:val="28"/>
+                <w:szCs w:val="28"/>
+                <w:lang w:val="ro-RO"/>
+              </w:rPr>
+              <w:t>film</w:t>
+            </w:r>
+            <w:r>
+              <w:rPr>
+                <w:sz w:val="28"/>
+                <w:szCs w:val="28"/>
+                <w:lang w:val="ro-RO"/>
+              </w:rPr>
+              <w:t xml:space="preserve"> al obiectului sv_</w:t>
+            </w:r>
+            <w:r>
+              <w:rPr>
+                <w:sz w:val="28"/>
+                <w:szCs w:val="28"/>
+                <w:lang w:val="ro-RO"/>
+              </w:rPr>
+              <w:t>film</w:t>
+            </w:r>
+          </w:p>
+        </w:tc>
+      </w:tr>
+      <w:tr>
+        <w:tc>
+          <w:tcPr>
+            <w:tcW w:w="9350" w:type="dxa"/>
+          </w:tcPr>
+          <w:p>
+            <w:pPr>
+              <w:rPr>
+                <w:sz w:val="28"/>
+                <w:szCs w:val="28"/>
+                <w:lang w:val="ro-RO"/>
+              </w:rPr>
+            </w:pPr>
+            <w:r>
+              <w:rPr>
+                <w:sz w:val="28"/>
+                <w:szCs w:val="28"/>
+                <w:lang w:val="ro-RO"/>
+              </w:rPr>
+              <w:t xml:space="preserve">Se creaza un obiect de tipul </w:t>
+            </w:r>
+            <w:r>
+              <w:rPr>
+                <w:sz w:val="28"/>
+                <w:szCs w:val="28"/>
+                <w:lang w:val="ro-RO"/>
+              </w:rPr>
+              <w:t>Film</w:t>
+            </w:r>
+            <w:r>
+              <w:rPr>
+                <w:sz w:val="28"/>
+                <w:szCs w:val="28"/>
+                <w:lang w:val="ro-RO"/>
+              </w:rPr>
+              <w:t>() cu datele de intrare</w:t>
+            </w:r>
+          </w:p>
+        </w:tc>
+      </w:tr>
+      <w:tr>
+        <w:tc>
+          <w:tcPr>
+            <w:tcW w:w="9350" w:type="dxa"/>
+          </w:tcPr>
+          <w:p>
+            <w:pPr>
+              <w:rPr>
+                <w:sz w:val="28"/>
+                <w:szCs w:val="28"/>
+                <w:lang w:val="ro-RO"/>
+              </w:rPr>
+            </w:pPr>
+            <w:r>
+              <w:rPr>
+                <w:sz w:val="28"/>
+                <w:szCs w:val="28"/>
+                <w:lang w:val="ro-RO"/>
+              </w:rPr>
+              <w:t>Obiectul dat este validat prin metoda validare_</w:t>
+            </w:r>
+            <w:r>
+              <w:rPr>
+                <w:sz w:val="28"/>
+                <w:szCs w:val="28"/>
+                <w:lang w:val="ro-RO"/>
+              </w:rPr>
+              <w:t>film</w:t>
+            </w:r>
+            <w:r>
+              <w:rPr>
+                <w:sz w:val="28"/>
+                <w:szCs w:val="28"/>
+                <w:lang w:val="ro-RO"/>
+              </w:rPr>
+              <w:t xml:space="preserve"> al obiectului de tip Validator</w:t>
+            </w:r>
+            <w:r>
+              <w:rPr>
+                <w:sz w:val="28"/>
+                <w:szCs w:val="28"/>
+                <w:lang w:val="ro-RO"/>
+              </w:rPr>
+              <w:t>Film</w:t>
+            </w:r>
+            <w:r>
+              <w:rPr>
+                <w:sz w:val="28"/>
+                <w:szCs w:val="28"/>
+                <w:lang w:val="ro-RO"/>
+              </w:rPr>
+              <w:t>()</w:t>
+            </w:r>
+          </w:p>
+        </w:tc>
+      </w:tr>
+      <w:tr>
+        <w:tc>
+          <w:tcPr>
+            <w:tcW w:w="9350" w:type="dxa"/>
+          </w:tcPr>
+          <w:p>
+            <w:pPr>
+              <w:rPr>
+                <w:sz w:val="28"/>
+                <w:szCs w:val="28"/>
+                <w:lang w:val="ro-RO"/>
+              </w:rPr>
+            </w:pPr>
+            <w:r>
+              <w:rPr>
+                <w:sz w:val="28"/>
+                <w:szCs w:val="28"/>
+                <w:lang w:val="ro-RO"/>
+              </w:rPr>
+              <w:t xml:space="preserve">Se stocheaza </w:t>
+            </w:r>
+            <w:r>
+              <w:rPr>
+                <w:sz w:val="28"/>
+                <w:szCs w:val="28"/>
+                <w:lang w:val="ro-RO"/>
+              </w:rPr>
+              <w:t>filmul</w:t>
+            </w:r>
+            <w:r>
+              <w:rPr>
+                <w:sz w:val="28"/>
+                <w:szCs w:val="28"/>
+                <w:lang w:val="ro-RO"/>
+              </w:rPr>
+              <w:t xml:space="preserve"> creat in repository prin metoda store_</w:t>
+            </w:r>
+            <w:r>
+              <w:rPr>
+                <w:sz w:val="28"/>
+                <w:szCs w:val="28"/>
+                <w:lang w:val="ro-RO"/>
+              </w:rPr>
+              <w:t>film</w:t>
+            </w:r>
+            <w:r>
+              <w:rPr>
+                <w:sz w:val="28"/>
+                <w:szCs w:val="28"/>
+                <w:lang w:val="ro-RO"/>
+              </w:rPr>
+              <w:t xml:space="preserve"> al obiectului de tip Repository</w:t>
+            </w:r>
+            <w:r>
+              <w:rPr>
+                <w:sz w:val="28"/>
+                <w:szCs w:val="28"/>
+                <w:lang w:val="ro-RO"/>
+              </w:rPr>
+              <w:t>Film</w:t>
+            </w:r>
+            <w:r>
+              <w:rPr>
+                <w:sz w:val="28"/>
+                <w:szCs w:val="28"/>
+                <w:lang w:val="ro-RO"/>
+              </w:rPr>
+              <w:t>()</w:t>
+            </w:r>
+          </w:p>
+        </w:tc>
+      </w:tr>
+    </w:tbl>
+    <w:p>
+      <w:pPr>
+        <w:rPr>
+          <w:sz w:val="28"/>
+          <w:szCs w:val="28"/>
+          <w:lang w:val="ro-RO"/>
+        </w:rPr>
+      </w:pPr>
+    </w:p>
+    <w:p>
+      <w:pPr>
+        <w:rPr>
+          <w:sz w:val="28"/>
+          <w:szCs w:val="28"/>
+          <w:lang w:val="ro-RO"/>
+        </w:rPr>
+      </w:pPr>
+      <w:r>
+        <w:rPr>
+          <w:b/>
+          <w:bCs/>
+          <w:sz w:val="28"/>
+          <w:szCs w:val="28"/>
+          <w:lang w:val="ro-RO"/>
+        </w:rPr>
+        <w:t>Scenariu de rulare pentru stergerea unui client</w:t>
+      </w:r>
+    </w:p>
+    <w:tbl>
+      <w:tblPr>
+        <w:tblStyle w:val="TableGrid"/>
+        <w:tblW w:w="0" w:type="auto"/>
+        <w:tblLook w:val="04A0" w:firstRow="1" w:lastRow="0" w:firstColumn="1" w:lastColumn="0" w:noHBand="0" w:noVBand="1"/>
+      </w:tblPr>
+      <w:tblGrid>
+        <w:gridCol w:w="9350"/>
+      </w:tblGrid>
+      <w:tr>
+        <w:tc>
+          <w:tcPr>
+            <w:tcW w:w="9350" w:type="dxa"/>
+          </w:tcPr>
+          <w:p>
+            <w:pPr>
+              <w:rPr>
+                <w:sz w:val="28"/>
+                <w:szCs w:val="28"/>
+                <w:lang w:val="ro-RO"/>
+              </w:rPr>
+            </w:pPr>
+            <w:bookmarkStart w:id="1" w:name="_Hlk151116880"/>
+            <w:r>
+              <w:rPr>
+                <w:sz w:val="28"/>
+                <w:szCs w:val="28"/>
+                <w:lang w:val="ro-RO"/>
+              </w:rPr>
+              <w:t>Se incarca datele din fisiere in repository_client si repository_film</w:t>
+            </w:r>
+          </w:p>
+        </w:tc>
+      </w:tr>
+      <w:tr>
+        <w:tc>
+          <w:tcPr>
+            <w:tcW w:w="9350" w:type="dxa"/>
+          </w:tcPr>
+          <w:p>
+            <w:pPr>
+              <w:rPr>
+                <w:sz w:val="28"/>
+                <w:szCs w:val="28"/>
+                <w:lang w:val="ro-RO"/>
+              </w:rPr>
+            </w:pPr>
+            <w:r>
+              <w:rPr>
+                <w:sz w:val="28"/>
+                <w:szCs w:val="28"/>
+                <w:lang w:val="ro-RO"/>
+              </w:rPr>
+              <w:t>Se porneste UI</w:t>
+            </w:r>
+          </w:p>
+        </w:tc>
+      </w:tr>
+      <w:tr>
+        <w:tc>
+          <w:tcPr>
+            <w:tcW w:w="9350" w:type="dxa"/>
+          </w:tcPr>
+          <w:p>
+            <w:pPr>
+              <w:rPr>
+                <w:sz w:val="28"/>
+                <w:szCs w:val="28"/>
+                <w:lang w:val="ro-RO"/>
+              </w:rPr>
+            </w:pPr>
+            <w:r>
+              <w:rPr>
+                <w:sz w:val="28"/>
+                <w:szCs w:val="28"/>
+                <w:lang w:val="ro-RO"/>
+              </w:rPr>
+              <w:t xml:space="preserve">p = </w:t>
+            </w:r>
+            <w:r>
+              <w:rPr>
+                <w:sz w:val="28"/>
+                <w:szCs w:val="28"/>
+                <w:lang w:val="ro-RO"/>
+              </w:rPr>
+              <w:t>2</w:t>
+            </w:r>
+            <w:r>
+              <w:rPr>
+                <w:sz w:val="28"/>
+                <w:szCs w:val="28"/>
+                <w:lang w:val="ro-RO"/>
+              </w:rPr>
+              <w:t xml:space="preserve"> din metoda alegere_optiune() al obiectului UI</w:t>
+            </w:r>
+          </w:p>
+        </w:tc>
+      </w:tr>
+      <w:tr>
+        <w:tc>
+          <w:tcPr>
+            <w:tcW w:w="9350" w:type="dxa"/>
+          </w:tcPr>
+          <w:p>
+            <w:pPr>
+              <w:rPr>
+                <w:sz w:val="28"/>
+                <w:szCs w:val="28"/>
+                <w:lang w:val="ro-RO"/>
+              </w:rPr>
+            </w:pPr>
+            <w:r>
+              <w:rPr>
+                <w:sz w:val="28"/>
+                <w:szCs w:val="28"/>
+                <w:lang w:val="ro-RO"/>
+              </w:rPr>
+              <w:t>p = 1 din metoda alegere_optiune() al obiectului UI</w:t>
+            </w:r>
+          </w:p>
+        </w:tc>
+      </w:tr>
+      <w:tr>
+        <w:tc>
+          <w:tcPr>
+            <w:tcW w:w="9350" w:type="dxa"/>
+          </w:tcPr>
+          <w:p>
+            <w:pPr>
+              <w:rPr>
+                <w:sz w:val="28"/>
+                <w:szCs w:val="28"/>
+                <w:lang w:val="ro-RO"/>
+              </w:rPr>
+            </w:pPr>
+            <w:r>
+              <w:rPr>
+                <w:sz w:val="28"/>
+                <w:szCs w:val="28"/>
+                <w:lang w:val="ro-RO"/>
+              </w:rPr>
+              <w:t>Se vor da ca date de intrare id</w:t>
+            </w:r>
+          </w:p>
+        </w:tc>
+      </w:tr>
+      <w:tr>
+        <w:tc>
+          <w:tcPr>
+            <w:tcW w:w="9350" w:type="dxa"/>
+          </w:tcPr>
+          <w:p>
+            <w:pPr>
+              <w:rPr>
+                <w:sz w:val="28"/>
+                <w:szCs w:val="28"/>
+                <w:lang w:val="ro-RO"/>
+              </w:rPr>
+            </w:pPr>
+            <w:r>
+              <w:rPr>
+                <w:sz w:val="28"/>
+                <w:szCs w:val="28"/>
+                <w:lang w:val="ro-RO"/>
+              </w:rPr>
+              <w:t xml:space="preserve">Se apeleaza metoda </w:t>
+            </w:r>
+            <w:r>
+              <w:rPr>
+                <w:sz w:val="28"/>
+                <w:szCs w:val="28"/>
+                <w:lang w:val="ro-RO"/>
+              </w:rPr>
+              <w:t>stergere</w:t>
+            </w:r>
+            <w:r>
+              <w:rPr>
+                <w:sz w:val="28"/>
+                <w:szCs w:val="28"/>
+                <w:lang w:val="ro-RO"/>
+              </w:rPr>
+              <w:t>_client al obiectului sv_client</w:t>
+            </w:r>
+          </w:p>
+        </w:tc>
+      </w:tr>
+      <w:tr>
+        <w:tc>
+          <w:tcPr>
+            <w:tcW w:w="9350" w:type="dxa"/>
+          </w:tcPr>
+          <w:p>
+            <w:pPr>
+              <w:rPr>
+                <w:sz w:val="28"/>
+                <w:szCs w:val="28"/>
+                <w:lang w:val="ro-RO"/>
+              </w:rPr>
+            </w:pPr>
+            <w:r>
+              <w:rPr>
+                <w:sz w:val="28"/>
+                <w:szCs w:val="28"/>
+                <w:lang w:val="ro-RO"/>
+              </w:rPr>
+              <w:t>Se apeleaza metoda delete_client(id) al obiectului de tip RepositoryClient()</w:t>
+            </w:r>
+          </w:p>
+        </w:tc>
+      </w:tr>
+      <w:tr>
+        <w:tc>
+          <w:tcPr>
+            <w:tcW w:w="9350" w:type="dxa"/>
+          </w:tcPr>
+          <w:p>
+            <w:pPr>
+              <w:rPr>
+                <w:sz w:val="28"/>
+                <w:szCs w:val="28"/>
+                <w:lang w:val="ro-RO"/>
+              </w:rPr>
+            </w:pPr>
+            <w:r>
+              <w:rPr>
+                <w:sz w:val="28"/>
+                <w:szCs w:val="28"/>
+                <w:lang w:val="ro-RO"/>
+              </w:rPr>
+              <w:t xml:space="preserve">Se </w:t>
+            </w:r>
+            <w:r>
+              <w:rPr>
+                <w:sz w:val="28"/>
+                <w:szCs w:val="28"/>
+                <w:lang w:val="ro-RO"/>
+              </w:rPr>
+              <w:t>valideaza id-ul dat prin metoda validare_id al obiectului de tip RepositoryClient(); Daca id-ul nu este validat, se va arunca o eroare de tip ValueError</w:t>
+            </w:r>
+          </w:p>
+        </w:tc>
+      </w:tr>
+      <w:tr>
+        <w:tc>
+          <w:tcPr>
+            <w:tcW w:w="9350" w:type="dxa"/>
+          </w:tcPr>
+          <w:p>
+            <w:pPr>
+              <w:rPr>
+                <w:sz w:val="28"/>
+                <w:szCs w:val="28"/>
+                <w:lang w:val="ro-RO"/>
+              </w:rPr>
+            </w:pPr>
+            <w:r>
+              <w:rPr>
+                <w:sz w:val="28"/>
+                <w:szCs w:val="28"/>
+                <w:lang w:val="ro-RO"/>
+              </w:rPr>
+              <w:t>Se va sterge clientul corespunzator cu id-ul dat, validat</w:t>
+            </w:r>
+          </w:p>
+        </w:tc>
+      </w:tr>
+      <w:bookmarkEnd w:id="1"/>
+    </w:tbl>
+    <w:p>
+      <w:pPr>
+        <w:rPr>
+          <w:sz w:val="28"/>
+          <w:szCs w:val="28"/>
+          <w:lang w:val="ro-RO"/>
+        </w:rPr>
+      </w:pPr>
+    </w:p>
+    <w:p>
+      <w:pPr>
+        <w:rPr>
+          <w:b/>
+          <w:bCs/>
+          <w:sz w:val="28"/>
+          <w:szCs w:val="28"/>
+          <w:lang w:val="ro-RO"/>
+        </w:rPr>
+      </w:pPr>
+      <w:r>
+        <w:rPr>
+          <w:b/>
+          <w:bCs/>
+          <w:sz w:val="28"/>
+          <w:szCs w:val="28"/>
+          <w:lang w:val="ro-RO"/>
+        </w:rPr>
+        <w:t>Scenariu de rulare pentru stergerea unui film</w:t>
+      </w:r>
+    </w:p>
+    <w:tbl>
+      <w:tblPr>
+        <w:tblStyle w:val="TableGrid"/>
+        <w:tblW w:w="0" w:type="auto"/>
+        <w:tblLook w:val="04A0" w:firstRow="1" w:lastRow="0" w:firstColumn="1" w:lastColumn="0" w:noHBand="0" w:noVBand="1"/>
+      </w:tblPr>
+      <w:tblGrid>
+        <w:gridCol w:w="9350"/>
+      </w:tblGrid>
+      <w:tr>
+        <w:tc>
+          <w:tcPr>
+            <w:tcW w:w="9350" w:type="dxa"/>
+          </w:tcPr>
+          <w:p>
+            <w:pPr>
+              <w:rPr>
+                <w:sz w:val="28"/>
+                <w:szCs w:val="28"/>
+                <w:lang w:val="ro-RO"/>
+              </w:rPr>
+            </w:pPr>
+            <w:r>
+              <w:rPr>
+                <w:sz w:val="28"/>
+                <w:szCs w:val="28"/>
+                <w:lang w:val="ro-RO"/>
+              </w:rPr>
+              <w:t>Se incarca datele din fisiere in repository_client si repository_film</w:t>
+            </w:r>
+          </w:p>
+        </w:tc>
+      </w:tr>
+      <w:tr>
+        <w:tc>
+          <w:tcPr>
+            <w:tcW w:w="9350" w:type="dxa"/>
+          </w:tcPr>
+          <w:p>
+            <w:pPr>
+              <w:rPr>
+                <w:sz w:val="28"/>
+                <w:szCs w:val="28"/>
+                <w:lang w:val="ro-RO"/>
+              </w:rPr>
+            </w:pPr>
+            <w:r>
+              <w:rPr>
+                <w:sz w:val="28"/>
+                <w:szCs w:val="28"/>
+                <w:lang w:val="ro-RO"/>
+              </w:rPr>
+              <w:lastRenderedPageBreak/>
+              <w:t>Se porneste UI</w:t>
+            </w:r>
+          </w:p>
+        </w:tc>
+      </w:tr>
+      <w:tr>
+        <w:tc>
+          <w:tcPr>
+            <w:tcW w:w="9350" w:type="dxa"/>
+          </w:tcPr>
+          <w:p>
+            <w:pPr>
+              <w:rPr>
+                <w:sz w:val="28"/>
+                <w:szCs w:val="28"/>
+                <w:lang w:val="ro-RO"/>
+              </w:rPr>
+            </w:pPr>
+            <w:r>
+              <w:rPr>
+                <w:sz w:val="28"/>
+                <w:szCs w:val="28"/>
+                <w:lang w:val="ro-RO"/>
+              </w:rPr>
+              <w:t>p = 2 din metoda alegere_optiune() al obiectului UI</w:t>
+            </w:r>
+          </w:p>
+        </w:tc>
+      </w:tr>
+      <w:tr>
+        <w:tc>
+          <w:tcPr>
+            <w:tcW w:w="9350" w:type="dxa"/>
+          </w:tcPr>
+          <w:p>
+            <w:pPr>
+              <w:rPr>
+                <w:sz w:val="28"/>
+                <w:szCs w:val="28"/>
+                <w:lang w:val="ro-RO"/>
+              </w:rPr>
+            </w:pPr>
+            <w:r>
+              <w:rPr>
+                <w:sz w:val="28"/>
+                <w:szCs w:val="28"/>
+                <w:lang w:val="ro-RO"/>
+              </w:rPr>
+              <w:t xml:space="preserve">p = </w:t>
+            </w:r>
+            <w:r>
+              <w:rPr>
+                <w:sz w:val="28"/>
+                <w:szCs w:val="28"/>
+                <w:lang w:val="ro-RO"/>
+              </w:rPr>
+              <w:t>2</w:t>
+            </w:r>
+            <w:r>
+              <w:rPr>
+                <w:sz w:val="28"/>
+                <w:szCs w:val="28"/>
+                <w:lang w:val="ro-RO"/>
+              </w:rPr>
+              <w:t xml:space="preserve"> din metoda alegere_optiune() al obiectului UI</w:t>
+            </w:r>
+          </w:p>
+        </w:tc>
+      </w:tr>
+      <w:tr>
+        <w:tc>
+          <w:tcPr>
+            <w:tcW w:w="9350" w:type="dxa"/>
+          </w:tcPr>
+          <w:p>
+            <w:pPr>
+              <w:rPr>
+                <w:sz w:val="28"/>
+                <w:szCs w:val="28"/>
+                <w:lang w:val="ro-RO"/>
+              </w:rPr>
+            </w:pPr>
+            <w:r>
+              <w:rPr>
+                <w:sz w:val="28"/>
+                <w:szCs w:val="28"/>
+                <w:lang w:val="ro-RO"/>
+              </w:rPr>
+              <w:t>Se vor da ca date de intrare id</w:t>
+            </w:r>
+          </w:p>
+        </w:tc>
+      </w:tr>
+      <w:tr>
+        <w:tc>
+          <w:tcPr>
+            <w:tcW w:w="9350" w:type="dxa"/>
+          </w:tcPr>
+          <w:p>
+            <w:pPr>
+              <w:rPr>
+                <w:sz w:val="28"/>
+                <w:szCs w:val="28"/>
+                <w:lang w:val="ro-RO"/>
+              </w:rPr>
+            </w:pPr>
+            <w:r>
+              <w:rPr>
+                <w:sz w:val="28"/>
+                <w:szCs w:val="28"/>
+                <w:lang w:val="ro-RO"/>
+              </w:rPr>
+              <w:t>Se apeleaza metoda stergere_</w:t>
+            </w:r>
+            <w:r>
+              <w:rPr>
+                <w:sz w:val="28"/>
+                <w:szCs w:val="28"/>
+                <w:lang w:val="ro-RO"/>
+              </w:rPr>
+              <w:t>film</w:t>
+            </w:r>
+            <w:r>
+              <w:rPr>
+                <w:sz w:val="28"/>
+                <w:szCs w:val="28"/>
+                <w:lang w:val="ro-RO"/>
+              </w:rPr>
+              <w:t xml:space="preserve"> al obiectului sv_</w:t>
+            </w:r>
+            <w:r>
+              <w:rPr>
+                <w:sz w:val="28"/>
+                <w:szCs w:val="28"/>
+                <w:lang w:val="ro-RO"/>
+              </w:rPr>
+              <w:t>film</w:t>
+            </w:r>
+          </w:p>
+        </w:tc>
+      </w:tr>
+      <w:tr>
+        <w:tc>
+          <w:tcPr>
+            <w:tcW w:w="9350" w:type="dxa"/>
+          </w:tcPr>
+          <w:p>
+            <w:pPr>
+              <w:rPr>
+                <w:sz w:val="28"/>
+                <w:szCs w:val="28"/>
+                <w:lang w:val="ro-RO"/>
+              </w:rPr>
+            </w:pPr>
+            <w:r>
+              <w:rPr>
+                <w:sz w:val="28"/>
+                <w:szCs w:val="28"/>
+                <w:lang w:val="ro-RO"/>
+              </w:rPr>
+              <w:t>Se apeleaza metoda delete_</w:t>
+            </w:r>
+            <w:r>
+              <w:rPr>
+                <w:sz w:val="28"/>
+                <w:szCs w:val="28"/>
+                <w:lang w:val="ro-RO"/>
+              </w:rPr>
+              <w:t>film</w:t>
+            </w:r>
+            <w:r>
+              <w:rPr>
+                <w:sz w:val="28"/>
+                <w:szCs w:val="28"/>
+                <w:lang w:val="ro-RO"/>
+              </w:rPr>
+              <w:t>(id) al obiectului de tip Repository</w:t>
+            </w:r>
+            <w:r>
+              <w:rPr>
+                <w:sz w:val="28"/>
+                <w:szCs w:val="28"/>
+                <w:lang w:val="ro-RO"/>
+              </w:rPr>
+              <w:t>Film</w:t>
+            </w:r>
+            <w:r>
+              <w:rPr>
+                <w:sz w:val="28"/>
+                <w:szCs w:val="28"/>
+                <w:lang w:val="ro-RO"/>
+              </w:rPr>
+              <w:t>()</w:t>
+            </w:r>
+          </w:p>
+        </w:tc>
+      </w:tr>
+      <w:tr>
+        <w:tc>
+          <w:tcPr>
+            <w:tcW w:w="9350" w:type="dxa"/>
+          </w:tcPr>
+          <w:p>
+            <w:pPr>
+              <w:rPr>
+                <w:sz w:val="28"/>
+                <w:szCs w:val="28"/>
+                <w:lang w:val="ro-RO"/>
+              </w:rPr>
+            </w:pPr>
+            <w:r>
+              <w:rPr>
+                <w:sz w:val="28"/>
+                <w:szCs w:val="28"/>
+                <w:lang w:val="ro-RO"/>
+              </w:rPr>
+              <w:t>Se valideaza id-ul dat prin metoda validare_id al obiectului de tip Repository</w:t>
+            </w:r>
+            <w:r>
+              <w:rPr>
+                <w:sz w:val="28"/>
+                <w:szCs w:val="28"/>
+                <w:lang w:val="ro-RO"/>
+              </w:rPr>
+              <w:t>Film</w:t>
+            </w:r>
+            <w:r>
+              <w:rPr>
+                <w:sz w:val="28"/>
+                <w:szCs w:val="28"/>
+                <w:lang w:val="ro-RO"/>
+              </w:rPr>
+              <w:t>(); Daca id-ul nu este validat, se va arunca o eroare de tip ValueError</w:t>
+            </w:r>
+          </w:p>
+        </w:tc>
+      </w:tr>
+      <w:tr>
+        <w:tc>
+          <w:tcPr>
+            <w:tcW w:w="9350" w:type="dxa"/>
+          </w:tcPr>
+          <w:p>
+            <w:pPr>
+              <w:rPr>
+                <w:sz w:val="28"/>
+                <w:szCs w:val="28"/>
+                <w:lang w:val="ro-RO"/>
+              </w:rPr>
+            </w:pPr>
+            <w:r>
+              <w:rPr>
+                <w:sz w:val="28"/>
+                <w:szCs w:val="28"/>
+                <w:lang w:val="ro-RO"/>
+              </w:rPr>
+              <w:t xml:space="preserve">Se va sterge </w:t>
+            </w:r>
+            <w:r>
+              <w:rPr>
+                <w:sz w:val="28"/>
+                <w:szCs w:val="28"/>
+                <w:lang w:val="ro-RO"/>
+              </w:rPr>
+              <w:t>filmul</w:t>
+            </w:r>
+            <w:r>
+              <w:rPr>
+                <w:sz w:val="28"/>
+                <w:szCs w:val="28"/>
+                <w:lang w:val="ro-RO"/>
+              </w:rPr>
+              <w:t xml:space="preserve"> corespunzator cu id-ul dat, validat</w:t>
+            </w:r>
+          </w:p>
+        </w:tc>
+      </w:tr>
+    </w:tbl>
+    <w:p>
+      <w:pPr>
+        <w:rPr>
+          <w:sz w:val="28"/>
+          <w:szCs w:val="28"/>
+          <w:lang w:val="ro-RO"/>
+        </w:rPr>
+      </w:pPr>
+    </w:p>
+    <w:p>
+      <w:pPr>
+        <w:rPr>
+          <w:b/>
+          <w:bCs/>
+          <w:sz w:val="28"/>
+          <w:szCs w:val="28"/>
+          <w:lang w:val="ro-RO"/>
+        </w:rPr>
+      </w:pPr>
+      <w:r>
+        <w:rPr>
+          <w:b/>
+          <w:bCs/>
+          <w:sz w:val="28"/>
+          <w:szCs w:val="28"/>
+          <w:lang w:val="ro-RO"/>
+        </w:rPr>
+        <w:t>Scenariu de rulare pentru modificarea numelui unui client</w:t>
+      </w:r>
+    </w:p>
+    <w:tbl>
+      <w:tblPr>
+        <w:tblStyle w:val="TableGrid"/>
+        <w:tblW w:w="0" w:type="auto"/>
+        <w:tblLook w:val="04A0" w:firstRow="1" w:lastRow="0" w:firstColumn="1" w:lastColumn="0" w:noHBand="0" w:noVBand="1"/>
+      </w:tblPr>
+      <w:tblGrid>
+        <w:gridCol w:w="9350"/>
+      </w:tblGrid>
+      <w:tr>
+        <w:tc>
+          <w:tcPr>
+            <w:tcW w:w="9350" w:type="dxa"/>
+          </w:tcPr>
+          <w:p>
+            <w:pPr>
+              <w:rPr>
+                <w:sz w:val="28"/>
+                <w:szCs w:val="28"/>
+                <w:lang w:val="ro-RO"/>
+              </w:rPr>
+            </w:pPr>
+            <w:bookmarkStart w:id="2" w:name="_Hlk151117885"/>
+            <w:r>
+              <w:rPr>
+                <w:sz w:val="28"/>
+                <w:szCs w:val="28"/>
+                <w:lang w:val="ro-RO"/>
+              </w:rPr>
+              <w:t>Se incarca datele din fisiere in repository_client si repository_film</w:t>
+            </w:r>
+          </w:p>
+        </w:tc>
+      </w:tr>
+      <w:tr>
+        <w:tc>
+          <w:tcPr>
+            <w:tcW w:w="9350" w:type="dxa"/>
+          </w:tcPr>
+          <w:p>
+            <w:pPr>
+              <w:rPr>
+                <w:sz w:val="28"/>
+                <w:szCs w:val="28"/>
+                <w:lang w:val="ro-RO"/>
+              </w:rPr>
+            </w:pPr>
+            <w:r>
+              <w:rPr>
+                <w:sz w:val="28"/>
+                <w:szCs w:val="28"/>
+                <w:lang w:val="ro-RO"/>
+              </w:rPr>
+              <w:t>Se porneste UI</w:t>
+            </w:r>
+          </w:p>
+        </w:tc>
+      </w:tr>
+      <w:tr>
+        <w:tc>
+          <w:tcPr>
+            <w:tcW w:w="9350" w:type="dxa"/>
+          </w:tcPr>
+          <w:p>
+            <w:pPr>
+              <w:rPr>
+                <w:sz w:val="28"/>
+                <w:szCs w:val="28"/>
+                <w:lang w:val="ro-RO"/>
+              </w:rPr>
+            </w:pPr>
+            <w:r>
+              <w:rPr>
+                <w:sz w:val="28"/>
+                <w:szCs w:val="28"/>
+                <w:lang w:val="ro-RO"/>
+              </w:rPr>
+              <w:t xml:space="preserve">p = </w:t>
+            </w:r>
+            <w:r>
+              <w:rPr>
+                <w:sz w:val="28"/>
+                <w:szCs w:val="28"/>
+                <w:lang w:val="ro-RO"/>
+              </w:rPr>
+              <w:t>3</w:t>
+            </w:r>
+            <w:r>
+              <w:rPr>
+                <w:sz w:val="28"/>
+                <w:szCs w:val="28"/>
+                <w:lang w:val="ro-RO"/>
+              </w:rPr>
+              <w:t xml:space="preserve"> din metoda alegere_optiune() al obiectului UI</w:t>
+            </w:r>
+          </w:p>
+        </w:tc>
+      </w:tr>
+      <w:tr>
+        <w:tc>
+          <w:tcPr>
+            <w:tcW w:w="9350" w:type="dxa"/>
+          </w:tcPr>
+          <w:p>
+            <w:pPr>
+              <w:rPr>
+                <w:sz w:val="28"/>
+                <w:szCs w:val="28"/>
+                <w:lang w:val="ro-RO"/>
+              </w:rPr>
+            </w:pPr>
+            <w:r>
+              <w:rPr>
+                <w:sz w:val="28"/>
+                <w:szCs w:val="28"/>
+                <w:lang w:val="ro-RO"/>
+              </w:rPr>
+              <w:t>p = 1 din metoda alegere_optiune() al obiectului UI</w:t>
+            </w:r>
+          </w:p>
+        </w:tc>
+      </w:tr>
+      <w:tr>
+        <w:tc>
+          <w:tcPr>
+            <w:tcW w:w="9350" w:type="dxa"/>
+          </w:tcPr>
+          <w:p>
+            <w:pPr>
+              <w:rPr>
+                <w:sz w:val="28"/>
+                <w:szCs w:val="28"/>
+                <w:lang w:val="ro-RO"/>
+              </w:rPr>
+            </w:pPr>
+            <w:r>
+              <w:rPr>
+                <w:sz w:val="28"/>
+                <w:szCs w:val="28"/>
+                <w:lang w:val="ro-RO"/>
+              </w:rPr>
+              <w:t>P = 1 din metoda alegere_optiune() al obiectului UI</w:t>
+            </w:r>
+          </w:p>
+        </w:tc>
+      </w:tr>
+      <w:tr>
+        <w:tc>
+          <w:tcPr>
+            <w:tcW w:w="9350" w:type="dxa"/>
+          </w:tcPr>
+          <w:p>
+            <w:pPr>
+              <w:rPr>
+                <w:sz w:val="28"/>
+                <w:szCs w:val="28"/>
+                <w:lang w:val="ro-RO"/>
+              </w:rPr>
+            </w:pPr>
+            <w:r>
+              <w:rPr>
+                <w:sz w:val="28"/>
+                <w:szCs w:val="28"/>
+                <w:lang w:val="ro-RO"/>
+              </w:rPr>
+              <w:t>Se vor da ca date de intrare id</w:t>
+            </w:r>
+            <w:r>
+              <w:rPr>
+                <w:sz w:val="28"/>
+                <w:szCs w:val="28"/>
+                <w:lang w:val="ro-RO"/>
+              </w:rPr>
+              <w:t>, nume</w:t>
+            </w:r>
+          </w:p>
+        </w:tc>
+      </w:tr>
+      <w:tr>
+        <w:tc>
+          <w:tcPr>
+            <w:tcW w:w="9350" w:type="dxa"/>
+          </w:tcPr>
+          <w:p>
+            <w:pPr>
+              <w:rPr>
+                <w:sz w:val="28"/>
+                <w:szCs w:val="28"/>
+                <w:lang w:val="ro-RO"/>
+              </w:rPr>
+            </w:pPr>
+            <w:r>
+              <w:rPr>
+                <w:sz w:val="28"/>
+                <w:szCs w:val="28"/>
+                <w:lang w:val="ro-RO"/>
+              </w:rPr>
+              <w:t xml:space="preserve">Se apeleaza metoda </w:t>
+            </w:r>
+            <w:r>
+              <w:rPr>
+                <w:sz w:val="28"/>
+                <w:szCs w:val="28"/>
+                <w:lang w:val="ro-RO"/>
+              </w:rPr>
+              <w:t>modificare</w:t>
+            </w:r>
+            <w:r>
+              <w:rPr>
+                <w:sz w:val="28"/>
+                <w:szCs w:val="28"/>
+                <w:lang w:val="ro-RO"/>
+              </w:rPr>
+              <w:t>_client al obiectului sv_client</w:t>
+            </w:r>
+          </w:p>
+        </w:tc>
+      </w:tr>
+      <w:tr>
+        <w:tc>
+          <w:tcPr>
+            <w:tcW w:w="9350" w:type="dxa"/>
+          </w:tcPr>
+          <w:p>
+            <w:pPr>
+              <w:rPr>
+                <w:sz w:val="28"/>
+                <w:szCs w:val="28"/>
+                <w:lang w:val="ro-RO"/>
+              </w:rPr>
+            </w:pPr>
+            <w:r>
+              <w:rPr>
+                <w:sz w:val="28"/>
+                <w:szCs w:val="28"/>
+                <w:lang w:val="ro-RO"/>
+              </w:rPr>
+              <w:t xml:space="preserve">Se </w:t>
+            </w:r>
+            <w:r>
+              <w:rPr>
+                <w:sz w:val="28"/>
+                <w:szCs w:val="28"/>
+                <w:lang w:val="ro-RO"/>
+              </w:rPr>
+              <w:t>valideaza numele dat prin metoda validare_modificator al obiectului ValidatorClient(); daca numele nu este validat, se va arunca o eroare de tipul ValueError</w:t>
+            </w:r>
+          </w:p>
+        </w:tc>
+      </w:tr>
+      <w:tr>
+        <w:tc>
+          <w:tcPr>
+            <w:tcW w:w="9350" w:type="dxa"/>
+          </w:tcPr>
+          <w:p>
+            <w:pPr>
+              <w:rPr>
+                <w:sz w:val="28"/>
+                <w:szCs w:val="28"/>
+                <w:lang w:val="ro-RO"/>
+              </w:rPr>
+            </w:pPr>
+            <w:r>
+              <w:rPr>
+                <w:sz w:val="28"/>
+                <w:szCs w:val="28"/>
+                <w:lang w:val="ro-RO"/>
+              </w:rPr>
+              <w:t>Se apeleaza metoda modifica_nume_client() al obiectului de tip RepositoryClient()</w:t>
+            </w:r>
+          </w:p>
+        </w:tc>
+      </w:tr>
+      <w:tr>
+        <w:tc>
+          <w:tcPr>
+            <w:tcW w:w="9350" w:type="dxa"/>
+          </w:tcPr>
+          <w:p>
+            <w:pPr>
+              <w:rPr>
+                <w:sz w:val="28"/>
+                <w:szCs w:val="28"/>
+                <w:lang w:val="ro-RO"/>
+              </w:rPr>
+            </w:pPr>
+            <w:r>
+              <w:rPr>
+                <w:sz w:val="28"/>
+                <w:szCs w:val="28"/>
+                <w:lang w:val="ro-RO"/>
+              </w:rPr>
+              <w:t>Se valideaza id-ul dat prin metoda validare_id al obiectului de tip RepositoryClient(); Daca id-ul nu este validat, se va arunca o eroare de tip ValueError</w:t>
+            </w:r>
+          </w:p>
+        </w:tc>
+      </w:tr>
+      <w:tr>
+        <w:tc>
+          <w:tcPr>
+            <w:tcW w:w="9350" w:type="dxa"/>
+          </w:tcPr>
+          <w:p>
+            <w:pPr>
+              <w:rPr>
+                <w:sz w:val="28"/>
+                <w:szCs w:val="28"/>
+                <w:lang w:val="ro-RO"/>
+              </w:rPr>
+            </w:pPr>
+            <w:r>
+              <w:rPr>
+                <w:sz w:val="28"/>
+                <w:szCs w:val="28"/>
+                <w:lang w:val="ro-RO"/>
+              </w:rPr>
+              <w:t>La clientul corespunzator cu id-ul dat se va schimba numele cu numele dat ca data de intrare prin metoda set_nume</w:t>
+            </w:r>
+          </w:p>
+        </w:tc>
+      </w:tr>
+      <w:bookmarkEnd w:id="2"/>
+    </w:tbl>
+    <w:p>
+      <w:pPr>
+        <w:rPr>
+          <w:b/>
+          <w:bCs/>
+          <w:sz w:val="28"/>
+          <w:szCs w:val="28"/>
+          <w:lang w:val="ro-RO"/>
+        </w:rPr>
+      </w:pPr>
+    </w:p>
+    <w:p>
+      <w:pPr>
+        <w:rPr>
+          <w:b/>
+          <w:bCs/>
+          <w:sz w:val="28"/>
+          <w:szCs w:val="28"/>
+          <w:lang w:val="ro-RO"/>
+        </w:rPr>
+      </w:pPr>
+      <w:r>
+        <w:rPr>
+          <w:b/>
+          <w:bCs/>
+          <w:sz w:val="28"/>
+          <w:szCs w:val="28"/>
+          <w:lang w:val="ro-RO"/>
+        </w:rPr>
+        <w:t>Scenariu de rulare pentru modificarea titlului unui film</w:t>
+      </w:r>
+    </w:p>
+    <w:tbl>
+      <w:tblPr>
+        <w:tblStyle w:val="TableGrid"/>
+        <w:tblW w:w="0" w:type="auto"/>
+        <w:tblLook w:val="04A0" w:firstRow="1" w:lastRow="0" w:firstColumn="1" w:lastColumn="0" w:noHBand="0" w:noVBand="1"/>
+      </w:tblPr>
+      <w:tblGrid>
+        <w:gridCol w:w="9350"/>
+      </w:tblGrid>
+      <w:tr>
+        <w:tc>
+          <w:tcPr>
+            <w:tcW w:w="9350" w:type="dxa"/>
+          </w:tcPr>
+          <w:p>
+            <w:pPr>
+              <w:rPr>
+                <w:sz w:val="28"/>
+                <w:szCs w:val="28"/>
+                <w:lang w:val="ro-RO"/>
+              </w:rPr>
+            </w:pPr>
+            <w:r>
+              <w:rPr>
+                <w:sz w:val="28"/>
+                <w:szCs w:val="28"/>
+                <w:lang w:val="ro-RO"/>
+              </w:rPr>
+              <w:t>Se incarca datele din fisiere in repository_client si repository_film</w:t>
+            </w:r>
+          </w:p>
+        </w:tc>
+      </w:tr>
+      <w:tr>
+        <w:tc>
+          <w:tcPr>
+            <w:tcW w:w="9350" w:type="dxa"/>
+          </w:tcPr>
+          <w:p>
+            <w:pPr>
+              <w:rPr>
+                <w:sz w:val="28"/>
+                <w:szCs w:val="28"/>
+                <w:lang w:val="ro-RO"/>
+              </w:rPr>
+            </w:pPr>
+            <w:r>
+              <w:rPr>
+                <w:sz w:val="28"/>
+                <w:szCs w:val="28"/>
+                <w:lang w:val="ro-RO"/>
+              </w:rPr>
+              <w:t>Se porneste UI</w:t>
+            </w:r>
+          </w:p>
+        </w:tc>
+      </w:tr>
+      <w:tr>
+        <w:tc>
+          <w:tcPr>
+            <w:tcW w:w="9350" w:type="dxa"/>
+          </w:tcPr>
+          <w:p>
+            <w:pPr>
+              <w:rPr>
+                <w:sz w:val="28"/>
+                <w:szCs w:val="28"/>
+                <w:lang w:val="ro-RO"/>
+              </w:rPr>
+            </w:pPr>
+            <w:r>
+              <w:rPr>
+                <w:sz w:val="28"/>
+                <w:szCs w:val="28"/>
+                <w:lang w:val="ro-RO"/>
+              </w:rPr>
+              <w:t>p = 3 din metoda alegere_optiune() al obiectului UI</w:t>
+            </w:r>
+          </w:p>
+        </w:tc>
+      </w:tr>
+      <w:tr>
+        <w:tc>
+          <w:tcPr>
+            <w:tcW w:w="9350" w:type="dxa"/>
+          </w:tcPr>
+          <w:p>
+            <w:pPr>
+              <w:rPr>
+                <w:sz w:val="28"/>
+                <w:szCs w:val="28"/>
+                <w:lang w:val="ro-RO"/>
+              </w:rPr>
+            </w:pPr>
+            <w:r>
+              <w:rPr>
+                <w:sz w:val="28"/>
+                <w:szCs w:val="28"/>
+                <w:lang w:val="ro-RO"/>
+              </w:rPr>
+              <w:lastRenderedPageBreak/>
+              <w:t>p =  din metoda alegere_optiune() al obiectului UI</w:t>
+            </w:r>
+          </w:p>
+        </w:tc>
+      </w:tr>
+      <w:tr>
+        <w:tc>
+          <w:tcPr>
+            <w:tcW w:w="9350" w:type="dxa"/>
+          </w:tcPr>
+          <w:p>
+            <w:pPr>
+              <w:rPr>
+                <w:sz w:val="28"/>
+                <w:szCs w:val="28"/>
+                <w:lang w:val="ro-RO"/>
+              </w:rPr>
+            </w:pPr>
+            <w:r>
+              <w:rPr>
+                <w:sz w:val="28"/>
+                <w:szCs w:val="28"/>
+                <w:lang w:val="ro-RO"/>
+              </w:rPr>
+              <w:t>P = 1 din metoda alegere_optiune() al obiectului UI</w:t>
+            </w:r>
+          </w:p>
+        </w:tc>
+      </w:tr>
+      <w:tr>
+        <w:tc>
+          <w:tcPr>
+            <w:tcW w:w="9350" w:type="dxa"/>
+          </w:tcPr>
+          <w:p>
+            <w:pPr>
+              <w:rPr>
+                <w:sz w:val="28"/>
+                <w:szCs w:val="28"/>
+                <w:lang w:val="ro-RO"/>
+              </w:rPr>
+            </w:pPr>
+            <w:r>
+              <w:rPr>
+                <w:sz w:val="28"/>
+                <w:szCs w:val="28"/>
+                <w:lang w:val="ro-RO"/>
+              </w:rPr>
+              <w:t xml:space="preserve">Se vor da ca date de intrare id, </w:t>
+            </w:r>
+            <w:r>
+              <w:rPr>
+                <w:sz w:val="28"/>
+                <w:szCs w:val="28"/>
+                <w:lang w:val="ro-RO"/>
+              </w:rPr>
+              <w:t>titlu</w:t>
+            </w:r>
+          </w:p>
+        </w:tc>
+      </w:tr>
+      <w:tr>
+        <w:tc>
+          <w:tcPr>
+            <w:tcW w:w="9350" w:type="dxa"/>
+          </w:tcPr>
+          <w:p>
+            <w:pPr>
+              <w:rPr>
+                <w:sz w:val="28"/>
+                <w:szCs w:val="28"/>
+                <w:lang w:val="ro-RO"/>
+              </w:rPr>
+            </w:pPr>
+            <w:r>
+              <w:rPr>
+                <w:sz w:val="28"/>
+                <w:szCs w:val="28"/>
+                <w:lang w:val="ro-RO"/>
+              </w:rPr>
+              <w:t>Se apeleaza metoda modifica</w:t>
+            </w:r>
+            <w:r>
+              <w:rPr>
+                <w:sz w:val="28"/>
+                <w:szCs w:val="28"/>
+                <w:lang w:val="ro-RO"/>
+              </w:rPr>
+              <w:t>_film</w:t>
+            </w:r>
+            <w:r>
+              <w:rPr>
+                <w:sz w:val="28"/>
+                <w:szCs w:val="28"/>
+                <w:lang w:val="ro-RO"/>
+              </w:rPr>
+              <w:t xml:space="preserve"> al obiectului sv_</w:t>
+            </w:r>
+            <w:r>
+              <w:rPr>
+                <w:sz w:val="28"/>
+                <w:szCs w:val="28"/>
+                <w:lang w:val="ro-RO"/>
+              </w:rPr>
+              <w:t>film</w:t>
+            </w:r>
+          </w:p>
+        </w:tc>
+      </w:tr>
+      <w:tr>
+        <w:tc>
+          <w:tcPr>
+            <w:tcW w:w="9350" w:type="dxa"/>
+          </w:tcPr>
+          <w:p>
+            <w:pPr>
+              <w:rPr>
+                <w:sz w:val="28"/>
+                <w:szCs w:val="28"/>
+                <w:lang w:val="ro-RO"/>
+              </w:rPr>
+            </w:pPr>
+            <w:r>
+              <w:rPr>
+                <w:sz w:val="28"/>
+                <w:szCs w:val="28"/>
+                <w:lang w:val="ro-RO"/>
+              </w:rPr>
+              <w:t xml:space="preserve">Se valideaza </w:t>
+            </w:r>
+            <w:r>
+              <w:rPr>
+                <w:sz w:val="28"/>
+                <w:szCs w:val="28"/>
+                <w:lang w:val="ro-RO"/>
+              </w:rPr>
+              <w:t>titlul</w:t>
+            </w:r>
+            <w:r>
+              <w:rPr>
+                <w:sz w:val="28"/>
+                <w:szCs w:val="28"/>
+                <w:lang w:val="ro-RO"/>
+              </w:rPr>
+              <w:t xml:space="preserve"> dat prin metoda validare_modificator al obiectului Validator</w:t>
+            </w:r>
+            <w:r>
+              <w:rPr>
+                <w:sz w:val="28"/>
+                <w:szCs w:val="28"/>
+                <w:lang w:val="ro-RO"/>
+              </w:rPr>
+              <w:t>Film</w:t>
+            </w:r>
+            <w:r>
+              <w:rPr>
+                <w:sz w:val="28"/>
+                <w:szCs w:val="28"/>
+                <w:lang w:val="ro-RO"/>
+              </w:rPr>
+              <w:t xml:space="preserve">(); daca </w:t>
+            </w:r>
+            <w:r>
+              <w:rPr>
+                <w:sz w:val="28"/>
+                <w:szCs w:val="28"/>
+                <w:lang w:val="ro-RO"/>
+              </w:rPr>
+              <w:t>titlul</w:t>
+            </w:r>
+            <w:r>
+              <w:rPr>
+                <w:sz w:val="28"/>
+                <w:szCs w:val="28"/>
+                <w:lang w:val="ro-RO"/>
+              </w:rPr>
+              <w:t xml:space="preserve"> nu este validat, se va arunca o eroare de tipul ValueError</w:t>
+            </w:r>
+          </w:p>
+        </w:tc>
+      </w:tr>
+      <w:tr>
+        <w:tc>
+          <w:tcPr>
+            <w:tcW w:w="9350" w:type="dxa"/>
+          </w:tcPr>
+          <w:p>
+            <w:pPr>
+              <w:rPr>
+                <w:sz w:val="28"/>
+                <w:szCs w:val="28"/>
+                <w:lang w:val="ro-RO"/>
+              </w:rPr>
+            </w:pPr>
+            <w:r>
+              <w:rPr>
+                <w:sz w:val="28"/>
+                <w:szCs w:val="28"/>
+                <w:lang w:val="ro-RO"/>
+              </w:rPr>
+              <w:t>Se apeleaza metoda modifica_</w:t>
+            </w:r>
+            <w:r>
+              <w:rPr>
+                <w:sz w:val="28"/>
+                <w:szCs w:val="28"/>
+                <w:lang w:val="ro-RO"/>
+              </w:rPr>
+              <w:t>titlu</w:t>
+            </w:r>
+            <w:r>
+              <w:rPr>
+                <w:sz w:val="28"/>
+                <w:szCs w:val="28"/>
+                <w:lang w:val="ro-RO"/>
+              </w:rPr>
+              <w:t>_</w:t>
+            </w:r>
+            <w:r>
+              <w:rPr>
+                <w:sz w:val="28"/>
+                <w:szCs w:val="28"/>
+                <w:lang w:val="ro-RO"/>
+              </w:rPr>
+              <w:t>film</w:t>
+            </w:r>
+            <w:r>
+              <w:rPr>
+                <w:sz w:val="28"/>
+                <w:szCs w:val="28"/>
+                <w:lang w:val="ro-RO"/>
+              </w:rPr>
+              <w:t>() al obiectului de tip Repository</w:t>
+            </w:r>
+            <w:r>
+              <w:rPr>
+                <w:sz w:val="28"/>
+                <w:szCs w:val="28"/>
+                <w:lang w:val="ro-RO"/>
+              </w:rPr>
+              <w:t>Film</w:t>
+            </w:r>
+            <w:r>
+              <w:rPr>
+                <w:sz w:val="28"/>
+                <w:szCs w:val="28"/>
+                <w:lang w:val="ro-RO"/>
+              </w:rPr>
+              <w:t>()</w:t>
+            </w:r>
+          </w:p>
+        </w:tc>
+      </w:tr>
+      <w:tr>
+        <w:tc>
+          <w:tcPr>
+            <w:tcW w:w="9350" w:type="dxa"/>
+          </w:tcPr>
+          <w:p>
+            <w:pPr>
+              <w:rPr>
+                <w:sz w:val="28"/>
+                <w:szCs w:val="28"/>
+                <w:lang w:val="ro-RO"/>
+              </w:rPr>
+            </w:pPr>
+            <w:r>
+              <w:rPr>
+                <w:sz w:val="28"/>
+                <w:szCs w:val="28"/>
+                <w:lang w:val="ro-RO"/>
+              </w:rPr>
+              <w:t>Se valideaza id-ul dat prin metoda validare_id al obiectului de tip Repository</w:t>
+            </w:r>
+            <w:r>
+              <w:rPr>
+                <w:sz w:val="28"/>
+                <w:szCs w:val="28"/>
+                <w:lang w:val="ro-RO"/>
+              </w:rPr>
+              <w:t>Film</w:t>
+            </w:r>
+            <w:r>
+              <w:rPr>
+                <w:sz w:val="28"/>
+                <w:szCs w:val="28"/>
+                <w:lang w:val="ro-RO"/>
+              </w:rPr>
+              <w:t>(); Daca id-ul nu este validat, se va arunca o eroare de tip ValueError</w:t>
+            </w:r>
+          </w:p>
+        </w:tc>
+      </w:tr>
+      <w:tr>
+        <w:tc>
+          <w:tcPr>
+            <w:tcW w:w="9350" w:type="dxa"/>
+          </w:tcPr>
+          <w:p>
+            <w:pPr>
+              <w:rPr>
+                <w:sz w:val="28"/>
+                <w:szCs w:val="28"/>
+                <w:lang w:val="ro-RO"/>
+              </w:rPr>
+            </w:pPr>
+            <w:r>
+              <w:rPr>
+                <w:sz w:val="28"/>
+                <w:szCs w:val="28"/>
+                <w:lang w:val="ro-RO"/>
+              </w:rPr>
+              <w:t xml:space="preserve">La </w:t>
+            </w:r>
+            <w:r>
+              <w:rPr>
+                <w:sz w:val="28"/>
+                <w:szCs w:val="28"/>
+                <w:lang w:val="ro-RO"/>
+              </w:rPr>
+              <w:t>filmul</w:t>
+            </w:r>
+            <w:r>
+              <w:rPr>
+                <w:sz w:val="28"/>
+                <w:szCs w:val="28"/>
+                <w:lang w:val="ro-RO"/>
+              </w:rPr>
+              <w:t xml:space="preserve"> corespunzator cu id-ul dat se va schimba </w:t>
+            </w:r>
+            <w:r>
+              <w:rPr>
+                <w:sz w:val="28"/>
+                <w:szCs w:val="28"/>
+                <w:lang w:val="ro-RO"/>
+              </w:rPr>
+              <w:t>titlul</w:t>
+            </w:r>
+            <w:r>
+              <w:rPr>
+                <w:sz w:val="28"/>
+                <w:szCs w:val="28"/>
+                <w:lang w:val="ro-RO"/>
+              </w:rPr>
+              <w:t xml:space="preserve"> cu </w:t>
+            </w:r>
+            <w:r>
+              <w:rPr>
+                <w:sz w:val="28"/>
+                <w:szCs w:val="28"/>
+                <w:lang w:val="ro-RO"/>
+              </w:rPr>
+              <w:t>titlul</w:t>
+            </w:r>
+            <w:r>
+              <w:rPr>
+                <w:sz w:val="28"/>
+                <w:szCs w:val="28"/>
+                <w:lang w:val="ro-RO"/>
+              </w:rPr>
+              <w:t xml:space="preserve"> dat ca data de intrare prin metoda set_</w:t>
+            </w:r>
+            <w:r>
+              <w:rPr>
+                <w:sz w:val="28"/>
+                <w:szCs w:val="28"/>
+                <w:lang w:val="ro-RO"/>
+              </w:rPr>
+              <w:t>titlu</w:t>
+            </w:r>
+          </w:p>
+        </w:tc>
+      </w:tr>
+    </w:tbl>
+    <w:p>
+      <w:pPr>
+        <w:rPr>
+          <w:sz w:val="28"/>
+          <w:szCs w:val="28"/>
+          <w:lang w:val="ro-RO"/>
+        </w:rPr>
+      </w:pPr>
+    </w:p>
+    <w:p>
+      <w:pPr>
+        <w:rPr>
+          <w:b/>
+          <w:bCs/>
+          <w:sz w:val="28"/>
+          <w:szCs w:val="28"/>
+          <w:lang w:val="ro-RO"/>
+        </w:rPr>
+      </w:pPr>
+      <w:r>
+        <w:rPr>
+          <w:b/>
+          <w:bCs/>
+          <w:sz w:val="28"/>
+          <w:szCs w:val="28"/>
+          <w:lang w:val="ro-RO"/>
+        </w:rPr>
+        <w:t>Scenariu de rulare pentru cautare</w:t>
+      </w:r>
+      <w:r>
+        <w:rPr>
+          <w:b/>
+          <w:bCs/>
+          <w:sz w:val="28"/>
+          <w:szCs w:val="28"/>
+          <w:lang w:val="ro-RO"/>
+        </w:rPr>
+        <w:t>a</w:t>
+      </w:r>
+      <w:r>
+        <w:rPr>
+          <w:b/>
+          <w:bCs/>
+          <w:sz w:val="28"/>
+          <w:szCs w:val="28"/>
+          <w:lang w:val="ro-RO"/>
+        </w:rPr>
+        <w:t xml:space="preserve"> tuturor clientilor dupa un nume dat</w:t>
+      </w:r>
+    </w:p>
+    <w:tbl>
+      <w:tblPr>
+        <w:tblStyle w:val="TableGrid"/>
+        <w:tblW w:w="0" w:type="auto"/>
+        <w:tblLook w:val="04A0" w:firstRow="1" w:lastRow="0" w:firstColumn="1" w:lastColumn="0" w:noHBand="0" w:noVBand="1"/>
+      </w:tblPr>
+      <w:tblGrid>
+        <w:gridCol w:w="9350"/>
+      </w:tblGrid>
+      <w:tr>
+        <w:tc>
+          <w:tcPr>
+            <w:tcW w:w="9350" w:type="dxa"/>
+          </w:tcPr>
+          <w:p>
+            <w:pPr>
+              <w:rPr>
+                <w:sz w:val="28"/>
+                <w:szCs w:val="28"/>
+                <w:lang w:val="ro-RO"/>
+              </w:rPr>
+            </w:pPr>
+            <w:r>
+              <w:rPr>
+                <w:sz w:val="28"/>
+                <w:szCs w:val="28"/>
+                <w:lang w:val="ro-RO"/>
+              </w:rPr>
+              <w:t>Se incarca datele din fisiere in repository_client si repository_film</w:t>
+            </w:r>
+          </w:p>
+        </w:tc>
+      </w:tr>
+      <w:tr>
+        <w:tc>
+          <w:tcPr>
+            <w:tcW w:w="9350" w:type="dxa"/>
+          </w:tcPr>
+          <w:p>
+            <w:pPr>
+              <w:rPr>
+                <w:sz w:val="28"/>
+                <w:szCs w:val="28"/>
+                <w:lang w:val="ro-RO"/>
+              </w:rPr>
+            </w:pPr>
+            <w:r>
+              <w:rPr>
+                <w:sz w:val="28"/>
+                <w:szCs w:val="28"/>
+                <w:lang w:val="ro-RO"/>
+              </w:rPr>
+              <w:t>Se porneste UI</w:t>
+            </w:r>
+          </w:p>
+        </w:tc>
+      </w:tr>
+      <w:tr>
+        <w:tc>
+          <w:tcPr>
+            <w:tcW w:w="9350" w:type="dxa"/>
+          </w:tcPr>
+          <w:p>
+            <w:pPr>
+              <w:rPr>
+                <w:sz w:val="28"/>
+                <w:szCs w:val="28"/>
+                <w:lang w:val="ro-RO"/>
+              </w:rPr>
+            </w:pPr>
+            <w:r>
+              <w:rPr>
+                <w:sz w:val="28"/>
+                <w:szCs w:val="28"/>
+                <w:lang w:val="ro-RO"/>
+              </w:rPr>
+              <w:t xml:space="preserve">p = </w:t>
+            </w:r>
+            <w:r>
+              <w:rPr>
+                <w:sz w:val="28"/>
+                <w:szCs w:val="28"/>
+                <w:lang w:val="ro-RO"/>
+              </w:rPr>
+              <w:t>6</w:t>
+            </w:r>
+            <w:r>
+              <w:rPr>
+                <w:sz w:val="28"/>
+                <w:szCs w:val="28"/>
+                <w:lang w:val="ro-RO"/>
+              </w:rPr>
+              <w:t xml:space="preserve"> din metoda alegere_optiune() al obiectului UI</w:t>
+            </w:r>
+          </w:p>
+        </w:tc>
+      </w:tr>
+      <w:tr>
+        <w:tc>
+          <w:tcPr>
+            <w:tcW w:w="9350" w:type="dxa"/>
+          </w:tcPr>
+          <w:p>
+            <w:pPr>
+              <w:rPr>
+                <w:sz w:val="28"/>
+                <w:szCs w:val="28"/>
+                <w:lang w:val="ro-RO"/>
+              </w:rPr>
+            </w:pPr>
+            <w:r>
+              <w:rPr>
+                <w:sz w:val="28"/>
+                <w:szCs w:val="28"/>
+                <w:lang w:val="ro-RO"/>
+              </w:rPr>
+              <w:t>p = 1 din metoda alegere_optiune() al obiectului UI</w:t>
+            </w:r>
+          </w:p>
+        </w:tc>
+      </w:tr>
+      <w:tr>
+        <w:tc>
+          <w:tcPr>
+            <w:tcW w:w="9350" w:type="dxa"/>
+          </w:tcPr>
+          <w:p>
+            <w:pPr>
+              <w:rPr>
+                <w:sz w:val="28"/>
+                <w:szCs w:val="28"/>
+                <w:lang w:val="ro-RO"/>
+              </w:rPr>
+            </w:pPr>
+            <w:r>
+              <w:rPr>
+                <w:sz w:val="28"/>
+                <w:szCs w:val="28"/>
+                <w:lang w:val="ro-RO"/>
+              </w:rPr>
+              <w:t xml:space="preserve">Se vor da ca date de intrare </w:t>
+            </w:r>
+            <w:r>
+              <w:rPr>
+                <w:sz w:val="28"/>
+                <w:szCs w:val="28"/>
+                <w:lang w:val="ro-RO"/>
+              </w:rPr>
+              <w:t xml:space="preserve">un </w:t>
+            </w:r>
+            <w:r>
+              <w:rPr>
+                <w:sz w:val="28"/>
+                <w:szCs w:val="28"/>
+                <w:lang w:val="ro-RO"/>
+              </w:rPr>
+              <w:t>nume</w:t>
+            </w:r>
+          </w:p>
+        </w:tc>
+      </w:tr>
+      <w:tr>
+        <w:tc>
+          <w:tcPr>
+            <w:tcW w:w="9350" w:type="dxa"/>
+          </w:tcPr>
+          <w:p>
+            <w:pPr>
+              <w:rPr>
+                <w:sz w:val="28"/>
+                <w:szCs w:val="28"/>
+                <w:lang w:val="ro-RO"/>
+              </w:rPr>
+            </w:pPr>
+            <w:r>
+              <w:rPr>
+                <w:sz w:val="28"/>
+                <w:szCs w:val="28"/>
+                <w:lang w:val="ro-RO"/>
+              </w:rPr>
+              <w:t>Se apeleaza metoda</w:t>
+            </w:r>
+            <w:r>
+              <w:rPr>
+                <w:sz w:val="28"/>
+                <w:szCs w:val="28"/>
+                <w:lang w:val="ro-RO"/>
+              </w:rPr>
+              <w:t xml:space="preserve"> cautare_clienti_dupa_nume</w:t>
+            </w:r>
+            <w:r>
+              <w:rPr>
+                <w:sz w:val="28"/>
+                <w:szCs w:val="28"/>
+                <w:lang w:val="ro-RO"/>
+              </w:rPr>
+              <w:t xml:space="preserve"> al obiectului sv_client</w:t>
+            </w:r>
+          </w:p>
+        </w:tc>
+      </w:tr>
+      <w:tr>
+        <w:tc>
+          <w:tcPr>
+            <w:tcW w:w="9350" w:type="dxa"/>
+          </w:tcPr>
+          <w:p>
+            <w:pPr>
+              <w:rPr>
+                <w:sz w:val="28"/>
+                <w:szCs w:val="28"/>
+                <w:lang w:val="ro-RO"/>
+              </w:rPr>
+            </w:pPr>
+            <w:r>
+              <w:rPr>
+                <w:sz w:val="28"/>
+                <w:szCs w:val="28"/>
+                <w:lang w:val="ro-RO"/>
+              </w:rPr>
+              <w:t>Se vor adauga intr-o lista auxiliara toti clientii gasiti in lista de clienti cu numele dat, ce va fi returnata</w:t>
+            </w:r>
+          </w:p>
+        </w:tc>
+      </w:tr>
+      <w:tr>
+        <w:tc>
+          <w:tcPr>
+            <w:tcW w:w="9350" w:type="dxa"/>
+          </w:tcPr>
+          <w:p>
+            <w:pPr>
+              <w:rPr>
+                <w:sz w:val="28"/>
+                <w:szCs w:val="28"/>
+                <w:lang w:val="ro-RO"/>
+              </w:rPr>
+            </w:pPr>
+            <w:r>
+              <w:rPr>
+                <w:sz w:val="28"/>
+                <w:szCs w:val="28"/>
+                <w:lang w:val="ro-RO"/>
+              </w:rPr>
+              <w:t>Se va crea o lista ce va primi lista auxiliara returnata din urma cautarii</w:t>
+            </w:r>
+          </w:p>
+        </w:tc>
+      </w:tr>
+      <w:tr>
+        <w:tc>
+          <w:tcPr>
+            <w:tcW w:w="9350" w:type="dxa"/>
+          </w:tcPr>
+          <w:p>
+            <w:pPr>
+              <w:rPr>
+                <w:sz w:val="28"/>
+                <w:szCs w:val="28"/>
+                <w:lang w:val="ro-RO"/>
+              </w:rPr>
+            </w:pPr>
+            <w:r>
+              <w:rPr>
+                <w:sz w:val="28"/>
+                <w:szCs w:val="28"/>
+                <w:lang w:val="ro-RO"/>
+              </w:rPr>
+              <w:t>Daca lista returnata este goala, se va afisa un mesaj special</w:t>
+            </w:r>
+          </w:p>
+        </w:tc>
+      </w:tr>
+      <w:tr>
+        <w:tc>
+          <w:tcPr>
+            <w:tcW w:w="9350" w:type="dxa"/>
+          </w:tcPr>
+          <w:p>
+            <w:pPr>
+              <w:rPr>
+                <w:sz w:val="28"/>
+                <w:szCs w:val="28"/>
+                <w:lang w:val="ro-RO"/>
+              </w:rPr>
+            </w:pPr>
+            <w:r>
+              <w:rPr>
+                <w:sz w:val="28"/>
+                <w:szCs w:val="28"/>
+                <w:lang w:val="ro-RO"/>
+              </w:rPr>
+              <w:t>Daca lista nu este goala se va apela metoda afisare_rezultat_cautare_clienti</w:t>
+            </w:r>
+          </w:p>
+        </w:tc>
+      </w:tr>
+      <w:tr>
+        <w:tc>
+          <w:tcPr>
+            <w:tcW w:w="9350" w:type="dxa"/>
+          </w:tcPr>
+          <w:p>
+            <w:pPr>
+              <w:rPr>
+                <w:sz w:val="28"/>
+                <w:szCs w:val="28"/>
+                <w:lang w:val="ro-RO"/>
+              </w:rPr>
+            </w:pPr>
+            <w:r>
+              <w:rPr>
+                <w:sz w:val="28"/>
+                <w:szCs w:val="28"/>
+                <w:lang w:val="ro-RO"/>
+              </w:rPr>
+              <w:t>Se va afisa fiecare client din lista creata</w:t>
+            </w:r>
+          </w:p>
+        </w:tc>
+      </w:tr>
+    </w:tbl>
+    <w:p>
+      <w:pPr>
+        <w:rPr>
+          <w:sz w:val="28"/>
+          <w:szCs w:val="28"/>
+          <w:lang w:val="ro-RO"/>
+        </w:rPr>
+      </w:pPr>
+    </w:p>
+    <w:p>
+      <w:pPr>
+        <w:rPr>
+          <w:b/>
+          <w:bCs/>
+          <w:sz w:val="28"/>
+          <w:szCs w:val="28"/>
+          <w:lang w:val="ro-RO"/>
+        </w:rPr>
+      </w:pPr>
+      <w:r>
+        <w:rPr>
+          <w:b/>
+          <w:bCs/>
+          <w:sz w:val="28"/>
+          <w:szCs w:val="28"/>
+          <w:lang w:val="ro-RO"/>
+        </w:rPr>
+        <w:t>Scenariu de rulare pentru inchirierea unui film</w:t>
+      </w:r>
+    </w:p>
+    <w:tbl>
+      <w:tblPr>
+        <w:tblStyle w:val="TableGrid"/>
+        <w:tblW w:w="0" w:type="auto"/>
+        <w:tblLook w:val="04A0" w:firstRow="1" w:lastRow="0" w:firstColumn="1" w:lastColumn="0" w:noHBand="0" w:noVBand="1"/>
+      </w:tblPr>
+      <w:tblGrid>
+        <w:gridCol w:w="9350"/>
+      </w:tblGrid>
+      <w:tr>
+        <w:tc>
+          <w:tcPr>
+            <w:tcW w:w="9350" w:type="dxa"/>
+          </w:tcPr>
+          <w:p>
+            <w:pPr>
+              <w:rPr>
+                <w:sz w:val="28"/>
+                <w:szCs w:val="28"/>
+                <w:lang w:val="ro-RO"/>
+              </w:rPr>
+            </w:pPr>
+            <w:bookmarkStart w:id="3" w:name="_Hlk151119181"/>
+            <w:r>
+              <w:rPr>
+                <w:sz w:val="28"/>
+                <w:szCs w:val="28"/>
+                <w:lang w:val="ro-RO"/>
+              </w:rPr>
+              <w:t>Se incarca datele din fisiere in repository_client si repository_film</w:t>
+            </w:r>
+          </w:p>
+        </w:tc>
+      </w:tr>
+      <w:tr>
+        <w:tc>
+          <w:tcPr>
+            <w:tcW w:w="9350" w:type="dxa"/>
+          </w:tcPr>
+          <w:p>
+            <w:pPr>
+              <w:rPr>
+                <w:sz w:val="28"/>
+                <w:szCs w:val="28"/>
+                <w:lang w:val="ro-RO"/>
+              </w:rPr>
+            </w:pPr>
+            <w:r>
+              <w:rPr>
+                <w:sz w:val="28"/>
+                <w:szCs w:val="28"/>
+                <w:lang w:val="ro-RO"/>
+              </w:rPr>
+              <w:t>Se porneste UI</w:t>
+            </w:r>
+          </w:p>
+        </w:tc>
+      </w:tr>
+      <w:tr>
+        <w:tc>
+          <w:tcPr>
+            <w:tcW w:w="9350" w:type="dxa"/>
+          </w:tcPr>
+          <w:p>
+            <w:pPr>
+              <w:rPr>
+                <w:sz w:val="28"/>
+                <w:szCs w:val="28"/>
+                <w:lang w:val="ro-RO"/>
+              </w:rPr>
+            </w:pPr>
+            <w:r>
+              <w:rPr>
+                <w:sz w:val="28"/>
+                <w:szCs w:val="28"/>
+                <w:lang w:val="ro-RO"/>
+              </w:rPr>
+              <w:t xml:space="preserve">p = </w:t>
+            </w:r>
+            <w:r>
+              <w:rPr>
+                <w:sz w:val="28"/>
+                <w:szCs w:val="28"/>
+                <w:lang w:val="ro-RO"/>
+              </w:rPr>
+              <w:t>8</w:t>
+            </w:r>
+            <w:r>
+              <w:rPr>
+                <w:sz w:val="28"/>
+                <w:szCs w:val="28"/>
+                <w:lang w:val="ro-RO"/>
+              </w:rPr>
+              <w:t xml:space="preserve"> din metoda alegere_optiune() al obiectului UI</w:t>
+            </w:r>
+          </w:p>
+        </w:tc>
+      </w:tr>
+      <w:tr>
+        <w:tc>
+          <w:tcPr>
+            <w:tcW w:w="9350" w:type="dxa"/>
+          </w:tcPr>
+          <w:p>
+            <w:pPr>
+              <w:rPr>
+                <w:sz w:val="28"/>
+                <w:szCs w:val="28"/>
+                <w:lang w:val="ro-RO"/>
+              </w:rPr>
+            </w:pPr>
+            <w:r>
+              <w:rPr>
+                <w:sz w:val="28"/>
+                <w:szCs w:val="28"/>
+                <w:lang w:val="ro-RO"/>
+              </w:rPr>
+              <w:t>Se vor da ca date de intrare id</w:t>
+            </w:r>
+            <w:r>
+              <w:rPr>
+                <w:sz w:val="28"/>
+                <w:szCs w:val="28"/>
+                <w:lang w:val="ro-RO"/>
+              </w:rPr>
+              <w:t>_client, id</w:t>
+            </w:r>
+          </w:p>
+        </w:tc>
+      </w:tr>
+      <w:tr>
+        <w:tc>
+          <w:tcPr>
+            <w:tcW w:w="9350" w:type="dxa"/>
+          </w:tcPr>
+          <w:p>
+            <w:pPr>
+              <w:rPr>
+                <w:sz w:val="28"/>
+                <w:szCs w:val="28"/>
+                <w:lang w:val="ro-RO"/>
+              </w:rPr>
+            </w:pPr>
+            <w:r>
+              <w:rPr>
+                <w:sz w:val="28"/>
+                <w:szCs w:val="28"/>
+                <w:lang w:val="ro-RO"/>
+              </w:rPr>
+              <w:t>Se apeleaza metoda</w:t>
+            </w:r>
+            <w:r>
+              <w:rPr>
+                <w:sz w:val="28"/>
+                <w:szCs w:val="28"/>
+                <w:lang w:val="ro-RO"/>
+              </w:rPr>
+              <w:t xml:space="preserve"> inchiriere_film</w:t>
+            </w:r>
+            <w:r>
+              <w:rPr>
+                <w:sz w:val="28"/>
+                <w:szCs w:val="28"/>
+                <w:lang w:val="ro-RO"/>
+              </w:rPr>
+              <w:t xml:space="preserve"> al obiectului sv_</w:t>
+            </w:r>
+            <w:r>
+              <w:rPr>
+                <w:sz w:val="28"/>
+                <w:szCs w:val="28"/>
+                <w:lang w:val="ro-RO"/>
+              </w:rPr>
+              <w:t>film</w:t>
+            </w:r>
+          </w:p>
+        </w:tc>
+      </w:tr>
+      <w:tr>
+        <w:tc>
+          <w:tcPr>
+            <w:tcW w:w="9350" w:type="dxa"/>
+          </w:tcPr>
+          <w:p>
+            <w:pPr>
+              <w:rPr>
+                <w:sz w:val="28"/>
+                <w:szCs w:val="28"/>
+                <w:lang w:val="ro-RO"/>
+              </w:rPr>
+            </w:pPr>
+            <w:r>
+              <w:rPr>
+                <w:sz w:val="28"/>
+                <w:szCs w:val="28"/>
+                <w:lang w:val="ro-RO"/>
+              </w:rPr>
+              <w:lastRenderedPageBreak/>
+              <w:t>Se valideaza id_client si id; Daca unul din ele nu este validat, se arunca o eroare de tipul IndexError</w:t>
+            </w:r>
+          </w:p>
+        </w:tc>
+      </w:tr>
+      <w:tr>
+        <w:tc>
+          <w:tcPr>
+            <w:tcW w:w="9350" w:type="dxa"/>
+          </w:tcPr>
+          <w:p>
+            <w:pPr>
+              <w:rPr>
+                <w:sz w:val="28"/>
+                <w:szCs w:val="28"/>
+                <w:lang w:val="ro-RO"/>
+              </w:rPr>
+            </w:pPr>
+            <w:r>
+              <w:rPr>
+                <w:sz w:val="28"/>
+                <w:szCs w:val="28"/>
+                <w:lang w:val="ro-RO"/>
+              </w:rPr>
+              <w:t xml:space="preserve">Se </w:t>
+            </w:r>
+            <w:r>
+              <w:rPr>
+                <w:sz w:val="28"/>
+                <w:szCs w:val="28"/>
+                <w:lang w:val="ro-RO"/>
+              </w:rPr>
+              <w:t>verifica daca filmul corespunzator cu id-ul dat este inchiriat sau nu; Daca filmul este inchiriat, se va arunca o eroare de tipul ValueError</w:t>
+            </w:r>
+          </w:p>
+        </w:tc>
+      </w:tr>
+      <w:tr>
+        <w:tc>
+          <w:tcPr>
+            <w:tcW w:w="9350" w:type="dxa"/>
+          </w:tcPr>
+          <w:p>
+            <w:pPr>
+              <w:rPr>
+                <w:sz w:val="28"/>
+                <w:szCs w:val="28"/>
+                <w:lang w:val="ro-RO"/>
+              </w:rPr>
+            </w:pPr>
+            <w:r>
+              <w:rPr>
+                <w:sz w:val="28"/>
+                <w:szCs w:val="28"/>
+                <w:lang w:val="ro-RO"/>
+              </w:rPr>
+              <w:t xml:space="preserve">Se seteaza statusul filmului corespunzator cu id-ul dat la </w:t>
+            </w:r>
+            <w:r>
+              <w:rPr>
+                <w:sz w:val="28"/>
+                <w:szCs w:val="28"/>
+                <w:lang w:val="ro-RO"/>
+              </w:rPr>
+              <w:t>True(este inchiriat)</w:t>
+            </w:r>
+            <w:r>
+              <w:rPr>
+                <w:sz w:val="28"/>
+                <w:szCs w:val="28"/>
+                <w:lang w:val="ro-RO"/>
+              </w:rPr>
+              <w:t>, i creste numarul de inchirieri, iar la clientul corespunzator cu id_client i creste numarul de filme inchiriate</w:t>
+            </w:r>
+          </w:p>
+        </w:tc>
+      </w:tr>
+      <w:bookmarkEnd w:id="3"/>
+    </w:tbl>
+    <w:p>
+      <w:pPr>
+        <w:rPr>
+          <w:b/>
+          <w:bCs/>
+          <w:sz w:val="28"/>
+          <w:szCs w:val="28"/>
+          <w:lang w:val="ro-RO"/>
+        </w:rPr>
+      </w:pPr>
+    </w:p>
+    <w:p>
+      <w:pPr>
+        <w:rPr>
+          <w:b/>
+          <w:bCs/>
+          <w:sz w:val="28"/>
+          <w:szCs w:val="28"/>
+          <w:lang w:val="ro-RO"/>
+        </w:rPr>
+      </w:pPr>
+      <w:r>
+        <w:rPr>
+          <w:b/>
+          <w:bCs/>
+          <w:sz w:val="28"/>
+          <w:szCs w:val="28"/>
+          <w:lang w:val="ro-RO"/>
+        </w:rPr>
+        <w:t>Scenariu de rulare pentru returnarea unui film</w:t>
+      </w:r>
+    </w:p>
+    <w:tbl>
+      <w:tblPr>
+        <w:tblStyle w:val="TableGrid"/>
+        <w:tblW w:w="0" w:type="auto"/>
+        <w:tblLook w:val="04A0" w:firstRow="1" w:lastRow="0" w:firstColumn="1" w:lastColumn="0" w:noHBand="0" w:noVBand="1"/>
+      </w:tblPr>
+      <w:tblGrid>
+        <w:gridCol w:w="9350"/>
+      </w:tblGrid>
+      <w:tr>
+        <w:tc>
+          <w:tcPr>
+            <w:tcW w:w="9350" w:type="dxa"/>
+          </w:tcPr>
+          <w:p>
+            <w:pPr>
+              <w:rPr>
+                <w:sz w:val="28"/>
+                <w:szCs w:val="28"/>
+                <w:lang w:val="ro-RO"/>
+              </w:rPr>
+            </w:pPr>
+            <w:r>
+              <w:rPr>
+                <w:sz w:val="28"/>
+                <w:szCs w:val="28"/>
+                <w:lang w:val="ro-RO"/>
+              </w:rPr>
+              <w:t>Se incarca datele din fisiere in repository_client si repository_film</w:t>
+            </w:r>
+          </w:p>
+        </w:tc>
+      </w:tr>
+      <w:tr>
+        <w:tc>
+          <w:tcPr>
+            <w:tcW w:w="9350" w:type="dxa"/>
+          </w:tcPr>
+          <w:p>
+            <w:pPr>
+              <w:rPr>
+                <w:sz w:val="28"/>
+                <w:szCs w:val="28"/>
+                <w:lang w:val="ro-RO"/>
+              </w:rPr>
+            </w:pPr>
+            <w:r>
+              <w:rPr>
+                <w:sz w:val="28"/>
+                <w:szCs w:val="28"/>
+                <w:lang w:val="ro-RO"/>
+              </w:rPr>
+              <w:t>Se porneste UI</w:t>
+            </w:r>
+          </w:p>
+        </w:tc>
+      </w:tr>
+      <w:tr>
+        <w:tc>
+          <w:tcPr>
+            <w:tcW w:w="9350" w:type="dxa"/>
+          </w:tcPr>
+          <w:p>
+            <w:pPr>
+              <w:rPr>
+                <w:sz w:val="28"/>
+                <w:szCs w:val="28"/>
+                <w:lang w:val="ro-RO"/>
+              </w:rPr>
+            </w:pPr>
+            <w:r>
+              <w:rPr>
+                <w:sz w:val="28"/>
+                <w:szCs w:val="28"/>
+                <w:lang w:val="ro-RO"/>
+              </w:rPr>
+              <w:t xml:space="preserve">p = </w:t>
+            </w:r>
+            <w:r>
+              <w:rPr>
+                <w:sz w:val="28"/>
+                <w:szCs w:val="28"/>
+                <w:lang w:val="ro-RO"/>
+              </w:rPr>
+              <w:t>9</w:t>
+            </w:r>
+            <w:r>
+              <w:rPr>
+                <w:sz w:val="28"/>
+                <w:szCs w:val="28"/>
+                <w:lang w:val="ro-RO"/>
+              </w:rPr>
+              <w:t xml:space="preserve"> din metoda alegere_optiune() al obiectului UI</w:t>
+            </w:r>
+          </w:p>
+        </w:tc>
+      </w:tr>
+      <w:tr>
+        <w:tc>
+          <w:tcPr>
+            <w:tcW w:w="9350" w:type="dxa"/>
+          </w:tcPr>
+          <w:p>
+            <w:pPr>
+              <w:rPr>
+                <w:sz w:val="28"/>
+                <w:szCs w:val="28"/>
+                <w:lang w:val="ro-RO"/>
+              </w:rPr>
+            </w:pPr>
+            <w:r>
+              <w:rPr>
+                <w:sz w:val="28"/>
+                <w:szCs w:val="28"/>
+                <w:lang w:val="ro-RO"/>
+              </w:rPr>
+              <w:t>Se vor da ca date de id</w:t>
+            </w:r>
+          </w:p>
+        </w:tc>
+      </w:tr>
+      <w:tr>
+        <w:tc>
+          <w:tcPr>
+            <w:tcW w:w="9350" w:type="dxa"/>
+          </w:tcPr>
+          <w:p>
+            <w:pPr>
+              <w:rPr>
+                <w:sz w:val="28"/>
+                <w:szCs w:val="28"/>
+                <w:lang w:val="ro-RO"/>
+              </w:rPr>
+            </w:pPr>
+            <w:r>
+              <w:rPr>
+                <w:sz w:val="28"/>
+                <w:szCs w:val="28"/>
+                <w:lang w:val="ro-RO"/>
+              </w:rPr>
+              <w:t xml:space="preserve">Se apeleaza metoda </w:t>
+            </w:r>
+            <w:r>
+              <w:rPr>
+                <w:sz w:val="28"/>
+                <w:szCs w:val="28"/>
+                <w:lang w:val="ro-RO"/>
+              </w:rPr>
+              <w:t>returna</w:t>
+            </w:r>
+            <w:r>
+              <w:rPr>
+                <w:sz w:val="28"/>
+                <w:szCs w:val="28"/>
+                <w:lang w:val="ro-RO"/>
+              </w:rPr>
+              <w:t>re_film al obiectului sv_film</w:t>
+            </w:r>
+          </w:p>
+        </w:tc>
+      </w:tr>
+      <w:tr>
+        <w:tc>
+          <w:tcPr>
+            <w:tcW w:w="9350" w:type="dxa"/>
+          </w:tcPr>
+          <w:p>
+            <w:pPr>
+              <w:rPr>
+                <w:sz w:val="28"/>
+                <w:szCs w:val="28"/>
+                <w:lang w:val="ro-RO"/>
+              </w:rPr>
+            </w:pPr>
+            <w:r>
+              <w:rPr>
+                <w:sz w:val="28"/>
+                <w:szCs w:val="28"/>
+                <w:lang w:val="ro-RO"/>
+              </w:rPr>
+              <w:t xml:space="preserve">Se valideaza id; Daca </w:t>
+            </w:r>
+            <w:r>
+              <w:rPr>
+                <w:sz w:val="28"/>
+                <w:szCs w:val="28"/>
+                <w:lang w:val="ro-RO"/>
+              </w:rPr>
+              <w:t>id-ul</w:t>
+            </w:r>
+            <w:r>
+              <w:rPr>
+                <w:sz w:val="28"/>
+                <w:szCs w:val="28"/>
+                <w:lang w:val="ro-RO"/>
+              </w:rPr>
+              <w:t xml:space="preserve"> nu este validat, se arunca o eroare de tipul IndexError</w:t>
+            </w:r>
+          </w:p>
+        </w:tc>
+      </w:tr>
+      <w:tr>
+        <w:tc>
+          <w:tcPr>
+            <w:tcW w:w="9350" w:type="dxa"/>
+          </w:tcPr>
+          <w:p>
+            <w:pPr>
+              <w:rPr>
+                <w:sz w:val="28"/>
+                <w:szCs w:val="28"/>
+                <w:lang w:val="ro-RO"/>
+              </w:rPr>
+            </w:pPr>
+            <w:r>
+              <w:rPr>
+                <w:sz w:val="28"/>
+                <w:szCs w:val="28"/>
+                <w:lang w:val="ro-RO"/>
+              </w:rPr>
+              <w:t xml:space="preserve">Se verifica daca filmul corespunzator cu id-ul dat este inchiriat sau nu; Daca filmul </w:t>
+            </w:r>
+            <w:r>
+              <w:rPr>
+                <w:sz w:val="28"/>
+                <w:szCs w:val="28"/>
+                <w:lang w:val="ro-RO"/>
+              </w:rPr>
+              <w:t>nu este</w:t>
+            </w:r>
+            <w:r>
+              <w:rPr>
+                <w:sz w:val="28"/>
+                <w:szCs w:val="28"/>
+                <w:lang w:val="ro-RO"/>
+              </w:rPr>
+              <w:t xml:space="preserve"> inchiriat, se va arunca o eroare de tipul ValueError</w:t>
+            </w:r>
+          </w:p>
+        </w:tc>
+      </w:tr>
+      <w:tr>
+        <w:tc>
+          <w:tcPr>
+            <w:tcW w:w="9350" w:type="dxa"/>
+          </w:tcPr>
+          <w:p>
+            <w:pPr>
+              <w:rPr>
+                <w:sz w:val="28"/>
+                <w:szCs w:val="28"/>
+                <w:lang w:val="ro-RO"/>
+              </w:rPr>
+            </w:pPr>
+            <w:r>
+              <w:rPr>
+                <w:sz w:val="28"/>
+                <w:szCs w:val="28"/>
+                <w:lang w:val="ro-RO"/>
+              </w:rPr>
+              <w:t xml:space="preserve">Se seteaza statusul filmului corespunzator cu id-ul dat la </w:t>
+            </w:r>
+            <w:r>
+              <w:rPr>
+                <w:sz w:val="28"/>
+                <w:szCs w:val="28"/>
+                <w:lang w:val="ro-RO"/>
+              </w:rPr>
+              <w:t>False(nu este inchiriat)</w:t>
+            </w:r>
+          </w:p>
+        </w:tc>
+      </w:tr>
+    </w:tbl>
+    <w:p>
+      <w:pPr>
+        <w:rPr>
+          <w:sz w:val="28"/>
+          <w:szCs w:val="28"/>
           <w:lang w:val="ro-RO"/>
         </w:rPr>
       </w:pPr>
@@ -997,6 +4176,7 @@
   <w:style w:type="paragraph" w:default="1" w:styleId="Normal">
     <w:name w:val="Normal"/>
     <w:qFormat/>
+    <w:rsid w:val="00E555DD"/>
   </w:style>
   <w:style w:type="character" w:default="1" w:styleId="DefaultParagraphFont">
     <w:name w:val="Default Paragraph Font"/>

</xml_diff>

<commit_message>
Lab9 + documentatie gata
</commit_message>
<xml_diff>
--- a/Documentație.docx
+++ b/Documentație.docx
@@ -968,287 +968,127 @@
                 <w:szCs w:val="28"/>
                 <w:lang w:val="ro-RO"/>
               </w:rPr>
-              <w:t xml:space="preserve">p = </w:t>
-            </w:r>
-            <w:r>
-              <w:rPr>
-                <w:sz w:val="28"/>
-                <w:szCs w:val="28"/>
-                <w:lang w:val="ro-RO"/>
-              </w:rPr>
-              <w:t>2</w:t>
-            </w:r>
-            <w:r>
-              <w:rPr>
-                <w:sz w:val="28"/>
-                <w:szCs w:val="28"/>
-                <w:lang w:val="ro-RO"/>
-              </w:rPr>
-              <w:t xml:space="preserve"> din metoda alegere_optiune() al obiectului UI</w:t>
-            </w:r>
-          </w:p>
-        </w:tc>
-      </w:tr>
-      <w:tr>
-        <w:tc>
-          <w:tcPr>
-            <w:tcW w:w="9350" w:type="dxa"/>
-          </w:tcPr>
-          <w:p>
-            <w:pPr>
-              <w:rPr>
-                <w:sz w:val="28"/>
-                <w:szCs w:val="28"/>
-                <w:lang w:val="ro-RO"/>
-              </w:rPr>
-            </w:pPr>
-            <w:r>
-              <w:rPr>
-                <w:sz w:val="28"/>
-                <w:szCs w:val="28"/>
-                <w:lang w:val="ro-RO"/>
-              </w:rPr>
-              <w:t xml:space="preserve">Se vor da ca date de intrare id, </w:t>
-            </w:r>
-            <w:r>
-              <w:rPr>
-                <w:sz w:val="28"/>
-                <w:szCs w:val="28"/>
-                <w:lang w:val="ro-RO"/>
-              </w:rPr>
-              <w:t>titlu</w:t>
-            </w:r>
-            <w:r>
-              <w:rPr>
-                <w:sz w:val="28"/>
-                <w:szCs w:val="28"/>
-                <w:lang w:val="ro-RO"/>
-              </w:rPr>
-              <w:t xml:space="preserve"> si </w:t>
-            </w:r>
-            <w:r>
-              <w:rPr>
-                <w:sz w:val="28"/>
-                <w:szCs w:val="28"/>
-                <w:lang w:val="ro-RO"/>
-              </w:rPr>
-              <w:t>gen</w:t>
-            </w:r>
-          </w:p>
-        </w:tc>
-      </w:tr>
-      <w:tr>
-        <w:tc>
-          <w:tcPr>
-            <w:tcW w:w="9350" w:type="dxa"/>
-          </w:tcPr>
-          <w:p>
-            <w:pPr>
-              <w:rPr>
-                <w:sz w:val="28"/>
-                <w:szCs w:val="28"/>
-                <w:lang w:val="ro-RO"/>
-              </w:rPr>
-            </w:pPr>
-            <w:r>
-              <w:rPr>
-                <w:sz w:val="28"/>
-                <w:szCs w:val="28"/>
-                <w:lang w:val="ro-RO"/>
-              </w:rPr>
-              <w:t>Se apeleaza metoda add_</w:t>
-            </w:r>
-            <w:r>
-              <w:rPr>
-                <w:sz w:val="28"/>
-                <w:szCs w:val="28"/>
-                <w:lang w:val="ro-RO"/>
-              </w:rPr>
-              <w:t>film</w:t>
-            </w:r>
-            <w:r>
-              <w:rPr>
-                <w:sz w:val="28"/>
-                <w:szCs w:val="28"/>
-                <w:lang w:val="ro-RO"/>
-              </w:rPr>
-              <w:t xml:space="preserve"> al obiectului sv_</w:t>
-            </w:r>
-            <w:r>
-              <w:rPr>
-                <w:sz w:val="28"/>
-                <w:szCs w:val="28"/>
-                <w:lang w:val="ro-RO"/>
-              </w:rPr>
-              <w:t>film</w:t>
-            </w:r>
-          </w:p>
-        </w:tc>
-      </w:tr>
-      <w:tr>
-        <w:tc>
-          <w:tcPr>
-            <w:tcW w:w="9350" w:type="dxa"/>
-          </w:tcPr>
-          <w:p>
-            <w:pPr>
-              <w:rPr>
-                <w:sz w:val="28"/>
-                <w:szCs w:val="28"/>
-                <w:lang w:val="ro-RO"/>
-              </w:rPr>
-            </w:pPr>
-            <w:r>
-              <w:rPr>
-                <w:sz w:val="28"/>
-                <w:szCs w:val="28"/>
-                <w:lang w:val="ro-RO"/>
-              </w:rPr>
-              <w:t xml:space="preserve">Se creaza un obiect de tipul </w:t>
-            </w:r>
-            <w:r>
-              <w:rPr>
-                <w:sz w:val="28"/>
-                <w:szCs w:val="28"/>
-                <w:lang w:val="ro-RO"/>
-              </w:rPr>
-              <w:t>Film</w:t>
-            </w:r>
-            <w:r>
-              <w:rPr>
-                <w:sz w:val="28"/>
-                <w:szCs w:val="28"/>
-                <w:lang w:val="ro-RO"/>
-              </w:rPr>
-              <w:t>() cu datele de intrare</w:t>
-            </w:r>
-          </w:p>
-        </w:tc>
-      </w:tr>
-      <w:tr>
-        <w:tc>
-          <w:tcPr>
-            <w:tcW w:w="9350" w:type="dxa"/>
-          </w:tcPr>
-          <w:p>
-            <w:pPr>
-              <w:rPr>
-                <w:sz w:val="28"/>
-                <w:szCs w:val="28"/>
-                <w:lang w:val="ro-RO"/>
-              </w:rPr>
-            </w:pPr>
-            <w:r>
-              <w:rPr>
-                <w:sz w:val="28"/>
-                <w:szCs w:val="28"/>
-                <w:lang w:val="ro-RO"/>
-              </w:rPr>
-              <w:t>Obiectul dat este validat prin metoda validare_</w:t>
-            </w:r>
-            <w:r>
-              <w:rPr>
-                <w:sz w:val="28"/>
-                <w:szCs w:val="28"/>
-                <w:lang w:val="ro-RO"/>
-              </w:rPr>
-              <w:t>film</w:t>
-            </w:r>
-            <w:r>
-              <w:rPr>
-                <w:sz w:val="28"/>
-                <w:szCs w:val="28"/>
-                <w:lang w:val="ro-RO"/>
-              </w:rPr>
-              <w:t xml:space="preserve"> al obiectului de tip Validator</w:t>
-            </w:r>
-            <w:r>
-              <w:rPr>
-                <w:sz w:val="28"/>
-                <w:szCs w:val="28"/>
-                <w:lang w:val="ro-RO"/>
-              </w:rPr>
-              <w:t>Film</w:t>
-            </w:r>
-            <w:r>
-              <w:rPr>
-                <w:sz w:val="28"/>
-                <w:szCs w:val="28"/>
-                <w:lang w:val="ro-RO"/>
-              </w:rPr>
-              <w:t>()</w:t>
-            </w:r>
-          </w:p>
-        </w:tc>
-      </w:tr>
-      <w:tr>
-        <w:tc>
-          <w:tcPr>
-            <w:tcW w:w="9350" w:type="dxa"/>
-          </w:tcPr>
-          <w:p>
-            <w:pPr>
-              <w:rPr>
-                <w:sz w:val="28"/>
-                <w:szCs w:val="28"/>
-                <w:lang w:val="ro-RO"/>
-              </w:rPr>
-            </w:pPr>
-            <w:r>
-              <w:rPr>
-                <w:sz w:val="28"/>
-                <w:szCs w:val="28"/>
-                <w:lang w:val="ro-RO"/>
-              </w:rPr>
-              <w:t xml:space="preserve">Se stocheaza </w:t>
-            </w:r>
-            <w:r>
-              <w:rPr>
-                <w:sz w:val="28"/>
-                <w:szCs w:val="28"/>
-                <w:lang w:val="ro-RO"/>
-              </w:rPr>
-              <w:t>filmul</w:t>
-            </w:r>
-            <w:r>
-              <w:rPr>
-                <w:sz w:val="28"/>
-                <w:szCs w:val="28"/>
-                <w:lang w:val="ro-RO"/>
-              </w:rPr>
-              <w:t xml:space="preserve"> creat in repository prin metoda store_</w:t>
-            </w:r>
-            <w:r>
-              <w:rPr>
-                <w:sz w:val="28"/>
-                <w:szCs w:val="28"/>
-                <w:lang w:val="ro-RO"/>
-              </w:rPr>
-              <w:t>film</w:t>
-            </w:r>
-            <w:r>
-              <w:rPr>
-                <w:sz w:val="28"/>
-                <w:szCs w:val="28"/>
-                <w:lang w:val="ro-RO"/>
-              </w:rPr>
-              <w:t xml:space="preserve"> al obiectului de tip Repository</w:t>
-            </w:r>
-            <w:r>
-              <w:rPr>
-                <w:sz w:val="28"/>
-                <w:szCs w:val="28"/>
-                <w:lang w:val="ro-RO"/>
-              </w:rPr>
-              <w:t>Film</w:t>
-            </w:r>
-            <w:r>
-              <w:rPr>
-                <w:sz w:val="28"/>
-                <w:szCs w:val="28"/>
-                <w:lang w:val="ro-RO"/>
-              </w:rPr>
-              <w:t>()</w:t>
+              <w:t>p = 2 din metoda alegere_optiune() al obiectului UI</w:t>
+            </w:r>
+          </w:p>
+        </w:tc>
+      </w:tr>
+      <w:tr>
+        <w:tc>
+          <w:tcPr>
+            <w:tcW w:w="9350" w:type="dxa"/>
+          </w:tcPr>
+          <w:p>
+            <w:pPr>
+              <w:rPr>
+                <w:sz w:val="28"/>
+                <w:szCs w:val="28"/>
+                <w:lang w:val="ro-RO"/>
+              </w:rPr>
+            </w:pPr>
+            <w:r>
+              <w:rPr>
+                <w:sz w:val="28"/>
+                <w:szCs w:val="28"/>
+                <w:lang w:val="ro-RO"/>
+              </w:rPr>
+              <w:t>Se vor da ca date de intrare id, titlu si gen</w:t>
+            </w:r>
+          </w:p>
+        </w:tc>
+      </w:tr>
+      <w:tr>
+        <w:tc>
+          <w:tcPr>
+            <w:tcW w:w="9350" w:type="dxa"/>
+          </w:tcPr>
+          <w:p>
+            <w:pPr>
+              <w:rPr>
+                <w:sz w:val="28"/>
+                <w:szCs w:val="28"/>
+                <w:lang w:val="ro-RO"/>
+              </w:rPr>
+            </w:pPr>
+            <w:r>
+              <w:rPr>
+                <w:sz w:val="28"/>
+                <w:szCs w:val="28"/>
+                <w:lang w:val="ro-RO"/>
+              </w:rPr>
+              <w:t>Se apeleaza metoda add_film al obiectului sv_film</w:t>
+            </w:r>
+          </w:p>
+        </w:tc>
+      </w:tr>
+      <w:tr>
+        <w:tc>
+          <w:tcPr>
+            <w:tcW w:w="9350" w:type="dxa"/>
+          </w:tcPr>
+          <w:p>
+            <w:pPr>
+              <w:rPr>
+                <w:sz w:val="28"/>
+                <w:szCs w:val="28"/>
+                <w:lang w:val="ro-RO"/>
+              </w:rPr>
+            </w:pPr>
+            <w:r>
+              <w:rPr>
+                <w:sz w:val="28"/>
+                <w:szCs w:val="28"/>
+                <w:lang w:val="ro-RO"/>
+              </w:rPr>
+              <w:t>Se creaza un obiect de tipul Film() cu datele de intrare</w:t>
+            </w:r>
+          </w:p>
+        </w:tc>
+      </w:tr>
+      <w:tr>
+        <w:tc>
+          <w:tcPr>
+            <w:tcW w:w="9350" w:type="dxa"/>
+          </w:tcPr>
+          <w:p>
+            <w:pPr>
+              <w:rPr>
+                <w:sz w:val="28"/>
+                <w:szCs w:val="28"/>
+                <w:lang w:val="ro-RO"/>
+              </w:rPr>
+            </w:pPr>
+            <w:r>
+              <w:rPr>
+                <w:sz w:val="28"/>
+                <w:szCs w:val="28"/>
+                <w:lang w:val="ro-RO"/>
+              </w:rPr>
+              <w:t>Obiectul dat este validat prin metoda validare_film al obiectului de tip ValidatorFilm()</w:t>
+            </w:r>
+          </w:p>
+        </w:tc>
+      </w:tr>
+      <w:tr>
+        <w:tc>
+          <w:tcPr>
+            <w:tcW w:w="9350" w:type="dxa"/>
+          </w:tcPr>
+          <w:p>
+            <w:pPr>
+              <w:rPr>
+                <w:sz w:val="28"/>
+                <w:szCs w:val="28"/>
+                <w:lang w:val="ro-RO"/>
+              </w:rPr>
+            </w:pPr>
+            <w:r>
+              <w:rPr>
+                <w:sz w:val="28"/>
+                <w:szCs w:val="28"/>
+                <w:lang w:val="ro-RO"/>
+              </w:rPr>
+              <w:t>Se stocheaza filmul creat in repository prin metoda store_film al obiectului de tip RepositoryFilm()</w:t>
             </w:r>
           </w:p>
         </w:tc>
@@ -1359,23 +1199,7 @@
                 <w:szCs w:val="28"/>
                 <w:lang w:val="ro-RO"/>
               </w:rPr>
-              <w:t xml:space="preserve">p = </w:t>
-            </w:r>
-            <w:r>
-              <w:rPr>
-                <w:sz w:val="28"/>
-                <w:szCs w:val="28"/>
-                <w:lang w:val="ro-RO"/>
-              </w:rPr>
-              <w:t>2</w:t>
-            </w:r>
-            <w:r>
-              <w:rPr>
-                <w:sz w:val="28"/>
-                <w:szCs w:val="28"/>
-                <w:lang w:val="ro-RO"/>
-              </w:rPr>
-              <w:t xml:space="preserve"> din metoda alegere_optiune() al obiectului UI</w:t>
+              <w:t>p = 2 din metoda alegere_optiune() al obiectului UI</w:t>
             </w:r>
           </w:p>
         </w:tc>
@@ -1447,23 +1271,7 @@
                 <w:szCs w:val="28"/>
                 <w:lang w:val="ro-RO"/>
               </w:rPr>
-              <w:t xml:space="preserve">Se apeleaza metoda </w:t>
-            </w:r>
-            <w:r>
-              <w:rPr>
-                <w:sz w:val="28"/>
-                <w:szCs w:val="28"/>
-                <w:lang w:val="ro-RO"/>
-              </w:rPr>
-              <w:t>stergere</w:t>
-            </w:r>
-            <w:r>
-              <w:rPr>
-                <w:sz w:val="28"/>
-                <w:szCs w:val="28"/>
-                <w:lang w:val="ro-RO"/>
-              </w:rPr>
-              <w:t>_client al obiectului sv_client</w:t>
+              <w:t>Se apeleaza metoda stergere_client al obiectului sv_client</w:t>
             </w:r>
           </w:p>
         </w:tc>
@@ -1511,15 +1319,7 @@
                 <w:szCs w:val="28"/>
                 <w:lang w:val="ro-RO"/>
               </w:rPr>
-              <w:t xml:space="preserve">Se </w:t>
-            </w:r>
-            <w:r>
-              <w:rPr>
-                <w:sz w:val="28"/>
-                <w:szCs w:val="28"/>
-                <w:lang w:val="ro-RO"/>
-              </w:rPr>
-              <w:t>valideaza id-ul dat prin metoda validare_id al obiectului de tip RepositoryClient(); Daca id-ul nu este validat, se va arunca o eroare de tip ValueError</w:t>
+              <w:t>Se valideaza id-ul dat prin metoda validare_id al obiectului de tip RepositoryClient(); Daca id-ul nu este validat, se va arunca o eroare de tip ValueError</w:t>
             </w:r>
           </w:p>
         </w:tc>
@@ -1681,23 +1481,7 @@
                 <w:szCs w:val="28"/>
                 <w:lang w:val="ro-RO"/>
               </w:rPr>
-              <w:t xml:space="preserve">p = </w:t>
-            </w:r>
-            <w:r>
-              <w:rPr>
-                <w:sz w:val="28"/>
-                <w:szCs w:val="28"/>
-                <w:lang w:val="ro-RO"/>
-              </w:rPr>
-              <w:t>2</w:t>
-            </w:r>
-            <w:r>
-              <w:rPr>
-                <w:sz w:val="28"/>
-                <w:szCs w:val="28"/>
-                <w:lang w:val="ro-RO"/>
-              </w:rPr>
-              <w:t xml:space="preserve"> din metoda alegere_optiune() al obiectului UI</w:t>
+              <w:t>p = 2 din metoda alegere_optiune() al obiectului UI</w:t>
             </w:r>
           </w:p>
         </w:tc>
@@ -1745,167 +1529,79 @@
                 <w:szCs w:val="28"/>
                 <w:lang w:val="ro-RO"/>
               </w:rPr>
-              <w:t>Se apeleaza metoda stergere_</w:t>
-            </w:r>
-            <w:r>
-              <w:rPr>
-                <w:sz w:val="28"/>
-                <w:szCs w:val="28"/>
-                <w:lang w:val="ro-RO"/>
-              </w:rPr>
-              <w:t>film</w:t>
-            </w:r>
-            <w:r>
-              <w:rPr>
-                <w:sz w:val="28"/>
-                <w:szCs w:val="28"/>
-                <w:lang w:val="ro-RO"/>
-              </w:rPr>
-              <w:t xml:space="preserve"> al obiectului sv_</w:t>
-            </w:r>
-            <w:r>
-              <w:rPr>
-                <w:sz w:val="28"/>
-                <w:szCs w:val="28"/>
-                <w:lang w:val="ro-RO"/>
-              </w:rPr>
-              <w:t>film</w:t>
-            </w:r>
-          </w:p>
-        </w:tc>
-      </w:tr>
-      <w:tr>
-        <w:tc>
-          <w:tcPr>
-            <w:tcW w:w="9350" w:type="dxa"/>
-          </w:tcPr>
-          <w:p>
-            <w:pPr>
-              <w:rPr>
-                <w:sz w:val="28"/>
-                <w:szCs w:val="28"/>
-                <w:lang w:val="ro-RO"/>
-              </w:rPr>
-            </w:pPr>
-            <w:r>
-              <w:rPr>
-                <w:sz w:val="28"/>
-                <w:szCs w:val="28"/>
-                <w:lang w:val="ro-RO"/>
-              </w:rPr>
-              <w:t>Se apeleaza metoda delete_</w:t>
-            </w:r>
-            <w:r>
-              <w:rPr>
-                <w:sz w:val="28"/>
-                <w:szCs w:val="28"/>
-                <w:lang w:val="ro-RO"/>
-              </w:rPr>
-              <w:t>film</w:t>
-            </w:r>
-            <w:r>
-              <w:rPr>
-                <w:sz w:val="28"/>
-                <w:szCs w:val="28"/>
-                <w:lang w:val="ro-RO"/>
-              </w:rPr>
-              <w:t>(id) al obiectului de tip Repository</w:t>
-            </w:r>
-            <w:r>
-              <w:rPr>
-                <w:sz w:val="28"/>
-                <w:szCs w:val="28"/>
-                <w:lang w:val="ro-RO"/>
-              </w:rPr>
-              <w:t>Film</w:t>
-            </w:r>
-            <w:r>
-              <w:rPr>
-                <w:sz w:val="28"/>
-                <w:szCs w:val="28"/>
-                <w:lang w:val="ro-RO"/>
-              </w:rPr>
-              <w:t>()</w:t>
-            </w:r>
-          </w:p>
-        </w:tc>
-      </w:tr>
-      <w:tr>
-        <w:tc>
-          <w:tcPr>
-            <w:tcW w:w="9350" w:type="dxa"/>
-          </w:tcPr>
-          <w:p>
-            <w:pPr>
-              <w:rPr>
-                <w:sz w:val="28"/>
-                <w:szCs w:val="28"/>
-                <w:lang w:val="ro-RO"/>
-              </w:rPr>
-            </w:pPr>
-            <w:r>
-              <w:rPr>
-                <w:sz w:val="28"/>
-                <w:szCs w:val="28"/>
-                <w:lang w:val="ro-RO"/>
-              </w:rPr>
-              <w:t>Se valideaza id-ul dat prin metoda validare_id al obiectului de tip Repository</w:t>
-            </w:r>
-            <w:r>
-              <w:rPr>
-                <w:sz w:val="28"/>
-                <w:szCs w:val="28"/>
-                <w:lang w:val="ro-RO"/>
-              </w:rPr>
-              <w:t>Film</w:t>
-            </w:r>
-            <w:r>
-              <w:rPr>
-                <w:sz w:val="28"/>
-                <w:szCs w:val="28"/>
-                <w:lang w:val="ro-RO"/>
-              </w:rPr>
-              <w:t>(); Daca id-ul nu este validat, se va arunca o eroare de tip ValueError</w:t>
-            </w:r>
-          </w:p>
-        </w:tc>
-      </w:tr>
-      <w:tr>
-        <w:tc>
-          <w:tcPr>
-            <w:tcW w:w="9350" w:type="dxa"/>
-          </w:tcPr>
-          <w:p>
-            <w:pPr>
-              <w:rPr>
-                <w:sz w:val="28"/>
-                <w:szCs w:val="28"/>
-                <w:lang w:val="ro-RO"/>
-              </w:rPr>
-            </w:pPr>
-            <w:r>
-              <w:rPr>
-                <w:sz w:val="28"/>
-                <w:szCs w:val="28"/>
-                <w:lang w:val="ro-RO"/>
-              </w:rPr>
-              <w:t xml:space="preserve">Se va sterge </w:t>
-            </w:r>
-            <w:r>
-              <w:rPr>
-                <w:sz w:val="28"/>
-                <w:szCs w:val="28"/>
-                <w:lang w:val="ro-RO"/>
-              </w:rPr>
-              <w:t>filmul</w:t>
-            </w:r>
-            <w:r>
-              <w:rPr>
-                <w:sz w:val="28"/>
-                <w:szCs w:val="28"/>
-                <w:lang w:val="ro-RO"/>
-              </w:rPr>
-              <w:t xml:space="preserve"> corespunzator cu id-ul dat, validat</w:t>
+              <w:t>Se apeleaza metoda stergere_film al obiectului sv_film</w:t>
+            </w:r>
+          </w:p>
+        </w:tc>
+      </w:tr>
+      <w:tr>
+        <w:tc>
+          <w:tcPr>
+            <w:tcW w:w="9350" w:type="dxa"/>
+          </w:tcPr>
+          <w:p>
+            <w:pPr>
+              <w:rPr>
+                <w:sz w:val="28"/>
+                <w:szCs w:val="28"/>
+                <w:lang w:val="ro-RO"/>
+              </w:rPr>
+            </w:pPr>
+            <w:r>
+              <w:rPr>
+                <w:sz w:val="28"/>
+                <w:szCs w:val="28"/>
+                <w:lang w:val="ro-RO"/>
+              </w:rPr>
+              <w:t>Se apeleaza metoda delete_film(id) al obiectului de tip RepositoryFilm()</w:t>
+            </w:r>
+          </w:p>
+        </w:tc>
+      </w:tr>
+      <w:tr>
+        <w:tc>
+          <w:tcPr>
+            <w:tcW w:w="9350" w:type="dxa"/>
+          </w:tcPr>
+          <w:p>
+            <w:pPr>
+              <w:rPr>
+                <w:sz w:val="28"/>
+                <w:szCs w:val="28"/>
+                <w:lang w:val="ro-RO"/>
+              </w:rPr>
+            </w:pPr>
+            <w:r>
+              <w:rPr>
+                <w:sz w:val="28"/>
+                <w:szCs w:val="28"/>
+                <w:lang w:val="ro-RO"/>
+              </w:rPr>
+              <w:t>Se valideaza id-ul dat prin metoda validare_id al obiectului de tip RepositoryFilm(); Daca id-ul nu este validat, se va arunca o eroare de tip ValueError</w:t>
+            </w:r>
+          </w:p>
+        </w:tc>
+      </w:tr>
+      <w:tr>
+        <w:tc>
+          <w:tcPr>
+            <w:tcW w:w="9350" w:type="dxa"/>
+          </w:tcPr>
+          <w:p>
+            <w:pPr>
+              <w:rPr>
+                <w:sz w:val="28"/>
+                <w:szCs w:val="28"/>
+                <w:lang w:val="ro-RO"/>
+              </w:rPr>
+            </w:pPr>
+            <w:r>
+              <w:rPr>
+                <w:sz w:val="28"/>
+                <w:szCs w:val="28"/>
+                <w:lang w:val="ro-RO"/>
+              </w:rPr>
+              <w:t>Se va sterge filmul corespunzator cu id-ul dat, validat</w:t>
             </w:r>
           </w:p>
         </w:tc>
@@ -2018,23 +1714,7 @@
                 <w:szCs w:val="28"/>
                 <w:lang w:val="ro-RO"/>
               </w:rPr>
-              <w:t xml:space="preserve">p = </w:t>
-            </w:r>
-            <w:r>
-              <w:rPr>
-                <w:sz w:val="28"/>
-                <w:szCs w:val="28"/>
-                <w:lang w:val="ro-RO"/>
-              </w:rPr>
-              <w:t>3</w:t>
-            </w:r>
-            <w:r>
-              <w:rPr>
-                <w:sz w:val="28"/>
-                <w:szCs w:val="28"/>
-                <w:lang w:val="ro-RO"/>
-              </w:rPr>
-              <w:t xml:space="preserve"> din metoda alegere_optiune() al obiectului UI</w:t>
+              <w:t>p = 3 din metoda alegere_optiune() al obiectului UI</w:t>
             </w:r>
           </w:p>
         </w:tc>
@@ -2106,55 +1786,31 @@
                 <w:szCs w:val="28"/>
                 <w:lang w:val="ro-RO"/>
               </w:rPr>
-              <w:t>Se vor da ca date de intrare id</w:t>
-            </w:r>
-            <w:r>
-              <w:rPr>
-                <w:sz w:val="28"/>
-                <w:szCs w:val="28"/>
-                <w:lang w:val="ro-RO"/>
-              </w:rPr>
-              <w:t>, nume</w:t>
-            </w:r>
-          </w:p>
-        </w:tc>
-      </w:tr>
-      <w:tr>
-        <w:tc>
-          <w:tcPr>
-            <w:tcW w:w="9350" w:type="dxa"/>
-          </w:tcPr>
-          <w:p>
-            <w:pPr>
-              <w:rPr>
-                <w:sz w:val="28"/>
-                <w:szCs w:val="28"/>
-                <w:lang w:val="ro-RO"/>
-              </w:rPr>
-            </w:pPr>
-            <w:r>
-              <w:rPr>
-                <w:sz w:val="28"/>
-                <w:szCs w:val="28"/>
-                <w:lang w:val="ro-RO"/>
-              </w:rPr>
-              <w:t xml:space="preserve">Se apeleaza metoda </w:t>
-            </w:r>
-            <w:r>
-              <w:rPr>
-                <w:sz w:val="28"/>
-                <w:szCs w:val="28"/>
-                <w:lang w:val="ro-RO"/>
-              </w:rPr>
-              <w:t>modificare</w:t>
-            </w:r>
-            <w:r>
-              <w:rPr>
-                <w:sz w:val="28"/>
-                <w:szCs w:val="28"/>
-                <w:lang w:val="ro-RO"/>
-              </w:rPr>
-              <w:t>_client al obiectului sv_client</w:t>
+              <w:t>Se vor da ca date de intrare id, nume</w:t>
+            </w:r>
+          </w:p>
+        </w:tc>
+      </w:tr>
+      <w:tr>
+        <w:tc>
+          <w:tcPr>
+            <w:tcW w:w="9350" w:type="dxa"/>
+          </w:tcPr>
+          <w:p>
+            <w:pPr>
+              <w:rPr>
+                <w:sz w:val="28"/>
+                <w:szCs w:val="28"/>
+                <w:lang w:val="ro-RO"/>
+              </w:rPr>
+            </w:pPr>
+            <w:r>
+              <w:rPr>
+                <w:sz w:val="28"/>
+                <w:szCs w:val="28"/>
+                <w:lang w:val="ro-RO"/>
+              </w:rPr>
+              <w:t>Se apeleaza metoda modificare_client al obiectului sv_client</w:t>
             </w:r>
           </w:p>
         </w:tc>
@@ -2446,327 +2102,127 @@
                 <w:szCs w:val="28"/>
                 <w:lang w:val="ro-RO"/>
               </w:rPr>
-              <w:t xml:space="preserve">Se vor da ca date de intrare id, </w:t>
-            </w:r>
-            <w:r>
-              <w:rPr>
-                <w:sz w:val="28"/>
-                <w:szCs w:val="28"/>
-                <w:lang w:val="ro-RO"/>
-              </w:rPr>
-              <w:t>titlu</w:t>
-            </w:r>
-          </w:p>
-        </w:tc>
-      </w:tr>
-      <w:tr>
-        <w:tc>
-          <w:tcPr>
-            <w:tcW w:w="9350" w:type="dxa"/>
-          </w:tcPr>
-          <w:p>
-            <w:pPr>
-              <w:rPr>
-                <w:sz w:val="28"/>
-                <w:szCs w:val="28"/>
-                <w:lang w:val="ro-RO"/>
-              </w:rPr>
-            </w:pPr>
-            <w:r>
-              <w:rPr>
-                <w:sz w:val="28"/>
-                <w:szCs w:val="28"/>
-                <w:lang w:val="ro-RO"/>
-              </w:rPr>
-              <w:t>Se apeleaza metoda modifica</w:t>
-            </w:r>
-            <w:r>
-              <w:rPr>
-                <w:sz w:val="28"/>
-                <w:szCs w:val="28"/>
-                <w:lang w:val="ro-RO"/>
-              </w:rPr>
-              <w:t>_film</w:t>
-            </w:r>
-            <w:r>
-              <w:rPr>
-                <w:sz w:val="28"/>
-                <w:szCs w:val="28"/>
-                <w:lang w:val="ro-RO"/>
-              </w:rPr>
-              <w:t xml:space="preserve"> al obiectului sv_</w:t>
-            </w:r>
-            <w:r>
-              <w:rPr>
-                <w:sz w:val="28"/>
-                <w:szCs w:val="28"/>
-                <w:lang w:val="ro-RO"/>
-              </w:rPr>
-              <w:t>film</w:t>
-            </w:r>
-          </w:p>
-        </w:tc>
-      </w:tr>
-      <w:tr>
-        <w:tc>
-          <w:tcPr>
-            <w:tcW w:w="9350" w:type="dxa"/>
-          </w:tcPr>
-          <w:p>
-            <w:pPr>
-              <w:rPr>
-                <w:sz w:val="28"/>
-                <w:szCs w:val="28"/>
-                <w:lang w:val="ro-RO"/>
-              </w:rPr>
-            </w:pPr>
-            <w:r>
-              <w:rPr>
-                <w:sz w:val="28"/>
-                <w:szCs w:val="28"/>
-                <w:lang w:val="ro-RO"/>
-              </w:rPr>
-              <w:t xml:space="preserve">Se valideaza </w:t>
-            </w:r>
-            <w:r>
-              <w:rPr>
-                <w:sz w:val="28"/>
-                <w:szCs w:val="28"/>
-                <w:lang w:val="ro-RO"/>
-              </w:rPr>
-              <w:t>titlul</w:t>
-            </w:r>
-            <w:r>
-              <w:rPr>
-                <w:sz w:val="28"/>
-                <w:szCs w:val="28"/>
-                <w:lang w:val="ro-RO"/>
-              </w:rPr>
-              <w:t xml:space="preserve"> dat prin metoda validare_modificator al obiectului Validator</w:t>
-            </w:r>
-            <w:r>
-              <w:rPr>
-                <w:sz w:val="28"/>
-                <w:szCs w:val="28"/>
-                <w:lang w:val="ro-RO"/>
-              </w:rPr>
-              <w:t>Film</w:t>
-            </w:r>
-            <w:r>
-              <w:rPr>
-                <w:sz w:val="28"/>
-                <w:szCs w:val="28"/>
-                <w:lang w:val="ro-RO"/>
-              </w:rPr>
-              <w:t xml:space="preserve">(); daca </w:t>
-            </w:r>
-            <w:r>
-              <w:rPr>
-                <w:sz w:val="28"/>
-                <w:szCs w:val="28"/>
-                <w:lang w:val="ro-RO"/>
-              </w:rPr>
-              <w:t>titlul</w:t>
-            </w:r>
-            <w:r>
-              <w:rPr>
-                <w:sz w:val="28"/>
-                <w:szCs w:val="28"/>
-                <w:lang w:val="ro-RO"/>
-              </w:rPr>
-              <w:t xml:space="preserve"> nu este validat, se va arunca o eroare de tipul ValueError</w:t>
-            </w:r>
-          </w:p>
-        </w:tc>
-      </w:tr>
-      <w:tr>
-        <w:tc>
-          <w:tcPr>
-            <w:tcW w:w="9350" w:type="dxa"/>
-          </w:tcPr>
-          <w:p>
-            <w:pPr>
-              <w:rPr>
-                <w:sz w:val="28"/>
-                <w:szCs w:val="28"/>
-                <w:lang w:val="ro-RO"/>
-              </w:rPr>
-            </w:pPr>
-            <w:r>
-              <w:rPr>
-                <w:sz w:val="28"/>
-                <w:szCs w:val="28"/>
-                <w:lang w:val="ro-RO"/>
-              </w:rPr>
-              <w:t>Se apeleaza metoda modifica_</w:t>
-            </w:r>
-            <w:r>
-              <w:rPr>
-                <w:sz w:val="28"/>
-                <w:szCs w:val="28"/>
-                <w:lang w:val="ro-RO"/>
-              </w:rPr>
-              <w:t>titlu</w:t>
-            </w:r>
-            <w:r>
-              <w:rPr>
-                <w:sz w:val="28"/>
-                <w:szCs w:val="28"/>
-                <w:lang w:val="ro-RO"/>
-              </w:rPr>
-              <w:t>_</w:t>
-            </w:r>
-            <w:r>
-              <w:rPr>
-                <w:sz w:val="28"/>
-                <w:szCs w:val="28"/>
-                <w:lang w:val="ro-RO"/>
-              </w:rPr>
-              <w:t>film</w:t>
-            </w:r>
-            <w:r>
-              <w:rPr>
-                <w:sz w:val="28"/>
-                <w:szCs w:val="28"/>
-                <w:lang w:val="ro-RO"/>
-              </w:rPr>
-              <w:t>() al obiectului de tip Repository</w:t>
-            </w:r>
-            <w:r>
-              <w:rPr>
-                <w:sz w:val="28"/>
-                <w:szCs w:val="28"/>
-                <w:lang w:val="ro-RO"/>
-              </w:rPr>
-              <w:t>Film</w:t>
-            </w:r>
-            <w:r>
-              <w:rPr>
-                <w:sz w:val="28"/>
-                <w:szCs w:val="28"/>
-                <w:lang w:val="ro-RO"/>
-              </w:rPr>
-              <w:t>()</w:t>
-            </w:r>
-          </w:p>
-        </w:tc>
-      </w:tr>
-      <w:tr>
-        <w:tc>
-          <w:tcPr>
-            <w:tcW w:w="9350" w:type="dxa"/>
-          </w:tcPr>
-          <w:p>
-            <w:pPr>
-              <w:rPr>
-                <w:sz w:val="28"/>
-                <w:szCs w:val="28"/>
-                <w:lang w:val="ro-RO"/>
-              </w:rPr>
-            </w:pPr>
-            <w:r>
-              <w:rPr>
-                <w:sz w:val="28"/>
-                <w:szCs w:val="28"/>
-                <w:lang w:val="ro-RO"/>
-              </w:rPr>
-              <w:t>Se valideaza id-ul dat prin metoda validare_id al obiectului de tip Repository</w:t>
-            </w:r>
-            <w:r>
-              <w:rPr>
-                <w:sz w:val="28"/>
-                <w:szCs w:val="28"/>
-                <w:lang w:val="ro-RO"/>
-              </w:rPr>
-              <w:t>Film</w:t>
-            </w:r>
-            <w:r>
-              <w:rPr>
-                <w:sz w:val="28"/>
-                <w:szCs w:val="28"/>
-                <w:lang w:val="ro-RO"/>
-              </w:rPr>
-              <w:t>(); Daca id-ul nu este validat, se va arunca o eroare de tip ValueError</w:t>
-            </w:r>
-          </w:p>
-        </w:tc>
-      </w:tr>
-      <w:tr>
-        <w:tc>
-          <w:tcPr>
-            <w:tcW w:w="9350" w:type="dxa"/>
-          </w:tcPr>
-          <w:p>
-            <w:pPr>
-              <w:rPr>
-                <w:sz w:val="28"/>
-                <w:szCs w:val="28"/>
-                <w:lang w:val="ro-RO"/>
-              </w:rPr>
-            </w:pPr>
-            <w:r>
-              <w:rPr>
-                <w:sz w:val="28"/>
-                <w:szCs w:val="28"/>
-                <w:lang w:val="ro-RO"/>
-              </w:rPr>
-              <w:t xml:space="preserve">La </w:t>
-            </w:r>
-            <w:r>
-              <w:rPr>
-                <w:sz w:val="28"/>
-                <w:szCs w:val="28"/>
-                <w:lang w:val="ro-RO"/>
-              </w:rPr>
-              <w:t>filmul</w:t>
-            </w:r>
-            <w:r>
-              <w:rPr>
-                <w:sz w:val="28"/>
-                <w:szCs w:val="28"/>
-                <w:lang w:val="ro-RO"/>
-              </w:rPr>
-              <w:t xml:space="preserve"> corespunzator cu id-ul dat se va schimba </w:t>
-            </w:r>
-            <w:r>
-              <w:rPr>
-                <w:sz w:val="28"/>
-                <w:szCs w:val="28"/>
-                <w:lang w:val="ro-RO"/>
-              </w:rPr>
-              <w:t>titlul</w:t>
-            </w:r>
-            <w:r>
-              <w:rPr>
-                <w:sz w:val="28"/>
-                <w:szCs w:val="28"/>
-                <w:lang w:val="ro-RO"/>
-              </w:rPr>
-              <w:t xml:space="preserve"> cu </w:t>
-            </w:r>
-            <w:r>
-              <w:rPr>
-                <w:sz w:val="28"/>
-                <w:szCs w:val="28"/>
-                <w:lang w:val="ro-RO"/>
-              </w:rPr>
-              <w:t>titlul</w:t>
-            </w:r>
-            <w:r>
-              <w:rPr>
-                <w:sz w:val="28"/>
-                <w:szCs w:val="28"/>
-                <w:lang w:val="ro-RO"/>
-              </w:rPr>
-              <w:t xml:space="preserve"> dat ca data de intrare prin metoda set_</w:t>
-            </w:r>
-            <w:r>
-              <w:rPr>
-                <w:sz w:val="28"/>
-                <w:szCs w:val="28"/>
-                <w:lang w:val="ro-RO"/>
-              </w:rPr>
-              <w:t>titlu</w:t>
+              <w:t>Se vor da ca date de intrare id, titlu</w:t>
+            </w:r>
+          </w:p>
+        </w:tc>
+      </w:tr>
+      <w:tr>
+        <w:tc>
+          <w:tcPr>
+            <w:tcW w:w="9350" w:type="dxa"/>
+          </w:tcPr>
+          <w:p>
+            <w:pPr>
+              <w:rPr>
+                <w:sz w:val="28"/>
+                <w:szCs w:val="28"/>
+                <w:lang w:val="ro-RO"/>
+              </w:rPr>
+            </w:pPr>
+            <w:r>
+              <w:rPr>
+                <w:sz w:val="28"/>
+                <w:szCs w:val="28"/>
+                <w:lang w:val="ro-RO"/>
+              </w:rPr>
+              <w:t>Se apeleaza metoda modifica_film al obiectului sv_film</w:t>
+            </w:r>
+          </w:p>
+        </w:tc>
+      </w:tr>
+      <w:tr>
+        <w:tc>
+          <w:tcPr>
+            <w:tcW w:w="9350" w:type="dxa"/>
+          </w:tcPr>
+          <w:p>
+            <w:pPr>
+              <w:rPr>
+                <w:sz w:val="28"/>
+                <w:szCs w:val="28"/>
+                <w:lang w:val="ro-RO"/>
+              </w:rPr>
+            </w:pPr>
+            <w:r>
+              <w:rPr>
+                <w:sz w:val="28"/>
+                <w:szCs w:val="28"/>
+                <w:lang w:val="ro-RO"/>
+              </w:rPr>
+              <w:t>Se valideaza titlul dat prin metoda validare_modificator al obiectului ValidatorFilm(); daca titlul nu este validat, se va arunca o eroare de tipul ValueError</w:t>
+            </w:r>
+          </w:p>
+        </w:tc>
+      </w:tr>
+      <w:tr>
+        <w:tc>
+          <w:tcPr>
+            <w:tcW w:w="9350" w:type="dxa"/>
+          </w:tcPr>
+          <w:p>
+            <w:pPr>
+              <w:rPr>
+                <w:sz w:val="28"/>
+                <w:szCs w:val="28"/>
+                <w:lang w:val="ro-RO"/>
+              </w:rPr>
+            </w:pPr>
+            <w:r>
+              <w:rPr>
+                <w:sz w:val="28"/>
+                <w:szCs w:val="28"/>
+                <w:lang w:val="ro-RO"/>
+              </w:rPr>
+              <w:t>Se apeleaza metoda modifica_titlu_film() al obiectului de tip RepositoryFilm()</w:t>
+            </w:r>
+          </w:p>
+        </w:tc>
+      </w:tr>
+      <w:tr>
+        <w:tc>
+          <w:tcPr>
+            <w:tcW w:w="9350" w:type="dxa"/>
+          </w:tcPr>
+          <w:p>
+            <w:pPr>
+              <w:rPr>
+                <w:sz w:val="28"/>
+                <w:szCs w:val="28"/>
+                <w:lang w:val="ro-RO"/>
+              </w:rPr>
+            </w:pPr>
+            <w:r>
+              <w:rPr>
+                <w:sz w:val="28"/>
+                <w:szCs w:val="28"/>
+                <w:lang w:val="ro-RO"/>
+              </w:rPr>
+              <w:t>Se valideaza id-ul dat prin metoda validare_id al obiectului de tip RepositoryFilm(); Daca id-ul nu este validat, se va arunca o eroare de tip ValueError</w:t>
+            </w:r>
+          </w:p>
+        </w:tc>
+      </w:tr>
+      <w:tr>
+        <w:tc>
+          <w:tcPr>
+            <w:tcW w:w="9350" w:type="dxa"/>
+          </w:tcPr>
+          <w:p>
+            <w:pPr>
+              <w:rPr>
+                <w:sz w:val="28"/>
+                <w:szCs w:val="28"/>
+                <w:lang w:val="ro-RO"/>
+              </w:rPr>
+            </w:pPr>
+            <w:r>
+              <w:rPr>
+                <w:sz w:val="28"/>
+                <w:szCs w:val="28"/>
+                <w:lang w:val="ro-RO"/>
+              </w:rPr>
+              <w:t>La filmul corespunzator cu id-ul dat se va schimba titlul cu titlul dat ca data de intrare prin metoda set_titlu</w:t>
             </w:r>
           </w:p>
         </w:tc>
@@ -2844,6 +2300,7 @@
                 <w:lang w:val="ro-RO"/>
               </w:rPr>
             </w:pPr>
+            <w:bookmarkStart w:id="3" w:name="_Hlk151897206"/>
             <w:r>
               <w:rPr>
                 <w:sz w:val="28"/>
@@ -2898,23 +2355,7 @@
                 <w:szCs w:val="28"/>
                 <w:lang w:val="ro-RO"/>
               </w:rPr>
-              <w:t xml:space="preserve">p = </w:t>
-            </w:r>
-            <w:r>
-              <w:rPr>
-                <w:sz w:val="28"/>
-                <w:szCs w:val="28"/>
-                <w:lang w:val="ro-RO"/>
-              </w:rPr>
-              <w:t>6</w:t>
-            </w:r>
-            <w:r>
-              <w:rPr>
-                <w:sz w:val="28"/>
-                <w:szCs w:val="28"/>
-                <w:lang w:val="ro-RO"/>
-              </w:rPr>
-              <w:t xml:space="preserve"> din metoda alegere_optiune() al obiectului UI</w:t>
+              <w:t>p = 6 din metoda alegere_optiune() al obiectului UI</w:t>
             </w:r>
           </w:p>
         </w:tc>
@@ -2962,63 +2403,31 @@
                 <w:szCs w:val="28"/>
                 <w:lang w:val="ro-RO"/>
               </w:rPr>
-              <w:t xml:space="preserve">Se vor da ca date de intrare </w:t>
-            </w:r>
-            <w:r>
-              <w:rPr>
-                <w:sz w:val="28"/>
-                <w:szCs w:val="28"/>
-                <w:lang w:val="ro-RO"/>
-              </w:rPr>
-              <w:t xml:space="preserve">un </w:t>
-            </w:r>
-            <w:r>
-              <w:rPr>
-                <w:sz w:val="28"/>
-                <w:szCs w:val="28"/>
-                <w:lang w:val="ro-RO"/>
-              </w:rPr>
-              <w:t>nume</w:t>
-            </w:r>
-          </w:p>
-        </w:tc>
-      </w:tr>
-      <w:tr>
-        <w:tc>
-          <w:tcPr>
-            <w:tcW w:w="9350" w:type="dxa"/>
-          </w:tcPr>
-          <w:p>
-            <w:pPr>
-              <w:rPr>
-                <w:sz w:val="28"/>
-                <w:szCs w:val="28"/>
-                <w:lang w:val="ro-RO"/>
-              </w:rPr>
-            </w:pPr>
-            <w:r>
-              <w:rPr>
-                <w:sz w:val="28"/>
-                <w:szCs w:val="28"/>
-                <w:lang w:val="ro-RO"/>
-              </w:rPr>
-              <w:t>Se apeleaza metoda</w:t>
-            </w:r>
-            <w:r>
-              <w:rPr>
-                <w:sz w:val="28"/>
-                <w:szCs w:val="28"/>
-                <w:lang w:val="ro-RO"/>
-              </w:rPr>
-              <w:t xml:space="preserve"> cautare_clienti_dupa_nume</w:t>
-            </w:r>
-            <w:r>
-              <w:rPr>
-                <w:sz w:val="28"/>
-                <w:szCs w:val="28"/>
-                <w:lang w:val="ro-RO"/>
-              </w:rPr>
-              <w:t xml:space="preserve"> al obiectului sv_client</w:t>
+              <w:t>Se vor da ca date de intrare un nume</w:t>
+            </w:r>
+          </w:p>
+        </w:tc>
+      </w:tr>
+      <w:tr>
+        <w:tc>
+          <w:tcPr>
+            <w:tcW w:w="9350" w:type="dxa"/>
+          </w:tcPr>
+          <w:p>
+            <w:pPr>
+              <w:rPr>
+                <w:sz w:val="28"/>
+                <w:szCs w:val="28"/>
+                <w:lang w:val="ro-RO"/>
+              </w:rPr>
+            </w:pPr>
+            <w:r>
+              <w:rPr>
+                <w:sz w:val="28"/>
+                <w:szCs w:val="28"/>
+                <w:lang w:val="ro-RO"/>
+              </w:rPr>
+              <w:t>Se apeleaza metoda cautare_clienti_dupa_nume al obiectului sv_client</w:t>
             </w:r>
           </w:p>
         </w:tc>
@@ -3143,6 +2552,7 @@
           </w:p>
         </w:tc>
       </w:tr>
+      <w:bookmarkEnd w:id="3"/>
     </w:tbl>
     <w:p>
       <w:pPr>
@@ -3196,7 +2606,7 @@
                 <w:lang w:val="ro-RO"/>
               </w:rPr>
             </w:pPr>
-            <w:bookmarkStart w:id="3" w:name="_Hlk151119181"/>
+            <w:bookmarkStart w:id="4" w:name="_Hlk151119181"/>
             <w:r>
               <w:rPr>
                 <w:sz w:val="28"/>
@@ -3251,103 +2661,55 @@
                 <w:szCs w:val="28"/>
                 <w:lang w:val="ro-RO"/>
               </w:rPr>
-              <w:t xml:space="preserve">p = </w:t>
-            </w:r>
-            <w:r>
-              <w:rPr>
-                <w:sz w:val="28"/>
-                <w:szCs w:val="28"/>
-                <w:lang w:val="ro-RO"/>
-              </w:rPr>
-              <w:t>8</w:t>
-            </w:r>
-            <w:r>
-              <w:rPr>
-                <w:sz w:val="28"/>
-                <w:szCs w:val="28"/>
-                <w:lang w:val="ro-RO"/>
-              </w:rPr>
-              <w:t xml:space="preserve"> din metoda alegere_optiune() al obiectului UI</w:t>
-            </w:r>
-          </w:p>
-        </w:tc>
-      </w:tr>
-      <w:tr>
-        <w:tc>
-          <w:tcPr>
-            <w:tcW w:w="9350" w:type="dxa"/>
-          </w:tcPr>
-          <w:p>
-            <w:pPr>
-              <w:rPr>
-                <w:sz w:val="28"/>
-                <w:szCs w:val="28"/>
-                <w:lang w:val="ro-RO"/>
-              </w:rPr>
-            </w:pPr>
-            <w:r>
-              <w:rPr>
-                <w:sz w:val="28"/>
-                <w:szCs w:val="28"/>
-                <w:lang w:val="ro-RO"/>
-              </w:rPr>
-              <w:t>Se vor da ca date de intrare id</w:t>
-            </w:r>
-            <w:r>
-              <w:rPr>
-                <w:sz w:val="28"/>
-                <w:szCs w:val="28"/>
-                <w:lang w:val="ro-RO"/>
-              </w:rPr>
-              <w:t>_client, id</w:t>
-            </w:r>
-          </w:p>
-        </w:tc>
-      </w:tr>
-      <w:tr>
-        <w:tc>
-          <w:tcPr>
-            <w:tcW w:w="9350" w:type="dxa"/>
-          </w:tcPr>
-          <w:p>
-            <w:pPr>
-              <w:rPr>
-                <w:sz w:val="28"/>
-                <w:szCs w:val="28"/>
-                <w:lang w:val="ro-RO"/>
-              </w:rPr>
-            </w:pPr>
-            <w:r>
-              <w:rPr>
-                <w:sz w:val="28"/>
-                <w:szCs w:val="28"/>
-                <w:lang w:val="ro-RO"/>
-              </w:rPr>
-              <w:t>Se apeleaza metoda</w:t>
-            </w:r>
-            <w:r>
-              <w:rPr>
-                <w:sz w:val="28"/>
-                <w:szCs w:val="28"/>
-                <w:lang w:val="ro-RO"/>
-              </w:rPr>
-              <w:t xml:space="preserve"> inchiriere_film</w:t>
-            </w:r>
-            <w:r>
-              <w:rPr>
-                <w:sz w:val="28"/>
-                <w:szCs w:val="28"/>
-                <w:lang w:val="ro-RO"/>
-              </w:rPr>
-              <w:t xml:space="preserve"> al obiectului sv_</w:t>
-            </w:r>
-            <w:r>
-              <w:rPr>
-                <w:sz w:val="28"/>
-                <w:szCs w:val="28"/>
-                <w:lang w:val="ro-RO"/>
-              </w:rPr>
-              <w:t>film</w:t>
+              <w:t>p = 8 din metoda alegere_optiune() al obiectului UI</w:t>
+            </w:r>
+          </w:p>
+        </w:tc>
+      </w:tr>
+      <w:tr>
+        <w:tc>
+          <w:tcPr>
+            <w:tcW w:w="9350" w:type="dxa"/>
+          </w:tcPr>
+          <w:p>
+            <w:pPr>
+              <w:rPr>
+                <w:sz w:val="28"/>
+                <w:szCs w:val="28"/>
+                <w:lang w:val="ro-RO"/>
+              </w:rPr>
+            </w:pPr>
+            <w:r>
+              <w:rPr>
+                <w:sz w:val="28"/>
+                <w:szCs w:val="28"/>
+                <w:lang w:val="ro-RO"/>
+              </w:rPr>
+              <w:t>Se vor da ca date de intrare id_client, id</w:t>
+            </w:r>
+          </w:p>
+        </w:tc>
+      </w:tr>
+      <w:tr>
+        <w:tc>
+          <w:tcPr>
+            <w:tcW w:w="9350" w:type="dxa"/>
+          </w:tcPr>
+          <w:p>
+            <w:pPr>
+              <w:rPr>
+                <w:sz w:val="28"/>
+                <w:szCs w:val="28"/>
+                <w:lang w:val="ro-RO"/>
+              </w:rPr>
+            </w:pPr>
+            <w:r>
+              <w:rPr>
+                <w:sz w:val="28"/>
+                <w:szCs w:val="28"/>
+                <w:lang w:val="ro-RO"/>
+              </w:rPr>
+              <w:t>Se apeleaza metoda inchiriere_film al obiectului sv_film</w:t>
             </w:r>
           </w:p>
         </w:tc>
@@ -3396,15 +2758,7 @@
                 <w:szCs w:val="28"/>
                 <w:lang w:val="ro-RO"/>
               </w:rPr>
-              <w:t xml:space="preserve">Se </w:t>
-            </w:r>
-            <w:r>
-              <w:rPr>
-                <w:sz w:val="28"/>
-                <w:szCs w:val="28"/>
-                <w:lang w:val="ro-RO"/>
-              </w:rPr>
-              <w:t>verifica daca filmul corespunzator cu id-ul dat este inchiriat sau nu; Daca filmul este inchiriat, se va arunca o eroare de tipul ValueError</w:t>
+              <w:t>Se verifica daca filmul corespunzator cu id-ul dat este inchiriat sau nu; Daca filmul este inchiriat, se va arunca o eroare de tipul ValueError</w:t>
             </w:r>
           </w:p>
         </w:tc>
@@ -3449,7 +2803,7 @@
           </w:p>
         </w:tc>
       </w:tr>
-      <w:bookmarkEnd w:id="3"/>
+      <w:bookmarkEnd w:id="4"/>
     </w:tbl>
     <w:p>
       <w:pPr>
@@ -3559,23 +2913,7 @@
                 <w:szCs w:val="28"/>
                 <w:lang w:val="ro-RO"/>
               </w:rPr>
-              <w:t xml:space="preserve">p = </w:t>
-            </w:r>
-            <w:r>
-              <w:rPr>
-                <w:sz w:val="28"/>
-                <w:szCs w:val="28"/>
-                <w:lang w:val="ro-RO"/>
-              </w:rPr>
-              <w:t>9</w:t>
-            </w:r>
-            <w:r>
-              <w:rPr>
-                <w:sz w:val="28"/>
-                <w:szCs w:val="28"/>
-                <w:lang w:val="ro-RO"/>
-              </w:rPr>
-              <w:t xml:space="preserve"> din metoda alegere_optiune() al obiectului UI</w:t>
+              <w:t>p = 9 din metoda alegere_optiune() al obiectului UI</w:t>
             </w:r>
           </w:p>
         </w:tc>
@@ -3623,23 +2961,7 @@
                 <w:szCs w:val="28"/>
                 <w:lang w:val="ro-RO"/>
               </w:rPr>
-              <w:t xml:space="preserve">Se apeleaza metoda </w:t>
-            </w:r>
-            <w:r>
-              <w:rPr>
-                <w:sz w:val="28"/>
-                <w:szCs w:val="28"/>
-                <w:lang w:val="ro-RO"/>
-              </w:rPr>
-              <w:t>returna</w:t>
-            </w:r>
-            <w:r>
-              <w:rPr>
-                <w:sz w:val="28"/>
-                <w:szCs w:val="28"/>
-                <w:lang w:val="ro-RO"/>
-              </w:rPr>
-              <w:t>re_film al obiectului sv_film</w:t>
+              <w:t>Se apeleaza metoda returnare_film al obiectului sv_film</w:t>
             </w:r>
           </w:p>
         </w:tc>
@@ -3760,6 +3082,1111 @@
     <w:p>
       <w:pPr>
         <w:rPr>
+          <w:sz w:val="28"/>
+          <w:szCs w:val="28"/>
+          <w:lang w:val="ro-RO"/>
+        </w:rPr>
+      </w:pPr>
+    </w:p>
+    <w:p>
+      <w:pPr>
+        <w:rPr>
+          <w:b/>
+          <w:bCs/>
+          <w:sz w:val="28"/>
+          <w:szCs w:val="28"/>
+          <w:lang w:val="ro-RO"/>
+        </w:rPr>
+      </w:pPr>
+      <w:r>
+        <w:rPr>
+          <w:b/>
+          <w:bCs/>
+          <w:sz w:val="28"/>
+          <w:szCs w:val="28"/>
+          <w:lang w:val="ro-RO"/>
+        </w:rPr>
+        <w:t>Scenariu de rulare pentru afisarea clientilor ordonati dupa nume</w:t>
+      </w:r>
+    </w:p>
+    <w:tbl>
+      <w:tblPr>
+        <w:tblStyle w:val="TableGrid"/>
+        <w:tblW w:w="0" w:type="auto"/>
+        <w:tblLook w:val="04A0" w:firstRow="1" w:lastRow="0" w:firstColumn="1" w:lastColumn="0" w:noHBand="0" w:noVBand="1"/>
+      </w:tblPr>
+      <w:tblGrid>
+        <w:gridCol w:w="9350"/>
+      </w:tblGrid>
+      <w:tr>
+        <w:tc>
+          <w:tcPr>
+            <w:tcW w:w="9350" w:type="dxa"/>
+          </w:tcPr>
+          <w:p>
+            <w:pPr>
+              <w:rPr>
+                <w:sz w:val="28"/>
+                <w:szCs w:val="28"/>
+                <w:lang w:val="ro-RO"/>
+              </w:rPr>
+            </w:pPr>
+            <w:r>
+              <w:rPr>
+                <w:sz w:val="28"/>
+                <w:szCs w:val="28"/>
+                <w:lang w:val="ro-RO"/>
+              </w:rPr>
+              <w:t>Se incarca datele din fisiere in repository_client si repository_film</w:t>
+            </w:r>
+          </w:p>
+        </w:tc>
+      </w:tr>
+      <w:tr>
+        <w:tc>
+          <w:tcPr>
+            <w:tcW w:w="9350" w:type="dxa"/>
+          </w:tcPr>
+          <w:p>
+            <w:pPr>
+              <w:rPr>
+                <w:sz w:val="28"/>
+                <w:szCs w:val="28"/>
+                <w:lang w:val="ro-RO"/>
+              </w:rPr>
+            </w:pPr>
+            <w:r>
+              <w:rPr>
+                <w:sz w:val="28"/>
+                <w:szCs w:val="28"/>
+                <w:lang w:val="ro-RO"/>
+              </w:rPr>
+              <w:t>Se porneste UI</w:t>
+            </w:r>
+          </w:p>
+        </w:tc>
+      </w:tr>
+      <w:tr>
+        <w:tc>
+          <w:tcPr>
+            <w:tcW w:w="9350" w:type="dxa"/>
+          </w:tcPr>
+          <w:p>
+            <w:pPr>
+              <w:rPr>
+                <w:sz w:val="28"/>
+                <w:szCs w:val="28"/>
+                <w:lang w:val="ro-RO"/>
+              </w:rPr>
+            </w:pPr>
+            <w:r>
+              <w:rPr>
+                <w:sz w:val="28"/>
+                <w:szCs w:val="28"/>
+                <w:lang w:val="ro-RO"/>
+              </w:rPr>
+              <w:t xml:space="preserve">p = </w:t>
+            </w:r>
+            <w:r>
+              <w:rPr>
+                <w:sz w:val="28"/>
+                <w:szCs w:val="28"/>
+                <w:lang w:val="ro-RO"/>
+              </w:rPr>
+              <w:t>10</w:t>
+            </w:r>
+            <w:r>
+              <w:rPr>
+                <w:sz w:val="28"/>
+                <w:szCs w:val="28"/>
+                <w:lang w:val="ro-RO"/>
+              </w:rPr>
+              <w:t xml:space="preserve"> din metoda alegere_optiune() al obiectului UI</w:t>
+            </w:r>
+          </w:p>
+        </w:tc>
+      </w:tr>
+      <w:tr>
+        <w:tc>
+          <w:tcPr>
+            <w:tcW w:w="9350" w:type="dxa"/>
+          </w:tcPr>
+          <w:p>
+            <w:pPr>
+              <w:rPr>
+                <w:sz w:val="28"/>
+                <w:szCs w:val="28"/>
+                <w:lang w:val="ro-RO"/>
+              </w:rPr>
+            </w:pPr>
+            <w:r>
+              <w:rPr>
+                <w:sz w:val="28"/>
+                <w:szCs w:val="28"/>
+                <w:lang w:val="ro-RO"/>
+              </w:rPr>
+              <w:t>p = 1 din metoda alegere_optiune() al obiectului UI</w:t>
+            </w:r>
+          </w:p>
+        </w:tc>
+      </w:tr>
+      <w:tr>
+        <w:tc>
+          <w:tcPr>
+            <w:tcW w:w="9350" w:type="dxa"/>
+          </w:tcPr>
+          <w:p>
+            <w:pPr>
+              <w:rPr>
+                <w:sz w:val="28"/>
+                <w:szCs w:val="28"/>
+                <w:lang w:val="ro-RO"/>
+              </w:rPr>
+            </w:pPr>
+            <w:r>
+              <w:rPr>
+                <w:sz w:val="28"/>
+                <w:szCs w:val="28"/>
+                <w:lang w:val="ro-RO"/>
+              </w:rPr>
+              <w:t xml:space="preserve">Se apeleaza metoda </w:t>
+            </w:r>
+            <w:r>
+              <w:rPr>
+                <w:sz w:val="28"/>
+                <w:szCs w:val="28"/>
+                <w:lang w:val="ro-RO"/>
+              </w:rPr>
+              <w:t>ordonare</w:t>
+            </w:r>
+            <w:r>
+              <w:rPr>
+                <w:sz w:val="28"/>
+                <w:szCs w:val="28"/>
+                <w:lang w:val="ro-RO"/>
+              </w:rPr>
+              <w:t>_clienti_dupa_nume al obiectului sv_client</w:t>
+            </w:r>
+          </w:p>
+        </w:tc>
+      </w:tr>
+      <w:tr>
+        <w:tc>
+          <w:tcPr>
+            <w:tcW w:w="9350" w:type="dxa"/>
+          </w:tcPr>
+          <w:p>
+            <w:pPr>
+              <w:rPr>
+                <w:sz w:val="28"/>
+                <w:szCs w:val="28"/>
+                <w:lang w:val="ro-RO"/>
+              </w:rPr>
+            </w:pPr>
+            <w:r>
+              <w:rPr>
+                <w:sz w:val="28"/>
+                <w:szCs w:val="28"/>
+                <w:lang w:val="ro-RO"/>
+              </w:rPr>
+              <w:t xml:space="preserve">Se vor adauga intr-o lista auxiliara toti clientii </w:t>
+            </w:r>
+            <w:r>
+              <w:rPr>
+                <w:sz w:val="28"/>
+                <w:szCs w:val="28"/>
+                <w:lang w:val="ro-RO"/>
+              </w:rPr>
+              <w:t>din lista de clienti ordonati crescator dupa nume</w:t>
+            </w:r>
+            <w:r>
+              <w:rPr>
+                <w:sz w:val="28"/>
+                <w:szCs w:val="28"/>
+                <w:lang w:val="ro-RO"/>
+              </w:rPr>
+              <w:t>, ce va fi returnata</w:t>
+            </w:r>
+          </w:p>
+        </w:tc>
+      </w:tr>
+      <w:tr>
+        <w:tc>
+          <w:tcPr>
+            <w:tcW w:w="9350" w:type="dxa"/>
+          </w:tcPr>
+          <w:p>
+            <w:pPr>
+              <w:rPr>
+                <w:sz w:val="28"/>
+                <w:szCs w:val="28"/>
+                <w:lang w:val="ro-RO"/>
+              </w:rPr>
+            </w:pPr>
+            <w:r>
+              <w:rPr>
+                <w:sz w:val="28"/>
+                <w:szCs w:val="28"/>
+                <w:lang w:val="ro-RO"/>
+              </w:rPr>
+              <w:t>Se va crea o lista ce va primi lista auxiliara returnata din urma cautarii</w:t>
+            </w:r>
+          </w:p>
+        </w:tc>
+      </w:tr>
+      <w:tr>
+        <w:tc>
+          <w:tcPr>
+            <w:tcW w:w="9350" w:type="dxa"/>
+          </w:tcPr>
+          <w:p>
+            <w:pPr>
+              <w:rPr>
+                <w:sz w:val="28"/>
+                <w:szCs w:val="28"/>
+                <w:lang w:val="ro-RO"/>
+              </w:rPr>
+            </w:pPr>
+            <w:r>
+              <w:rPr>
+                <w:sz w:val="28"/>
+                <w:szCs w:val="28"/>
+                <w:lang w:val="ro-RO"/>
+              </w:rPr>
+              <w:t>Daca lista returnata este goala, se va afisa un mesaj special</w:t>
+            </w:r>
+          </w:p>
+        </w:tc>
+      </w:tr>
+      <w:tr>
+        <w:tc>
+          <w:tcPr>
+            <w:tcW w:w="9350" w:type="dxa"/>
+          </w:tcPr>
+          <w:p>
+            <w:pPr>
+              <w:rPr>
+                <w:sz w:val="28"/>
+                <w:szCs w:val="28"/>
+                <w:lang w:val="ro-RO"/>
+              </w:rPr>
+            </w:pPr>
+            <w:r>
+              <w:rPr>
+                <w:sz w:val="28"/>
+                <w:szCs w:val="28"/>
+                <w:lang w:val="ro-RO"/>
+              </w:rPr>
+              <w:t>Daca lista nu este goala se va apela metoda afisare_rezultat_</w:t>
+            </w:r>
+            <w:r>
+              <w:rPr>
+                <w:sz w:val="28"/>
+                <w:szCs w:val="28"/>
+                <w:lang w:val="ro-RO"/>
+              </w:rPr>
+              <w:t>rapoarte</w:t>
+            </w:r>
+            <w:r>
+              <w:rPr>
+                <w:sz w:val="28"/>
+                <w:szCs w:val="28"/>
+                <w:lang w:val="ro-RO"/>
+              </w:rPr>
+              <w:t>_clienti</w:t>
+            </w:r>
+          </w:p>
+        </w:tc>
+      </w:tr>
+      <w:tr>
+        <w:tc>
+          <w:tcPr>
+            <w:tcW w:w="9350" w:type="dxa"/>
+          </w:tcPr>
+          <w:p>
+            <w:pPr>
+              <w:rPr>
+                <w:sz w:val="28"/>
+                <w:szCs w:val="28"/>
+                <w:lang w:val="ro-RO"/>
+              </w:rPr>
+            </w:pPr>
+            <w:r>
+              <w:rPr>
+                <w:sz w:val="28"/>
+                <w:szCs w:val="28"/>
+                <w:lang w:val="ro-RO"/>
+              </w:rPr>
+              <w:t>Se va afisa fiecare client din lista creata</w:t>
+            </w:r>
+          </w:p>
+        </w:tc>
+      </w:tr>
+    </w:tbl>
+    <w:p>
+      <w:pPr>
+        <w:rPr>
+          <w:sz w:val="28"/>
+          <w:szCs w:val="28"/>
+          <w:lang w:val="ro-RO"/>
+        </w:rPr>
+      </w:pPr>
+    </w:p>
+    <w:p>
+      <w:pPr>
+        <w:rPr>
+          <w:b/>
+          <w:bCs/>
+          <w:sz w:val="28"/>
+          <w:szCs w:val="28"/>
+          <w:lang w:val="ro-RO"/>
+        </w:rPr>
+      </w:pPr>
+    </w:p>
+    <w:p>
+      <w:pPr>
+        <w:rPr>
+          <w:b/>
+          <w:bCs/>
+          <w:sz w:val="28"/>
+          <w:szCs w:val="28"/>
+          <w:lang w:val="ro-RO"/>
+        </w:rPr>
+      </w:pPr>
+      <w:r>
+        <w:rPr>
+          <w:b/>
+          <w:bCs/>
+          <w:sz w:val="28"/>
+          <w:szCs w:val="28"/>
+          <w:lang w:val="ro-RO"/>
+        </w:rPr>
+        <w:lastRenderedPageBreak/>
+        <w:t>Scenariu de rulare pentru afisarea celor mai inchiriate filme</w:t>
+      </w:r>
+    </w:p>
+    <w:tbl>
+      <w:tblPr>
+        <w:tblStyle w:val="TableGrid"/>
+        <w:tblW w:w="0" w:type="auto"/>
+        <w:tblLook w:val="04A0" w:firstRow="1" w:lastRow="0" w:firstColumn="1" w:lastColumn="0" w:noHBand="0" w:noVBand="1"/>
+      </w:tblPr>
+      <w:tblGrid>
+        <w:gridCol w:w="9350"/>
+      </w:tblGrid>
+      <w:tr>
+        <w:tc>
+          <w:tcPr>
+            <w:tcW w:w="9350" w:type="dxa"/>
+          </w:tcPr>
+          <w:p>
+            <w:pPr>
+              <w:rPr>
+                <w:sz w:val="28"/>
+                <w:szCs w:val="28"/>
+                <w:lang w:val="ro-RO"/>
+              </w:rPr>
+            </w:pPr>
+            <w:r>
+              <w:rPr>
+                <w:sz w:val="28"/>
+                <w:szCs w:val="28"/>
+                <w:lang w:val="ro-RO"/>
+              </w:rPr>
+              <w:t>Se incarca datele din fisiere in repository_client si repository_film</w:t>
+            </w:r>
+          </w:p>
+        </w:tc>
+      </w:tr>
+      <w:tr>
+        <w:tc>
+          <w:tcPr>
+            <w:tcW w:w="9350" w:type="dxa"/>
+          </w:tcPr>
+          <w:p>
+            <w:pPr>
+              <w:rPr>
+                <w:sz w:val="28"/>
+                <w:szCs w:val="28"/>
+                <w:lang w:val="ro-RO"/>
+              </w:rPr>
+            </w:pPr>
+            <w:r>
+              <w:rPr>
+                <w:sz w:val="28"/>
+                <w:szCs w:val="28"/>
+                <w:lang w:val="ro-RO"/>
+              </w:rPr>
+              <w:t>Se porneste UI</w:t>
+            </w:r>
+          </w:p>
+        </w:tc>
+      </w:tr>
+      <w:tr>
+        <w:tc>
+          <w:tcPr>
+            <w:tcW w:w="9350" w:type="dxa"/>
+          </w:tcPr>
+          <w:p>
+            <w:pPr>
+              <w:rPr>
+                <w:sz w:val="28"/>
+                <w:szCs w:val="28"/>
+                <w:lang w:val="ro-RO"/>
+              </w:rPr>
+            </w:pPr>
+            <w:r>
+              <w:rPr>
+                <w:sz w:val="28"/>
+                <w:szCs w:val="28"/>
+                <w:lang w:val="ro-RO"/>
+              </w:rPr>
+              <w:t xml:space="preserve">p = </w:t>
+            </w:r>
+            <w:r>
+              <w:rPr>
+                <w:sz w:val="28"/>
+                <w:szCs w:val="28"/>
+                <w:lang w:val="ro-RO"/>
+              </w:rPr>
+              <w:t>10</w:t>
+            </w:r>
+            <w:r>
+              <w:rPr>
+                <w:sz w:val="28"/>
+                <w:szCs w:val="28"/>
+                <w:lang w:val="ro-RO"/>
+              </w:rPr>
+              <w:t xml:space="preserve"> din metoda alegere_optiune() al obiectului UI</w:t>
+            </w:r>
+          </w:p>
+        </w:tc>
+      </w:tr>
+      <w:tr>
+        <w:tc>
+          <w:tcPr>
+            <w:tcW w:w="9350" w:type="dxa"/>
+          </w:tcPr>
+          <w:p>
+            <w:pPr>
+              <w:rPr>
+                <w:sz w:val="28"/>
+                <w:szCs w:val="28"/>
+                <w:lang w:val="ro-RO"/>
+              </w:rPr>
+            </w:pPr>
+            <w:r>
+              <w:rPr>
+                <w:sz w:val="28"/>
+                <w:szCs w:val="28"/>
+                <w:lang w:val="ro-RO"/>
+              </w:rPr>
+              <w:t>p =</w:t>
+            </w:r>
+            <w:r>
+              <w:rPr>
+                <w:sz w:val="28"/>
+                <w:szCs w:val="28"/>
+                <w:lang w:val="ro-RO"/>
+              </w:rPr>
+              <w:t>3</w:t>
+            </w:r>
+            <w:r>
+              <w:rPr>
+                <w:sz w:val="28"/>
+                <w:szCs w:val="28"/>
+                <w:lang w:val="ro-RO"/>
+              </w:rPr>
+              <w:t>1 din metoda alegere_optiune() al obiectului UI</w:t>
+            </w:r>
+          </w:p>
+        </w:tc>
+      </w:tr>
+      <w:tr>
+        <w:tc>
+          <w:tcPr>
+            <w:tcW w:w="9350" w:type="dxa"/>
+          </w:tcPr>
+          <w:p>
+            <w:pPr>
+              <w:rPr>
+                <w:sz w:val="28"/>
+                <w:szCs w:val="28"/>
+                <w:lang w:val="ro-RO"/>
+              </w:rPr>
+            </w:pPr>
+            <w:r>
+              <w:rPr>
+                <w:sz w:val="28"/>
+                <w:szCs w:val="28"/>
+                <w:lang w:val="ro-RO"/>
+              </w:rPr>
+              <w:t xml:space="preserve">Se apeleaza metoda </w:t>
+            </w:r>
+            <w:r>
+              <w:rPr>
+                <w:sz w:val="28"/>
+                <w:szCs w:val="28"/>
+                <w:lang w:val="ro-RO"/>
+              </w:rPr>
+              <w:t>cele_mai_inchiriate_filme</w:t>
+            </w:r>
+            <w:r>
+              <w:rPr>
+                <w:sz w:val="28"/>
+                <w:szCs w:val="28"/>
+                <w:lang w:val="ro-RO"/>
+              </w:rPr>
+              <w:t xml:space="preserve"> al obiectului sv_</w:t>
+            </w:r>
+            <w:r>
+              <w:rPr>
+                <w:sz w:val="28"/>
+                <w:szCs w:val="28"/>
+                <w:lang w:val="ro-RO"/>
+              </w:rPr>
+              <w:t>film</w:t>
+            </w:r>
+          </w:p>
+        </w:tc>
+      </w:tr>
+      <w:tr>
+        <w:tc>
+          <w:tcPr>
+            <w:tcW w:w="9350" w:type="dxa"/>
+          </w:tcPr>
+          <w:p>
+            <w:pPr>
+              <w:rPr>
+                <w:sz w:val="28"/>
+                <w:szCs w:val="28"/>
+                <w:lang w:val="ro-RO"/>
+              </w:rPr>
+            </w:pPr>
+            <w:r>
+              <w:rPr>
+                <w:sz w:val="28"/>
+                <w:szCs w:val="28"/>
+                <w:lang w:val="ro-RO"/>
+              </w:rPr>
+              <w:t>Se parcurge o data lista de filme pentru a determina numarul maxim de inchirieri</w:t>
+            </w:r>
+          </w:p>
+        </w:tc>
+      </w:tr>
+      <w:tr>
+        <w:tc>
+          <w:tcPr>
+            <w:tcW w:w="9350" w:type="dxa"/>
+          </w:tcPr>
+          <w:p>
+            <w:pPr>
+              <w:rPr>
+                <w:sz w:val="28"/>
+                <w:szCs w:val="28"/>
+                <w:lang w:val="ro-RO"/>
+              </w:rPr>
+            </w:pPr>
+            <w:r>
+              <w:rPr>
+                <w:sz w:val="28"/>
+                <w:szCs w:val="28"/>
+                <w:lang w:val="ro-RO"/>
+              </w:rPr>
+              <w:t>Se va creea o lista ce va contine toate filmele ce au numarul de inchirieri cu maximul determina anterior, lista ce va fi returnata</w:t>
+            </w:r>
+          </w:p>
+        </w:tc>
+      </w:tr>
+      <w:tr>
+        <w:tc>
+          <w:tcPr>
+            <w:tcW w:w="9350" w:type="dxa"/>
+          </w:tcPr>
+          <w:p>
+            <w:pPr>
+              <w:rPr>
+                <w:sz w:val="28"/>
+                <w:szCs w:val="28"/>
+                <w:lang w:val="ro-RO"/>
+              </w:rPr>
+            </w:pPr>
+            <w:r>
+              <w:rPr>
+                <w:sz w:val="28"/>
+                <w:szCs w:val="28"/>
+                <w:lang w:val="ro-RO"/>
+              </w:rPr>
+              <w:t>Daca lista returnata este goala, se va afisa un mesaj special</w:t>
+            </w:r>
+          </w:p>
+        </w:tc>
+      </w:tr>
+      <w:tr>
+        <w:tc>
+          <w:tcPr>
+            <w:tcW w:w="9350" w:type="dxa"/>
+          </w:tcPr>
+          <w:p>
+            <w:pPr>
+              <w:rPr>
+                <w:sz w:val="28"/>
+                <w:szCs w:val="28"/>
+                <w:lang w:val="ro-RO"/>
+              </w:rPr>
+            </w:pPr>
+            <w:r>
+              <w:rPr>
+                <w:sz w:val="28"/>
+                <w:szCs w:val="28"/>
+                <w:lang w:val="ro-RO"/>
+              </w:rPr>
+              <w:t>Daca lista nu este goala se va apela metoda afisare_</w:t>
+            </w:r>
+            <w:r>
+              <w:rPr>
+                <w:sz w:val="28"/>
+                <w:szCs w:val="28"/>
+                <w:lang w:val="ro-RO"/>
+              </w:rPr>
+              <w:t xml:space="preserve"> </w:t>
+            </w:r>
+            <w:r>
+              <w:rPr>
+                <w:sz w:val="28"/>
+                <w:szCs w:val="28"/>
+                <w:lang w:val="ro-RO"/>
+              </w:rPr>
+              <w:t>cele_mai_inchiriate_filme</w:t>
+            </w:r>
+          </w:p>
+        </w:tc>
+      </w:tr>
+      <w:tr>
+        <w:tc>
+          <w:tcPr>
+            <w:tcW w:w="9350" w:type="dxa"/>
+          </w:tcPr>
+          <w:p>
+            <w:pPr>
+              <w:rPr>
+                <w:sz w:val="28"/>
+                <w:szCs w:val="28"/>
+                <w:lang w:val="ro-RO"/>
+              </w:rPr>
+            </w:pPr>
+            <w:r>
+              <w:rPr>
+                <w:sz w:val="28"/>
+                <w:szCs w:val="28"/>
+                <w:lang w:val="ro-RO"/>
+              </w:rPr>
+              <w:t xml:space="preserve">Se va afisa fiecare </w:t>
+            </w:r>
+            <w:r>
+              <w:rPr>
+                <w:sz w:val="28"/>
+                <w:szCs w:val="28"/>
+                <w:lang w:val="ro-RO"/>
+              </w:rPr>
+              <w:t>film</w:t>
+            </w:r>
+            <w:r>
+              <w:rPr>
+                <w:sz w:val="28"/>
+                <w:szCs w:val="28"/>
+                <w:lang w:val="ro-RO"/>
+              </w:rPr>
+              <w:t xml:space="preserve"> din lista creata</w:t>
+            </w:r>
+          </w:p>
+        </w:tc>
+      </w:tr>
+    </w:tbl>
+    <w:p>
+      <w:pPr>
+        <w:rPr>
+          <w:b/>
+          <w:bCs/>
+          <w:sz w:val="28"/>
+          <w:szCs w:val="28"/>
+          <w:lang w:val="ro-RO"/>
+        </w:rPr>
+      </w:pPr>
+    </w:p>
+    <w:p>
+      <w:pPr>
+        <w:rPr>
+          <w:b/>
+          <w:bCs/>
+          <w:sz w:val="28"/>
+          <w:szCs w:val="28"/>
+          <w:lang w:val="ro-RO"/>
+        </w:rPr>
+      </w:pPr>
+    </w:p>
+    <w:p>
+      <w:pPr>
+        <w:rPr>
+          <w:b/>
+          <w:bCs/>
+          <w:sz w:val="28"/>
+          <w:szCs w:val="28"/>
+          <w:lang w:val="ro-RO"/>
+        </w:rPr>
+      </w:pPr>
+      <w:r>
+        <w:rPr>
+          <w:b/>
+          <w:bCs/>
+          <w:sz w:val="28"/>
+          <w:szCs w:val="28"/>
+          <w:lang w:val="ro-RO"/>
+        </w:rPr>
+        <w:t>Scenariu de rulare pentru afisarea primilor 30% clienti cu cele mai inchiriate filme</w:t>
+      </w:r>
+    </w:p>
+    <w:tbl>
+      <w:tblPr>
+        <w:tblStyle w:val="TableGrid"/>
+        <w:tblW w:w="0" w:type="auto"/>
+        <w:tblLook w:val="04A0" w:firstRow="1" w:lastRow="0" w:firstColumn="1" w:lastColumn="0" w:noHBand="0" w:noVBand="1"/>
+      </w:tblPr>
+      <w:tblGrid>
+        <w:gridCol w:w="9350"/>
+      </w:tblGrid>
+      <w:tr>
+        <w:tc>
+          <w:tcPr>
+            <w:tcW w:w="9350" w:type="dxa"/>
+          </w:tcPr>
+          <w:p>
+            <w:pPr>
+              <w:rPr>
+                <w:sz w:val="28"/>
+                <w:szCs w:val="28"/>
+                <w:lang w:val="ro-RO"/>
+              </w:rPr>
+            </w:pPr>
+            <w:r>
+              <w:rPr>
+                <w:sz w:val="28"/>
+                <w:szCs w:val="28"/>
+                <w:lang w:val="ro-RO"/>
+              </w:rPr>
+              <w:t>Se incarca datele din fisiere in repository_client si repository_film</w:t>
+            </w:r>
+          </w:p>
+        </w:tc>
+      </w:tr>
+      <w:tr>
+        <w:tc>
+          <w:tcPr>
+            <w:tcW w:w="9350" w:type="dxa"/>
+          </w:tcPr>
+          <w:p>
+            <w:pPr>
+              <w:rPr>
+                <w:sz w:val="28"/>
+                <w:szCs w:val="28"/>
+                <w:lang w:val="ro-RO"/>
+              </w:rPr>
+            </w:pPr>
+            <w:r>
+              <w:rPr>
+                <w:sz w:val="28"/>
+                <w:szCs w:val="28"/>
+                <w:lang w:val="ro-RO"/>
+              </w:rPr>
+              <w:t>Se porneste UI</w:t>
+            </w:r>
+          </w:p>
+        </w:tc>
+      </w:tr>
+      <w:tr>
+        <w:tc>
+          <w:tcPr>
+            <w:tcW w:w="9350" w:type="dxa"/>
+          </w:tcPr>
+          <w:p>
+            <w:pPr>
+              <w:rPr>
+                <w:sz w:val="28"/>
+                <w:szCs w:val="28"/>
+                <w:lang w:val="ro-RO"/>
+              </w:rPr>
+            </w:pPr>
+            <w:r>
+              <w:rPr>
+                <w:sz w:val="28"/>
+                <w:szCs w:val="28"/>
+                <w:lang w:val="ro-RO"/>
+              </w:rPr>
+              <w:t>p = 10 din metoda alegere_optiune() al obiectului UI</w:t>
+            </w:r>
+          </w:p>
+        </w:tc>
+      </w:tr>
+      <w:tr>
+        <w:tc>
+          <w:tcPr>
+            <w:tcW w:w="9350" w:type="dxa"/>
+          </w:tcPr>
+          <w:p>
+            <w:pPr>
+              <w:rPr>
+                <w:sz w:val="28"/>
+                <w:szCs w:val="28"/>
+                <w:lang w:val="ro-RO"/>
+              </w:rPr>
+            </w:pPr>
+            <w:r>
+              <w:rPr>
+                <w:sz w:val="28"/>
+                <w:szCs w:val="28"/>
+                <w:lang w:val="ro-RO"/>
+              </w:rPr>
+              <w:t xml:space="preserve">p = </w:t>
+            </w:r>
+            <w:r>
+              <w:rPr>
+                <w:sz w:val="28"/>
+                <w:szCs w:val="28"/>
+                <w:lang w:val="ro-RO"/>
+              </w:rPr>
+              <w:t>4</w:t>
+            </w:r>
+            <w:r>
+              <w:rPr>
+                <w:sz w:val="28"/>
+                <w:szCs w:val="28"/>
+                <w:lang w:val="ro-RO"/>
+              </w:rPr>
+              <w:t xml:space="preserve"> din metoda alegere_optiune() al obiectului UI</w:t>
+            </w:r>
+          </w:p>
+        </w:tc>
+      </w:tr>
+      <w:tr>
+        <w:tc>
+          <w:tcPr>
+            <w:tcW w:w="9350" w:type="dxa"/>
+          </w:tcPr>
+          <w:p>
+            <w:pPr>
+              <w:rPr>
+                <w:sz w:val="28"/>
+                <w:szCs w:val="28"/>
+                <w:lang w:val="ro-RO"/>
+              </w:rPr>
+            </w:pPr>
+            <w:r>
+              <w:rPr>
+                <w:sz w:val="28"/>
+                <w:szCs w:val="28"/>
+                <w:lang w:val="ro-RO"/>
+              </w:rPr>
+              <w:t xml:space="preserve">Se apeleaza metoda </w:t>
+            </w:r>
+            <w:r>
+              <w:rPr>
+                <w:sz w:val="28"/>
+                <w:szCs w:val="28"/>
+                <w:lang w:val="ro-RO"/>
+              </w:rPr>
+              <w:t>primii_30lasuta_clienti_cu_filme_inchiriate</w:t>
+            </w:r>
+            <w:r>
+              <w:rPr>
+                <w:sz w:val="28"/>
+                <w:szCs w:val="28"/>
+                <w:lang w:val="ro-RO"/>
+              </w:rPr>
+              <w:t xml:space="preserve"> al obiectului sv_client</w:t>
+            </w:r>
+          </w:p>
+        </w:tc>
+      </w:tr>
+      <w:tr>
+        <w:tc>
+          <w:tcPr>
+            <w:tcW w:w="9350" w:type="dxa"/>
+          </w:tcPr>
+          <w:p>
+            <w:pPr>
+              <w:rPr>
+                <w:sz w:val="28"/>
+                <w:szCs w:val="28"/>
+                <w:lang w:val="ro-RO"/>
+              </w:rPr>
+            </w:pPr>
+            <w:r>
+              <w:rPr>
+                <w:sz w:val="28"/>
+                <w:szCs w:val="28"/>
+                <w:lang w:val="ro-RO"/>
+              </w:rPr>
+              <w:t>Se apeleaza metoda ordonare_clienti_dupa_nr_filme_inchiriate</w:t>
+            </w:r>
+          </w:p>
+        </w:tc>
+      </w:tr>
+      <w:tr>
+        <w:tc>
+          <w:tcPr>
+            <w:tcW w:w="9350" w:type="dxa"/>
+          </w:tcPr>
+          <w:p>
+            <w:pPr>
+              <w:rPr>
+                <w:sz w:val="28"/>
+                <w:szCs w:val="28"/>
+                <w:lang w:val="ro-RO"/>
+              </w:rPr>
+            </w:pPr>
+            <w:r>
+              <w:rPr>
+                <w:sz w:val="28"/>
+                <w:szCs w:val="28"/>
+                <w:lang w:val="ro-RO"/>
+              </w:rPr>
+              <w:t xml:space="preserve">Se va crea o lista ce va primi lista auxiliara returnata din urma </w:t>
+            </w:r>
+            <w:r>
+              <w:rPr>
+                <w:sz w:val="28"/>
+                <w:szCs w:val="28"/>
+                <w:lang w:val="ro-RO"/>
+              </w:rPr>
+              <w:t>ordonarii</w:t>
+            </w:r>
+          </w:p>
+        </w:tc>
+      </w:tr>
+      <w:tr>
+        <w:tc>
+          <w:tcPr>
+            <w:tcW w:w="9350" w:type="dxa"/>
+          </w:tcPr>
+          <w:p>
+            <w:pPr>
+              <w:rPr>
+                <w:sz w:val="28"/>
+                <w:szCs w:val="28"/>
+                <w:lang w:val="ro-RO"/>
+              </w:rPr>
+            </w:pPr>
+            <w:r>
+              <w:rPr>
+                <w:sz w:val="28"/>
+                <w:szCs w:val="28"/>
+                <w:lang w:val="ro-RO"/>
+              </w:rPr>
+              <w:t>Se va calcula cat reprezinta 30% din numarul total de clienti</w:t>
+            </w:r>
+          </w:p>
+        </w:tc>
+      </w:tr>
+      <w:tr>
+        <w:tc>
+          <w:tcPr>
+            <w:tcW w:w="9350" w:type="dxa"/>
+          </w:tcPr>
+          <w:p>
+            <w:pPr>
+              <w:rPr>
+                <w:sz w:val="28"/>
+                <w:szCs w:val="28"/>
+                <w:lang w:val="ro-RO"/>
+              </w:rPr>
+            </w:pPr>
+            <w:r>
+              <w:rPr>
+                <w:sz w:val="28"/>
+                <w:szCs w:val="28"/>
+                <w:lang w:val="ro-RO"/>
+              </w:rPr>
+              <w:t>In caz ca rezultatul va fi un numar intre 0 si 1, numarul de clienti ce vor fi afisati va fi 1</w:t>
+            </w:r>
+          </w:p>
+        </w:tc>
+      </w:tr>
+      <w:tr>
+        <w:tc>
+          <w:tcPr>
+            <w:tcW w:w="9350" w:type="dxa"/>
+          </w:tcPr>
+          <w:p>
+            <w:pPr>
+              <w:rPr>
+                <w:sz w:val="28"/>
+                <w:szCs w:val="28"/>
+                <w:lang w:val="ro-RO"/>
+              </w:rPr>
+            </w:pPr>
+            <w:r>
+              <w:rPr>
+                <w:sz w:val="28"/>
+                <w:szCs w:val="28"/>
+                <w:lang w:val="ro-RO"/>
+              </w:rPr>
+              <w:t>Se vor pune intr-o lista primii 30% clienti din lista ordonata, folosind calculul facut</w:t>
+            </w:r>
+          </w:p>
+        </w:tc>
+      </w:tr>
+      <w:tr>
+        <w:tc>
+          <w:tcPr>
+            <w:tcW w:w="9350" w:type="dxa"/>
+          </w:tcPr>
+          <w:p>
+            <w:pPr>
+              <w:rPr>
+                <w:sz w:val="28"/>
+                <w:szCs w:val="28"/>
+                <w:lang w:val="ro-RO"/>
+              </w:rPr>
+            </w:pPr>
+            <w:r>
+              <w:rPr>
+                <w:sz w:val="28"/>
+                <w:szCs w:val="28"/>
+                <w:lang w:val="ro-RO"/>
+              </w:rPr>
+              <w:t>Se va afisa ultima lista creata, ce contine primii 30% clienti</w:t>
+            </w:r>
+          </w:p>
+        </w:tc>
+      </w:tr>
+    </w:tbl>
+    <w:p>
+      <w:pPr>
+        <w:rPr>
+          <w:b/>
+          <w:bCs/>
+          <w:sz w:val="28"/>
+          <w:szCs w:val="28"/>
+          <w:lang w:val="ro-RO"/>
+        </w:rPr>
+      </w:pPr>
+    </w:p>
+    <w:p>
+      <w:pPr>
+        <w:rPr>
+          <w:b/>
+          <w:bCs/>
+          <w:sz w:val="28"/>
+          <w:szCs w:val="28"/>
+          <w:lang w:val="ro-RO"/>
+        </w:rPr>
+      </w:pPr>
+    </w:p>
+    <w:p>
+      <w:pPr>
+        <w:rPr>
+          <w:b/>
+          <w:bCs/>
           <w:sz w:val="28"/>
           <w:szCs w:val="28"/>
           <w:lang w:val="ro-RO"/>

</xml_diff>